<commit_message>
corrige le format et ajoute des descriptions de tâches
</commit_message>
<xml_diff>
--- a/CV Philippe La Madeleine.docx
+++ b/CV Philippe La Madeleine.docx
@@ -20,8 +20,8 @@
         <w:gridCol w:w="40"/>
         <w:gridCol w:w="3852"/>
         <w:gridCol w:w="1059"/>
-        <w:gridCol w:w="3952"/>
-        <w:gridCol w:w="1022"/>
+        <w:gridCol w:w="3951"/>
+        <w:gridCol w:w="1023"/>
       </w:tblGrid>
       <w:tr>
         <w:trPr/>
@@ -330,7 +330,7 @@
         <w:trPr/>
         <w:tc>
           <w:tcPr>
-            <w:tcW w:w="8903" w:type="dxa"/>
+            <w:tcW w:w="8902" w:type="dxa"/>
             <w:gridSpan w:val="4"/>
             <w:tcBorders/>
             <w:shd w:color="auto" w:fill="auto" w:val="clear"/>
@@ -399,7 +399,7 @@
         </w:tc>
         <w:tc>
           <w:tcPr>
-            <w:tcW w:w="1022" w:type="dxa"/>
+            <w:tcW w:w="1023" w:type="dxa"/>
             <w:tcBorders/>
             <w:shd w:color="auto" w:fill="auto" w:val="clear"/>
           </w:tcPr>
@@ -433,7 +433,7 @@
         <w:trPr/>
         <w:tc>
           <w:tcPr>
-            <w:tcW w:w="8903" w:type="dxa"/>
+            <w:tcW w:w="8902" w:type="dxa"/>
             <w:gridSpan w:val="4"/>
             <w:tcBorders/>
             <w:shd w:color="auto" w:fill="auto" w:val="clear"/>
@@ -503,7 +503,7 @@
                       <wp:positionV relativeFrom="paragraph">
                         <wp:posOffset>1270</wp:posOffset>
                       </wp:positionV>
-                      <wp:extent cx="4230370" cy="306705"/>
+                      <wp:extent cx="4231005" cy="306705"/>
                       <wp:effectExtent l="0" t="0" r="0" b="0"/>
                       <wp:wrapNone/>
                       <wp:docPr id="1" name="Zone de texte 1"/>
@@ -514,7 +514,7 @@
                             <wps:spPr>
                               <a:xfrm>
                                 <a:off x="0" y="0"/>
-                                <a:ext cx="4229640" cy="306000"/>
+                                <a:ext cx="4230360" cy="306000"/>
                               </a:xfrm>
                               <a:prstGeom prst="rect">
                                 <a:avLst/>
@@ -560,7 +560,7 @@
                 </mc:Choice>
                 <mc:Fallback>
                   <w:pict>
-                    <v:rect id="shape_0" ID="Zone de texte 1" stroked="f" style="position:absolute;margin-left:101.9pt;margin-top:0.1pt;width:333pt;height:24.05pt">
+                    <v:rect id="shape_0" ID="Zone de texte 1" stroked="f" style="position:absolute;margin-left:101.9pt;margin-top:0.1pt;width:333.05pt;height:24.05pt">
                       <w10:wrap type="square"/>
                       <v:fill o:detectmouseclick="t" on="false"/>
                       <v:stroke color="#3465a4" joinstyle="round" endcap="flat"/>
@@ -652,7 +652,7 @@
         </w:tc>
         <w:tc>
           <w:tcPr>
-            <w:tcW w:w="1022" w:type="dxa"/>
+            <w:tcW w:w="1023" w:type="dxa"/>
             <w:tcBorders/>
             <w:shd w:color="auto" w:fill="auto" w:val="clear"/>
           </w:tcPr>
@@ -711,7 +711,7 @@
         <w:trPr/>
         <w:tc>
           <w:tcPr>
-            <w:tcW w:w="8903" w:type="dxa"/>
+            <w:tcW w:w="8902" w:type="dxa"/>
             <w:gridSpan w:val="4"/>
             <w:tcBorders/>
             <w:shd w:color="auto" w:fill="auto" w:val="clear"/>
@@ -865,7 +865,7 @@
         </w:tc>
         <w:tc>
           <w:tcPr>
-            <w:tcW w:w="1022" w:type="dxa"/>
+            <w:tcW w:w="1023" w:type="dxa"/>
             <w:tcBorders/>
             <w:shd w:color="auto" w:fill="auto" w:val="clear"/>
           </w:tcPr>
@@ -1002,7 +1002,7 @@
         <w:trPr/>
         <w:tc>
           <w:tcPr>
-            <w:tcW w:w="8903" w:type="dxa"/>
+            <w:tcW w:w="8902" w:type="dxa"/>
             <w:gridSpan w:val="4"/>
             <w:tcBorders>
               <w:top w:val="single" w:sz="4" w:space="0" w:color="00000A"/>
@@ -1203,39 +1203,7 @@
                 <w:sz w:val="21"/>
                 <w:szCs w:val="21"/>
               </w:rPr>
-              <w:t>Préparer le robot pour la Robocup 201</w:t>
-            </w:r>
-            <w:r>
-              <w:rPr>
-                <w:rFonts w:ascii="Arial" w:hAnsi="Arial"/>
-                <w:sz w:val="21"/>
-                <w:szCs w:val="21"/>
-              </w:rPr>
-              <w:t>9</w:t>
-            </w:r>
-            <w:r>
-              <w:rPr>
-                <w:rFonts w:ascii="Arial" w:hAnsi="Arial"/>
-                <w:sz w:val="21"/>
-                <w:szCs w:val="21"/>
-              </w:rPr>
-              <w:t xml:space="preserve"> à </w:t>
-            </w:r>
-            <w:r>
-              <w:rPr>
-                <w:rFonts w:ascii="Arial" w:hAnsi="Arial"/>
-                <w:sz w:val="21"/>
-                <w:szCs w:val="21"/>
-              </w:rPr>
-              <w:t>Sindé en Australie</w:t>
-            </w:r>
-            <w:r>
-              <w:rPr>
-                <w:rFonts w:ascii="Arial" w:hAnsi="Arial"/>
-                <w:sz w:val="21"/>
-                <w:szCs w:val="21"/>
-              </w:rPr>
-              <w:t>.</w:t>
+              <w:t>Préparer le robot pour la Robocup 2019 à Sindé en Australie.</w:t>
             </w:r>
           </w:p>
           <w:p>
@@ -1259,7 +1227,7 @@
         </w:tc>
         <w:tc>
           <w:tcPr>
-            <w:tcW w:w="1022" w:type="dxa"/>
+            <w:tcW w:w="1023" w:type="dxa"/>
             <w:tcBorders>
               <w:top w:val="single" w:sz="4" w:space="0" w:color="00000A"/>
             </w:tcBorders>
@@ -1360,7 +1328,7 @@
         <w:trPr/>
         <w:tc>
           <w:tcPr>
-            <w:tcW w:w="8903" w:type="dxa"/>
+            <w:tcW w:w="8902" w:type="dxa"/>
             <w:gridSpan w:val="4"/>
             <w:tcBorders>
               <w:top w:val="single" w:sz="4" w:space="0" w:color="00000A"/>
@@ -1389,31 +1357,19 @@
           <w:p>
             <w:pPr>
               <w:pStyle w:val="TableContents"/>
-              <w:rPr/>
-            </w:pPr>
-            <w:r>
-              <w:rPr>
-                <w:rFonts w:ascii="Arial" w:hAnsi="Arial"/>
-                <w:sz w:val="21"/>
-                <w:szCs w:val="21"/>
-              </w:rPr>
-              <w:t>Opal-rt</w:t>
-            </w:r>
-            <w:r>
-              <w:rPr>
-                <w:rFonts w:ascii="Arial" w:hAnsi="Arial"/>
-                <w:sz w:val="21"/>
-                <w:szCs w:val="21"/>
-              </w:rPr>
-              <w:t xml:space="preserve">, </w:t>
-            </w:r>
-            <w:r>
-              <w:rPr>
-                <w:rFonts w:ascii="Arial" w:hAnsi="Arial"/>
-                <w:sz w:val="21"/>
-                <w:szCs w:val="21"/>
-              </w:rPr>
-              <w:t>Montréal</w:t>
+              <w:rPr>
+                <w:rFonts w:ascii="Arial" w:hAnsi="Arial"/>
+                <w:sz w:val="21"/>
+                <w:szCs w:val="21"/>
+              </w:rPr>
+            </w:pPr>
+            <w:r>
+              <w:rPr>
+                <w:rFonts w:ascii="Arial" w:hAnsi="Arial"/>
+                <w:sz w:val="21"/>
+                <w:szCs w:val="21"/>
+              </w:rPr>
+              <w:t>Opal-rt, Montréal</w:t>
             </w:r>
           </w:p>
           <w:p>
@@ -1431,7 +1387,7 @@
                 <w:sz w:val="21"/>
                 <w:szCs w:val="21"/>
               </w:rPr>
-              <w:t>Rédiger/Réaliser des (FAT) "Factory Acceptance Test"</w:t>
+              <w:t>Intègrer les simulateurs temps réel dans les projets clients</w:t>
             </w:r>
           </w:p>
           <w:p>
@@ -1449,16 +1405,23 @@
                 <w:sz w:val="21"/>
                 <w:szCs w:val="21"/>
               </w:rPr>
-              <w:t xml:space="preserve">Concevoir des modèles </w:t>
-            </w:r>
-            <w:r>
-              <w:rPr>
-                <w:rFonts w:cs="Times New Roman" w:ascii="Times New Roman" w:hAnsi="Times New Roman"/>
-                <w:sz w:val="24"/>
-                <w:szCs w:val="24"/>
-                <w:lang w:val="fr-CA"/>
-              </w:rPr>
-              <w:t>MATLAB/Simulink</w:t>
+              <w:t xml:space="preserve">Rédiger/Réaliser </w:t>
+            </w:r>
+            <w:r>
+              <w:rPr>
+                <w:rFonts w:ascii="Arial" w:hAnsi="Arial"/>
+                <w:sz w:val="21"/>
+                <w:szCs w:val="21"/>
+              </w:rPr>
+              <w:t>l</w:t>
+            </w:r>
+            <w:r>
+              <w:rPr>
+                <w:rFonts w:ascii="Arial" w:hAnsi="Arial"/>
+                <w:sz w:val="21"/>
+                <w:szCs w:val="21"/>
+              </w:rPr>
+              <w:t>es (FAT) "Factory Acceptance Test"</w:t>
             </w:r>
           </w:p>
           <w:p>
@@ -1476,7 +1439,7 @@
                 <w:sz w:val="21"/>
                 <w:szCs w:val="21"/>
               </w:rPr>
-              <w:t xml:space="preserve">Déverminer des modèles </w:t>
+              <w:t xml:space="preserve">Concevoir des modèles </w:t>
             </w:r>
             <w:r>
               <w:rPr>
@@ -1499,6 +1462,33 @@
             </w:pPr>
             <w:r>
               <w:rPr>
+                <w:rFonts w:ascii="Arial" w:hAnsi="Arial"/>
+                <w:sz w:val="21"/>
+                <w:szCs w:val="21"/>
+              </w:rPr>
+              <w:t xml:space="preserve">Déverminer des modèles </w:t>
+            </w:r>
+            <w:r>
+              <w:rPr>
+                <w:rFonts w:cs="Times New Roman" w:ascii="Times New Roman" w:hAnsi="Times New Roman"/>
+                <w:sz w:val="24"/>
+                <w:szCs w:val="24"/>
+                <w:lang w:val="fr-CA"/>
+              </w:rPr>
+              <w:t>MATLAB/Simulink</w:t>
+            </w:r>
+          </w:p>
+          <w:p>
+            <w:pPr>
+              <w:pStyle w:val="TableContents"/>
+              <w:numPr>
+                <w:ilvl w:val="0"/>
+                <w:numId w:val="3"/>
+              </w:numPr>
+              <w:rPr/>
+            </w:pPr>
+            <w:r>
+              <w:rPr>
                 <w:rFonts w:cs="Times New Roman" w:ascii="Times New Roman" w:hAnsi="Times New Roman"/>
                 <w:sz w:val="24"/>
                 <w:szCs w:val="24"/>
@@ -1523,13 +1513,18 @@
               </w:rPr>
             </w:pPr>
             <w:r>
-              <w:rPr/>
+              <w:rPr>
+                <w:rFonts w:cs="Times New Roman" w:ascii="Times New Roman" w:hAnsi="Times New Roman"/>
+                <w:sz w:val="24"/>
+                <w:szCs w:val="24"/>
+                <w:lang w:val="fr-CA"/>
+              </w:rPr>
             </w:r>
           </w:p>
         </w:tc>
         <w:tc>
           <w:tcPr>
-            <w:tcW w:w="1022" w:type="dxa"/>
+            <w:tcW w:w="1023" w:type="dxa"/>
             <w:tcBorders>
               <w:top w:val="single" w:sz="4" w:space="0" w:color="00000A"/>
             </w:tcBorders>
@@ -1563,7 +1558,7 @@
         <w:trPr/>
         <w:tc>
           <w:tcPr>
-            <w:tcW w:w="8903" w:type="dxa"/>
+            <w:tcW w:w="8902" w:type="dxa"/>
             <w:gridSpan w:val="4"/>
             <w:tcBorders/>
             <w:shd w:color="auto" w:fill="auto" w:val="clear"/>
@@ -1706,39 +1701,51 @@
               </w:rPr>
             </w:pPr>
             <w:r>
-              <w:rPr/>
-            </w:r>
-          </w:p>
-          <w:p>
-            <w:pPr>
-              <w:pStyle w:val="TableContents"/>
-              <w:rPr>
-                <w:rFonts w:ascii="Arial" w:hAnsi="Arial"/>
-                <w:sz w:val="21"/>
-                <w:szCs w:val="21"/>
-              </w:rPr>
-            </w:pPr>
-            <w:r>
-              <w:rPr/>
-            </w:r>
-          </w:p>
-          <w:p>
-            <w:pPr>
-              <w:pStyle w:val="TableContents"/>
-              <w:rPr>
-                <w:rFonts w:ascii="Arial" w:hAnsi="Arial"/>
-                <w:sz w:val="21"/>
-                <w:szCs w:val="21"/>
-              </w:rPr>
-            </w:pPr>
-            <w:r>
-              <w:rPr/>
+              <w:rPr>
+                <w:rFonts w:ascii="Arial" w:hAnsi="Arial"/>
+                <w:sz w:val="21"/>
+                <w:szCs w:val="21"/>
+              </w:rPr>
+            </w:r>
+          </w:p>
+          <w:p>
+            <w:pPr>
+              <w:pStyle w:val="TableContents"/>
+              <w:rPr>
+                <w:rFonts w:ascii="Arial" w:hAnsi="Arial"/>
+                <w:sz w:val="21"/>
+                <w:szCs w:val="21"/>
+              </w:rPr>
+            </w:pPr>
+            <w:r>
+              <w:rPr>
+                <w:rFonts w:ascii="Arial" w:hAnsi="Arial"/>
+                <w:sz w:val="21"/>
+                <w:szCs w:val="21"/>
+              </w:rPr>
+            </w:r>
+          </w:p>
+          <w:p>
+            <w:pPr>
+              <w:pStyle w:val="TableContents"/>
+              <w:rPr>
+                <w:rFonts w:ascii="Arial" w:hAnsi="Arial"/>
+                <w:sz w:val="21"/>
+                <w:szCs w:val="21"/>
+              </w:rPr>
+            </w:pPr>
+            <w:r>
+              <w:rPr>
+                <w:rFonts w:ascii="Arial" w:hAnsi="Arial"/>
+                <w:sz w:val="21"/>
+                <w:szCs w:val="21"/>
+              </w:rPr>
             </w:r>
           </w:p>
         </w:tc>
         <w:tc>
           <w:tcPr>
-            <w:tcW w:w="1022" w:type="dxa"/>
+            <w:tcW w:w="1023" w:type="dxa"/>
             <w:tcBorders/>
             <w:shd w:color="auto" w:fill="auto" w:val="clear"/>
           </w:tcPr>
@@ -1791,7 +1798,7 @@
         <w:trPr/>
         <w:tc>
           <w:tcPr>
-            <w:tcW w:w="8903" w:type="dxa"/>
+            <w:tcW w:w="8902" w:type="dxa"/>
             <w:gridSpan w:val="4"/>
             <w:tcBorders>
               <w:top w:val="single" w:sz="4" w:space="0" w:color="00000A"/>
@@ -1822,7 +1829,7 @@
         </w:tc>
         <w:tc>
           <w:tcPr>
-            <w:tcW w:w="1022" w:type="dxa"/>
+            <w:tcW w:w="1023" w:type="dxa"/>
             <w:tcBorders/>
             <w:shd w:color="auto" w:fill="auto" w:val="clear"/>
           </w:tcPr>
@@ -1847,7 +1854,7 @@
         <w:trPr/>
         <w:tc>
           <w:tcPr>
-            <w:tcW w:w="8903" w:type="dxa"/>
+            <w:tcW w:w="8902" w:type="dxa"/>
             <w:gridSpan w:val="4"/>
             <w:tcBorders>
               <w:top w:val="single" w:sz="4" w:space="0" w:color="00000A"/>
@@ -1980,7 +1987,7 @@
         </w:tc>
         <w:tc>
           <w:tcPr>
-            <w:tcW w:w="1022" w:type="dxa"/>
+            <w:tcW w:w="1023" w:type="dxa"/>
             <w:tcBorders/>
             <w:shd w:color="auto" w:fill="auto" w:val="clear"/>
           </w:tcPr>
@@ -2031,7 +2038,7 @@
         <w:trPr/>
         <w:tc>
           <w:tcPr>
-            <w:tcW w:w="8903" w:type="dxa"/>
+            <w:tcW w:w="8902" w:type="dxa"/>
             <w:gridSpan w:val="4"/>
             <w:tcBorders/>
             <w:shd w:color="auto" w:fill="auto" w:val="clear"/>
@@ -2189,7 +2196,7 @@
         </w:tc>
         <w:tc>
           <w:tcPr>
-            <w:tcW w:w="1022" w:type="dxa"/>
+            <w:tcW w:w="1023" w:type="dxa"/>
             <w:tcBorders/>
             <w:shd w:color="auto" w:fill="auto" w:val="clear"/>
           </w:tcPr>
@@ -2473,7 +2480,9 @@
               </w:rPr>
             </w:pPr>
             <w:r>
-              <w:rPr/>
+              <w:rPr>
+                <w:rFonts w:ascii="Arial" w:hAnsi="Arial"/>
+              </w:rPr>
             </w:r>
           </w:p>
         </w:tc>
@@ -2618,7 +2627,7 @@
         <w:trPr/>
         <w:tc>
           <w:tcPr>
-            <w:tcW w:w="8903" w:type="dxa"/>
+            <w:tcW w:w="8902" w:type="dxa"/>
             <w:gridSpan w:val="4"/>
             <w:tcBorders>
               <w:top w:val="single" w:sz="4" w:space="0" w:color="00000A"/>
@@ -2732,7 +2741,7 @@
         </w:tc>
         <w:tc>
           <w:tcPr>
-            <w:tcW w:w="1022" w:type="dxa"/>
+            <w:tcW w:w="1023" w:type="dxa"/>
             <w:tcBorders>
               <w:top w:val="single" w:sz="4" w:space="0" w:color="00000A"/>
             </w:tcBorders>
@@ -3297,6 +3306,7 @@
       <w:rPr>
         <w:rFonts w:ascii="Symbol" w:hAnsi="Symbol" w:cs="Symbol" w:hint="default"/>
         <w:sz w:val="21"/>
+        <w:b/>
         <w:rFonts w:cs="OpenSymbol"/>
       </w:rPr>
     </w:lvl>
@@ -4680,6 +4690,262 @@
       <w:rFonts w:cs="Wingdings"/>
     </w:rPr>
   </w:style>
+  <w:style w:type="character" w:styleId="ListLabel67">
+    <w:name w:val="ListLabel 67"/>
+    <w:qFormat/>
+    <w:rPr>
+      <w:rFonts w:ascii="Arial" w:hAnsi="Arial" w:cs="OpenSymbol"/>
+      <w:sz w:val="21"/>
+    </w:rPr>
+  </w:style>
+  <w:style w:type="character" w:styleId="ListLabel68">
+    <w:name w:val="ListLabel 68"/>
+    <w:qFormat/>
+    <w:rPr>
+      <w:rFonts w:cs="OpenSymbol"/>
+    </w:rPr>
+  </w:style>
+  <w:style w:type="character" w:styleId="ListLabel69">
+    <w:name w:val="ListLabel 69"/>
+    <w:qFormat/>
+    <w:rPr>
+      <w:rFonts w:cs="OpenSymbol"/>
+    </w:rPr>
+  </w:style>
+  <w:style w:type="character" w:styleId="ListLabel70">
+    <w:name w:val="ListLabel 70"/>
+    <w:qFormat/>
+    <w:rPr>
+      <w:rFonts w:cs="OpenSymbol"/>
+    </w:rPr>
+  </w:style>
+  <w:style w:type="character" w:styleId="ListLabel71">
+    <w:name w:val="ListLabel 71"/>
+    <w:qFormat/>
+    <w:rPr>
+      <w:rFonts w:cs="OpenSymbol"/>
+    </w:rPr>
+  </w:style>
+  <w:style w:type="character" w:styleId="ListLabel72">
+    <w:name w:val="ListLabel 72"/>
+    <w:qFormat/>
+    <w:rPr>
+      <w:rFonts w:cs="OpenSymbol"/>
+    </w:rPr>
+  </w:style>
+  <w:style w:type="character" w:styleId="ListLabel73">
+    <w:name w:val="ListLabel 73"/>
+    <w:qFormat/>
+    <w:rPr>
+      <w:rFonts w:cs="OpenSymbol"/>
+    </w:rPr>
+  </w:style>
+  <w:style w:type="character" w:styleId="ListLabel74">
+    <w:name w:val="ListLabel 74"/>
+    <w:qFormat/>
+    <w:rPr>
+      <w:rFonts w:cs="OpenSymbol"/>
+    </w:rPr>
+  </w:style>
+  <w:style w:type="character" w:styleId="ListLabel75">
+    <w:name w:val="ListLabel 75"/>
+    <w:qFormat/>
+    <w:rPr>
+      <w:rFonts w:cs="OpenSymbol"/>
+    </w:rPr>
+  </w:style>
+  <w:style w:type="character" w:styleId="ListLabel76">
+    <w:name w:val="ListLabel 76"/>
+    <w:qFormat/>
+    <w:rPr>
+      <w:rFonts w:ascii="Arial" w:hAnsi="Arial" w:cs="OpenSymbol"/>
+      <w:b/>
+      <w:sz w:val="21"/>
+    </w:rPr>
+  </w:style>
+  <w:style w:type="character" w:styleId="ListLabel77">
+    <w:name w:val="ListLabel 77"/>
+    <w:qFormat/>
+    <w:rPr>
+      <w:rFonts w:cs="OpenSymbol"/>
+    </w:rPr>
+  </w:style>
+  <w:style w:type="character" w:styleId="ListLabel78">
+    <w:name w:val="ListLabel 78"/>
+    <w:qFormat/>
+    <w:rPr>
+      <w:rFonts w:cs="OpenSymbol"/>
+    </w:rPr>
+  </w:style>
+  <w:style w:type="character" w:styleId="ListLabel79">
+    <w:name w:val="ListLabel 79"/>
+    <w:qFormat/>
+    <w:rPr>
+      <w:rFonts w:cs="OpenSymbol"/>
+    </w:rPr>
+  </w:style>
+  <w:style w:type="character" w:styleId="ListLabel80">
+    <w:name w:val="ListLabel 80"/>
+    <w:qFormat/>
+    <w:rPr>
+      <w:rFonts w:cs="OpenSymbol"/>
+    </w:rPr>
+  </w:style>
+  <w:style w:type="character" w:styleId="ListLabel81">
+    <w:name w:val="ListLabel 81"/>
+    <w:qFormat/>
+    <w:rPr>
+      <w:rFonts w:cs="OpenSymbol"/>
+    </w:rPr>
+  </w:style>
+  <w:style w:type="character" w:styleId="ListLabel82">
+    <w:name w:val="ListLabel 82"/>
+    <w:qFormat/>
+    <w:rPr>
+      <w:rFonts w:cs="OpenSymbol"/>
+    </w:rPr>
+  </w:style>
+  <w:style w:type="character" w:styleId="ListLabel83">
+    <w:name w:val="ListLabel 83"/>
+    <w:qFormat/>
+    <w:rPr>
+      <w:rFonts w:cs="OpenSymbol"/>
+    </w:rPr>
+  </w:style>
+  <w:style w:type="character" w:styleId="ListLabel84">
+    <w:name w:val="ListLabel 84"/>
+    <w:qFormat/>
+    <w:rPr>
+      <w:rFonts w:cs="OpenSymbol"/>
+    </w:rPr>
+  </w:style>
+  <w:style w:type="character" w:styleId="ListLabel85">
+    <w:name w:val="ListLabel 85"/>
+    <w:qFormat/>
+    <w:rPr>
+      <w:rFonts w:ascii="Arial" w:hAnsi="Arial" w:cs="OpenSymbol"/>
+      <w:sz w:val="21"/>
+    </w:rPr>
+  </w:style>
+  <w:style w:type="character" w:styleId="ListLabel86">
+    <w:name w:val="ListLabel 86"/>
+    <w:qFormat/>
+    <w:rPr>
+      <w:rFonts w:cs="OpenSymbol"/>
+    </w:rPr>
+  </w:style>
+  <w:style w:type="character" w:styleId="ListLabel87">
+    <w:name w:val="ListLabel 87"/>
+    <w:qFormat/>
+    <w:rPr>
+      <w:rFonts w:cs="OpenSymbol"/>
+    </w:rPr>
+  </w:style>
+  <w:style w:type="character" w:styleId="ListLabel88">
+    <w:name w:val="ListLabel 88"/>
+    <w:qFormat/>
+    <w:rPr>
+      <w:rFonts w:cs="OpenSymbol"/>
+    </w:rPr>
+  </w:style>
+  <w:style w:type="character" w:styleId="ListLabel89">
+    <w:name w:val="ListLabel 89"/>
+    <w:qFormat/>
+    <w:rPr>
+      <w:rFonts w:cs="OpenSymbol"/>
+    </w:rPr>
+  </w:style>
+  <w:style w:type="character" w:styleId="ListLabel90">
+    <w:name w:val="ListLabel 90"/>
+    <w:qFormat/>
+    <w:rPr>
+      <w:rFonts w:cs="OpenSymbol"/>
+    </w:rPr>
+  </w:style>
+  <w:style w:type="character" w:styleId="ListLabel91">
+    <w:name w:val="ListLabel 91"/>
+    <w:qFormat/>
+    <w:rPr>
+      <w:rFonts w:cs="OpenSymbol"/>
+    </w:rPr>
+  </w:style>
+  <w:style w:type="character" w:styleId="ListLabel92">
+    <w:name w:val="ListLabel 92"/>
+    <w:qFormat/>
+    <w:rPr>
+      <w:rFonts w:cs="OpenSymbol"/>
+    </w:rPr>
+  </w:style>
+  <w:style w:type="character" w:styleId="ListLabel93">
+    <w:name w:val="ListLabel 93"/>
+    <w:qFormat/>
+    <w:rPr>
+      <w:rFonts w:cs="OpenSymbol"/>
+    </w:rPr>
+  </w:style>
+  <w:style w:type="character" w:styleId="ListLabel94">
+    <w:name w:val="ListLabel 94"/>
+    <w:qFormat/>
+    <w:rPr>
+      <w:rFonts w:ascii="Arial" w:hAnsi="Arial" w:cs="Symbol"/>
+    </w:rPr>
+  </w:style>
+  <w:style w:type="character" w:styleId="ListLabel95">
+    <w:name w:val="ListLabel 95"/>
+    <w:qFormat/>
+    <w:rPr>
+      <w:rFonts w:cs="Courier New"/>
+    </w:rPr>
+  </w:style>
+  <w:style w:type="character" w:styleId="ListLabel96">
+    <w:name w:val="ListLabel 96"/>
+    <w:qFormat/>
+    <w:rPr>
+      <w:rFonts w:cs="Wingdings"/>
+    </w:rPr>
+  </w:style>
+  <w:style w:type="character" w:styleId="ListLabel97">
+    <w:name w:val="ListLabel 97"/>
+    <w:qFormat/>
+    <w:rPr>
+      <w:rFonts w:cs="Symbol"/>
+    </w:rPr>
+  </w:style>
+  <w:style w:type="character" w:styleId="ListLabel98">
+    <w:name w:val="ListLabel 98"/>
+    <w:qFormat/>
+    <w:rPr>
+      <w:rFonts w:cs="Courier New"/>
+    </w:rPr>
+  </w:style>
+  <w:style w:type="character" w:styleId="ListLabel99">
+    <w:name w:val="ListLabel 99"/>
+    <w:qFormat/>
+    <w:rPr>
+      <w:rFonts w:cs="Wingdings"/>
+    </w:rPr>
+  </w:style>
+  <w:style w:type="character" w:styleId="ListLabel100">
+    <w:name w:val="ListLabel 100"/>
+    <w:qFormat/>
+    <w:rPr>
+      <w:rFonts w:cs="Symbol"/>
+    </w:rPr>
+  </w:style>
+  <w:style w:type="character" w:styleId="ListLabel101">
+    <w:name w:val="ListLabel 101"/>
+    <w:qFormat/>
+    <w:rPr>
+      <w:rFonts w:cs="Courier New"/>
+    </w:rPr>
+  </w:style>
+  <w:style w:type="character" w:styleId="ListLabel102">
+    <w:name w:val="ListLabel 102"/>
+    <w:qFormat/>
+    <w:rPr>
+      <w:rFonts w:cs="Wingdings"/>
+    </w:rPr>
+  </w:style>
   <w:style w:type="paragraph" w:styleId="Heading" w:customStyle="1">
     <w:name w:val="Heading"/>
     <w:basedOn w:val="Normal"/>

</xml_diff>

<commit_message>
Mise à jours ajout de chargé de lab
</commit_message>
<xml_diff>
--- a/CV Philippe La Madeleine.docx
+++ b/CV Philippe La Madeleine.docx
@@ -503,7 +503,7 @@
                       <wp:positionV relativeFrom="paragraph">
                         <wp:posOffset>1270</wp:posOffset>
                       </wp:positionV>
-                      <wp:extent cx="4231005" cy="306705"/>
+                      <wp:extent cx="4232275" cy="306705"/>
                       <wp:effectExtent l="0" t="0" r="0" b="0"/>
                       <wp:wrapNone/>
                       <wp:docPr id="1" name="Zone de texte 1"/>
@@ -514,7 +514,7 @@
                             <wps:spPr>
                               <a:xfrm>
                                 <a:off x="0" y="0"/>
-                                <a:ext cx="4230360" cy="306000"/>
+                                <a:ext cx="4231800" cy="306000"/>
                               </a:xfrm>
                               <a:prstGeom prst="rect">
                                 <a:avLst/>
@@ -560,7 +560,7 @@
                 </mc:Choice>
                 <mc:Fallback>
                   <w:pict>
-                    <v:rect id="shape_0" ID="Zone de texte 1" stroked="f" style="position:absolute;margin-left:101.9pt;margin-top:0.1pt;width:333.05pt;height:24.05pt">
+                    <v:rect id="shape_0" ID="Zone de texte 1" stroked="f" style="position:absolute;margin-left:101.9pt;margin-top:0.1pt;width:333.15pt;height:24.05pt">
                       <w10:wrap type="square"/>
                       <v:fill o:detectmouseclick="t" on="false"/>
                       <v:stroke color="#3465a4" joinstyle="round" endcap="flat"/>
@@ -1015,24 +1015,27 @@
           <w:p>
             <w:pPr>
               <w:pStyle w:val="TableContents"/>
-              <w:rPr>
-                <w:rFonts w:ascii="Arial" w:hAnsi="Arial"/>
-                <w:b/>
-                <w:b/>
-                <w:bCs/>
-                <w:sz w:val="21"/>
-                <w:szCs w:val="21"/>
-              </w:rPr>
-            </w:pPr>
-            <w:r>
-              <w:rPr>
-                <w:rFonts w:ascii="Arial" w:hAnsi="Arial"/>
-                <w:b/>
-                <w:bCs/>
-                <w:sz w:val="21"/>
-                <w:szCs w:val="21"/>
-              </w:rPr>
-              <w:t>Directeur de l’équipe logiciel, directeur technique</w:t>
+              <w:rPr/>
+            </w:pPr>
+            <w:r>
+              <w:rPr>
+                <w:rFonts w:ascii="Arial" w:hAnsi="Arial"/>
+                <w:b/>
+                <w:bCs/>
+                <w:sz w:val="21"/>
+                <w:szCs w:val="21"/>
+              </w:rPr>
+              <w:t>Co-capitaine, d</w:t>
+            </w:r>
+            <w:r>
+              <w:rPr>
+                <w:rFonts w:ascii="Arial" w:hAnsi="Arial"/>
+                <w:b/>
+                <w:bCs/>
+                <w:sz w:val="21"/>
+                <w:szCs w:val="21"/>
+              </w:rPr>
+              <w:t>irecteur de l’équipe logiciel</w:t>
             </w:r>
           </w:p>
           <w:p>
@@ -1120,72 +1123,6 @@
                 <w:szCs w:val="21"/>
               </w:rPr>
               <w:t>Diriger et assister les nouveaux membres dans leur apprentissage.</w:t>
-            </w:r>
-          </w:p>
-          <w:p>
-            <w:pPr>
-              <w:pStyle w:val="TableContents"/>
-              <w:numPr>
-                <w:ilvl w:val="0"/>
-                <w:numId w:val="3"/>
-              </w:numPr>
-              <w:rPr>
-                <w:rFonts w:ascii="Arial" w:hAnsi="Arial"/>
-                <w:sz w:val="21"/>
-                <w:szCs w:val="21"/>
-              </w:rPr>
-            </w:pPr>
-            <w:r>
-              <w:rPr>
-                <w:rFonts w:ascii="Arial" w:hAnsi="Arial"/>
-                <w:sz w:val="21"/>
-                <w:szCs w:val="21"/>
-              </w:rPr>
-              <w:t>Se tenir au courant des dernières avancées technologiques en intelligence artificielle.</w:t>
-            </w:r>
-          </w:p>
-          <w:p>
-            <w:pPr>
-              <w:pStyle w:val="TableContents"/>
-              <w:numPr>
-                <w:ilvl w:val="0"/>
-                <w:numId w:val="3"/>
-              </w:numPr>
-              <w:rPr>
-                <w:rFonts w:ascii="Arial" w:hAnsi="Arial"/>
-                <w:sz w:val="21"/>
-                <w:szCs w:val="21"/>
-              </w:rPr>
-            </w:pPr>
-            <w:r>
-              <w:rPr>
-                <w:rFonts w:ascii="Arial" w:hAnsi="Arial"/>
-                <w:sz w:val="21"/>
-                <w:szCs w:val="21"/>
-              </w:rPr>
-              <w:t>Développer sous l'infrastructure ROS sur linux.</w:t>
-            </w:r>
-          </w:p>
-          <w:p>
-            <w:pPr>
-              <w:pStyle w:val="TableContents"/>
-              <w:numPr>
-                <w:ilvl w:val="0"/>
-                <w:numId w:val="3"/>
-              </w:numPr>
-              <w:rPr>
-                <w:rFonts w:ascii="Arial" w:hAnsi="Arial"/>
-                <w:sz w:val="21"/>
-                <w:szCs w:val="21"/>
-              </w:rPr>
-            </w:pPr>
-            <w:r>
-              <w:rPr>
-                <w:rFonts w:ascii="Arial" w:hAnsi="Arial"/>
-                <w:sz w:val="21"/>
-                <w:szCs w:val="21"/>
-              </w:rPr>
-              <w:t>Assurer le fonctionnement général du robot du club.</w:t>
             </w:r>
           </w:p>
           <w:p>
@@ -1203,7 +1140,87 @@
                 <w:sz w:val="21"/>
                 <w:szCs w:val="21"/>
               </w:rPr>
-              <w:t>Préparer le robot pour la Robocup 2019 à Sindé en Australie.</w:t>
+              <w:t>Lire les papers sur les</w:t>
+            </w:r>
+            <w:r>
+              <w:rPr>
+                <w:rFonts w:ascii="Arial" w:hAnsi="Arial"/>
+                <w:sz w:val="21"/>
+                <w:szCs w:val="21"/>
+              </w:rPr>
+              <w:t xml:space="preserve"> dernières avancées en intelligence artificielle </w:t>
+            </w:r>
+            <w:r>
+              <w:rPr>
+                <w:rFonts w:ascii="Arial" w:hAnsi="Arial"/>
+                <w:sz w:val="21"/>
+                <w:szCs w:val="21"/>
+              </w:rPr>
+              <w:t>et en robotique</w:t>
+            </w:r>
+            <w:r>
+              <w:rPr>
+                <w:rFonts w:ascii="Arial" w:hAnsi="Arial"/>
+                <w:sz w:val="21"/>
+                <w:szCs w:val="21"/>
+              </w:rPr>
+              <w:t>.</w:t>
+            </w:r>
+          </w:p>
+          <w:p>
+            <w:pPr>
+              <w:pStyle w:val="TableContents"/>
+              <w:numPr>
+                <w:ilvl w:val="0"/>
+                <w:numId w:val="3"/>
+              </w:numPr>
+              <w:rPr>
+                <w:rFonts w:ascii="Arial" w:hAnsi="Arial"/>
+                <w:sz w:val="21"/>
+                <w:szCs w:val="21"/>
+              </w:rPr>
+            </w:pPr>
+            <w:r>
+              <w:rPr>
+                <w:rFonts w:ascii="Arial" w:hAnsi="Arial"/>
+                <w:sz w:val="21"/>
+                <w:szCs w:val="21"/>
+              </w:rPr>
+              <w:t xml:space="preserve">Développer sous l'infrastructure ROS sur linux </w:t>
+            </w:r>
+            <w:r>
+              <w:rPr>
+                <w:rFonts w:ascii="Arial" w:hAnsi="Arial"/>
+                <w:sz w:val="21"/>
+                <w:szCs w:val="21"/>
+              </w:rPr>
+              <w:t>(Ubuntu 16.04)</w:t>
+            </w:r>
+            <w:r>
+              <w:rPr>
+                <w:rFonts w:ascii="Arial" w:hAnsi="Arial"/>
+                <w:sz w:val="21"/>
+                <w:szCs w:val="21"/>
+              </w:rPr>
+              <w:t>.</w:t>
+            </w:r>
+          </w:p>
+          <w:p>
+            <w:pPr>
+              <w:pStyle w:val="TableContents"/>
+              <w:numPr>
+                <w:ilvl w:val="0"/>
+                <w:numId w:val="3"/>
+              </w:numPr>
+              <w:rPr/>
+            </w:pPr>
+            <w:r>
+              <w:rPr>
+                <w:rFonts w:ascii="Arial" w:hAnsi="Arial"/>
+                <w:sz w:val="21"/>
+                <w:szCs w:val="21"/>
+              </w:rPr>
+              <w:t>Assurer le fonctionnement général du robot du club.</w:t>
             </w:r>
           </w:p>
           <w:p>
@@ -1351,25 +1368,21 @@
                 <w:sz w:val="21"/>
                 <w:szCs w:val="21"/>
               </w:rPr>
-              <w:t>Spécialiste intégrateur</w:t>
-            </w:r>
-          </w:p>
-          <w:p>
-            <w:pPr>
-              <w:pStyle w:val="TableContents"/>
-              <w:rPr>
-                <w:rFonts w:ascii="Arial" w:hAnsi="Arial"/>
-                <w:sz w:val="21"/>
-                <w:szCs w:val="21"/>
-              </w:rPr>
-            </w:pPr>
-            <w:r>
-              <w:rPr>
-                <w:rFonts w:ascii="Arial" w:hAnsi="Arial"/>
-                <w:sz w:val="21"/>
-                <w:szCs w:val="21"/>
-              </w:rPr>
-              <w:t>Opal-rt, Montréal</w:t>
+              <w:t>Chargé de laboratoire en microélectronique</w:t>
+            </w:r>
+          </w:p>
+          <w:p>
+            <w:pPr>
+              <w:pStyle w:val="TableContents"/>
+              <w:rPr/>
+            </w:pPr>
+            <w:r>
+              <w:rPr>
+                <w:rFonts w:ascii="Arial" w:hAnsi="Arial"/>
+                <w:sz w:val="21"/>
+                <w:szCs w:val="21"/>
+              </w:rPr>
+              <w:t>École de technologie supérieure, Montréal</w:t>
             </w:r>
           </w:p>
           <w:p>
@@ -1387,7 +1400,7 @@
                 <w:sz w:val="21"/>
                 <w:szCs w:val="21"/>
               </w:rPr>
-              <w:t>Intègrer les simulateurs temps réel dans les projets clients</w:t>
+              <w:t>Présenter le langage assembleur aux étudiants.</w:t>
             </w:r>
           </w:p>
           <w:p>
@@ -1405,96 +1418,7 @@
                 <w:sz w:val="21"/>
                 <w:szCs w:val="21"/>
               </w:rPr>
-              <w:t xml:space="preserve">Rédiger/Réaliser </w:t>
-            </w:r>
-            <w:r>
-              <w:rPr>
-                <w:rFonts w:ascii="Arial" w:hAnsi="Arial"/>
-                <w:sz w:val="21"/>
-                <w:szCs w:val="21"/>
-              </w:rPr>
-              <w:t>l</w:t>
-            </w:r>
-            <w:r>
-              <w:rPr>
-                <w:rFonts w:ascii="Arial" w:hAnsi="Arial"/>
-                <w:sz w:val="21"/>
-                <w:szCs w:val="21"/>
-              </w:rPr>
-              <w:t>es (FAT) "Factory Acceptance Test"</w:t>
-            </w:r>
-          </w:p>
-          <w:p>
-            <w:pPr>
-              <w:pStyle w:val="TableContents"/>
-              <w:numPr>
-                <w:ilvl w:val="0"/>
-                <w:numId w:val="3"/>
-              </w:numPr>
-              <w:rPr/>
-            </w:pPr>
-            <w:r>
-              <w:rPr>
-                <w:rFonts w:ascii="Arial" w:hAnsi="Arial"/>
-                <w:sz w:val="21"/>
-                <w:szCs w:val="21"/>
-              </w:rPr>
-              <w:t xml:space="preserve">Concevoir des modèles </w:t>
-            </w:r>
-            <w:r>
-              <w:rPr>
-                <w:rFonts w:cs="Times New Roman" w:ascii="Times New Roman" w:hAnsi="Times New Roman"/>
-                <w:sz w:val="24"/>
-                <w:szCs w:val="24"/>
-                <w:lang w:val="fr-CA"/>
-              </w:rPr>
-              <w:t>MATLAB/Simulink</w:t>
-            </w:r>
-          </w:p>
-          <w:p>
-            <w:pPr>
-              <w:pStyle w:val="TableContents"/>
-              <w:numPr>
-                <w:ilvl w:val="0"/>
-                <w:numId w:val="3"/>
-              </w:numPr>
-              <w:rPr/>
-            </w:pPr>
-            <w:r>
-              <w:rPr>
-                <w:rFonts w:ascii="Arial" w:hAnsi="Arial"/>
-                <w:sz w:val="21"/>
-                <w:szCs w:val="21"/>
-              </w:rPr>
-              <w:t xml:space="preserve">Déverminer des modèles </w:t>
-            </w:r>
-            <w:r>
-              <w:rPr>
-                <w:rFonts w:cs="Times New Roman" w:ascii="Times New Roman" w:hAnsi="Times New Roman"/>
-                <w:sz w:val="24"/>
-                <w:szCs w:val="24"/>
-                <w:lang w:val="fr-CA"/>
-              </w:rPr>
-              <w:t>MATLAB/Simulink</w:t>
-            </w:r>
-          </w:p>
-          <w:p>
-            <w:pPr>
-              <w:pStyle w:val="TableContents"/>
-              <w:numPr>
-                <w:ilvl w:val="0"/>
-                <w:numId w:val="3"/>
-              </w:numPr>
-              <w:rPr/>
-            </w:pPr>
-            <w:r>
-              <w:rPr>
-                <w:rFonts w:cs="Times New Roman" w:ascii="Times New Roman" w:hAnsi="Times New Roman"/>
-                <w:sz w:val="24"/>
-                <w:szCs w:val="24"/>
-                <w:lang w:val="fr-CA"/>
-              </w:rPr>
-              <w:t>Travailler sous environnement Windows/Office</w:t>
+              <w:t>Assister dans le débogage des projets des étudiants.</w:t>
             </w:r>
           </w:p>
           <w:p>
@@ -1534,10 +1458,55 @@
             <w:pPr>
               <w:pStyle w:val="TableContents"/>
               <w:jc w:val="right"/>
-              <w:rPr/>
-            </w:pPr>
-            <w:r>
-              <w:rPr/>
+              <w:rPr>
+                <w:rFonts w:ascii="Arial" w:hAnsi="Arial" w:eastAsia="SimSun" w:cs="Mangal"/>
+                <w:b/>
+                <w:b/>
+                <w:bCs/>
+                <w:color w:val="00000A"/>
+                <w:sz w:val="21"/>
+                <w:szCs w:val="21"/>
+                <w:lang w:val="fr-CA" w:eastAsia="zh-CN" w:bidi="hi-IN"/>
+              </w:rPr>
+            </w:pPr>
+            <w:r>
+              <w:rPr>
+                <w:rFonts w:eastAsia="SimSun" w:cs="Mangal" w:ascii="Arial" w:hAnsi="Arial"/>
+                <w:b/>
+                <w:bCs/>
+                <w:color w:val="00000A"/>
+                <w:sz w:val="21"/>
+                <w:szCs w:val="21"/>
+                <w:lang w:val="fr-CA" w:eastAsia="zh-CN" w:bidi="hi-IN"/>
+              </w:rPr>
+              <w:t>depuis</w:t>
+            </w:r>
+          </w:p>
+          <w:p>
+            <w:pPr>
+              <w:pStyle w:val="TableContents"/>
+              <w:jc w:val="right"/>
+              <w:rPr>
+                <w:rFonts w:ascii="Arial" w:hAnsi="Arial" w:eastAsia="SimSun" w:cs="Mangal"/>
+                <w:b/>
+                <w:b/>
+                <w:bCs/>
+                <w:color w:val="00000A"/>
+                <w:sz w:val="21"/>
+                <w:szCs w:val="21"/>
+                <w:lang w:val="fr-CA" w:eastAsia="zh-CN" w:bidi="hi-IN"/>
+              </w:rPr>
+            </w:pPr>
+            <w:r>
+              <w:rPr>
+                <w:rFonts w:eastAsia="SimSun" w:cs="Mangal" w:ascii="Arial" w:hAnsi="Arial"/>
+                <w:b/>
+                <w:bCs/>
+                <w:color w:val="00000A"/>
+                <w:sz w:val="21"/>
+                <w:szCs w:val="21"/>
+                <w:lang w:val="fr-CA" w:eastAsia="zh-CN" w:bidi="hi-IN"/>
+              </w:rPr>
               <w:t>2018</w:t>
             </w:r>
           </w:p>
@@ -1545,11 +1514,27 @@
             <w:pPr>
               <w:pStyle w:val="TableContents"/>
               <w:jc w:val="right"/>
-              <w:rPr/>
-            </w:pPr>
-            <w:r>
-              <w:rPr/>
-              <w:t>Stage</w:t>
+              <w:rPr>
+                <w:rFonts w:ascii="Arial" w:hAnsi="Arial" w:eastAsia="SimSun" w:cs="Mangal"/>
+                <w:b/>
+                <w:b/>
+                <w:bCs/>
+                <w:color w:val="00000A"/>
+                <w:sz w:val="21"/>
+                <w:szCs w:val="21"/>
+                <w:lang w:val="fr-CA" w:eastAsia="zh-CN" w:bidi="hi-IN"/>
+              </w:rPr>
+            </w:pPr>
+            <w:r>
+              <w:rPr>
+                <w:rFonts w:eastAsia="SimSun" w:cs="Mangal" w:ascii="Arial" w:hAnsi="Arial"/>
+                <w:b/>
+                <w:bCs/>
+                <w:color w:val="00000A"/>
+                <w:sz w:val="21"/>
+                <w:szCs w:val="21"/>
+                <w:lang w:val="fr-CA" w:eastAsia="zh-CN" w:bidi="hi-IN"/>
+              </w:rPr>
             </w:r>
           </w:p>
         </w:tc>
@@ -1569,108 +1554,35 @@
           <w:p>
             <w:pPr>
               <w:pStyle w:val="TableContents"/>
-              <w:rPr>
-                <w:rFonts w:ascii="Arial" w:hAnsi="Arial"/>
-                <w:b/>
-                <w:b/>
-                <w:bCs/>
-                <w:sz w:val="21"/>
-                <w:szCs w:val="21"/>
-              </w:rPr>
-            </w:pPr>
-            <w:r>
-              <w:rPr>
-                <w:rFonts w:ascii="Arial" w:hAnsi="Arial"/>
-                <w:b/>
-                <w:bCs/>
-                <w:sz w:val="21"/>
-                <w:szCs w:val="21"/>
-              </w:rPr>
-              <w:t>Dessinateur technique</w:t>
-            </w:r>
-          </w:p>
-          <w:p>
-            <w:pPr>
-              <w:pStyle w:val="TableContents"/>
-              <w:rPr>
-                <w:rFonts w:ascii="Arial" w:hAnsi="Arial"/>
-                <w:sz w:val="21"/>
-                <w:szCs w:val="21"/>
-              </w:rPr>
-            </w:pPr>
-            <w:r>
-              <w:rPr>
-                <w:rFonts w:ascii="Arial" w:hAnsi="Arial"/>
-                <w:sz w:val="21"/>
-                <w:szCs w:val="21"/>
-              </w:rPr>
-              <w:t>Hatch, Sorel-Tracy</w:t>
-            </w:r>
-          </w:p>
-          <w:p>
-            <w:pPr>
-              <w:pStyle w:val="TableContents"/>
-              <w:numPr>
-                <w:ilvl w:val="0"/>
-                <w:numId w:val="3"/>
-              </w:numPr>
-              <w:rPr>
-                <w:rFonts w:ascii="Arial" w:hAnsi="Arial"/>
-                <w:sz w:val="21"/>
-                <w:szCs w:val="21"/>
-              </w:rPr>
-            </w:pPr>
-            <w:r>
-              <w:rPr>
-                <w:rFonts w:ascii="Arial" w:hAnsi="Arial"/>
-                <w:sz w:val="21"/>
-                <w:szCs w:val="21"/>
-              </w:rPr>
-              <w:t>Appliquer au dessins les modification dictées par l’ingénieur.</w:t>
-            </w:r>
-          </w:p>
-          <w:p>
-            <w:pPr>
-              <w:pStyle w:val="TableContents"/>
-              <w:numPr>
-                <w:ilvl w:val="0"/>
-                <w:numId w:val="3"/>
-              </w:numPr>
-              <w:rPr>
-                <w:rFonts w:ascii="Arial" w:hAnsi="Arial"/>
-                <w:sz w:val="21"/>
-                <w:szCs w:val="21"/>
-              </w:rPr>
-            </w:pPr>
-            <w:r>
-              <w:rPr>
-                <w:rFonts w:ascii="Arial" w:hAnsi="Arial"/>
-                <w:sz w:val="21"/>
-                <w:szCs w:val="21"/>
-              </w:rPr>
-              <w:t>Effectuer les relevées en usine.</w:t>
-            </w:r>
-          </w:p>
-          <w:p>
-            <w:pPr>
-              <w:pStyle w:val="TableContents"/>
-              <w:numPr>
-                <w:ilvl w:val="0"/>
-                <w:numId w:val="3"/>
-              </w:numPr>
-              <w:rPr>
-                <w:rFonts w:ascii="Arial" w:hAnsi="Arial"/>
-                <w:sz w:val="21"/>
-                <w:szCs w:val="21"/>
-              </w:rPr>
-            </w:pPr>
-            <w:r>
-              <w:rPr>
-                <w:rFonts w:ascii="Arial" w:hAnsi="Arial"/>
-                <w:sz w:val="21"/>
-                <w:szCs w:val="21"/>
-              </w:rPr>
-              <w:t>Travailler avec des vieux scan de plans datant des années 60.</w:t>
+              <w:rPr/>
+            </w:pPr>
+            <w:r>
+              <w:rPr>
+                <w:rFonts w:ascii="Arial" w:hAnsi="Arial"/>
+                <w:b/>
+                <w:bCs/>
+                <w:sz w:val="21"/>
+                <w:szCs w:val="21"/>
+              </w:rPr>
+              <w:t>Spécialiste intégrateur</w:t>
+            </w:r>
+          </w:p>
+          <w:p>
+            <w:pPr>
+              <w:pStyle w:val="TableContents"/>
+              <w:rPr>
+                <w:rFonts w:ascii="Arial" w:hAnsi="Arial"/>
+                <w:sz w:val="21"/>
+                <w:szCs w:val="21"/>
+              </w:rPr>
+            </w:pPr>
+            <w:r>
+              <w:rPr>
+                <w:rFonts w:ascii="Arial" w:hAnsi="Arial"/>
+                <w:sz w:val="21"/>
+                <w:szCs w:val="21"/>
+              </w:rPr>
+              <w:t>Opal-rt, Montréal</w:t>
             </w:r>
           </w:p>
           <w:p>
@@ -1688,57 +1600,113 @@
                 <w:sz w:val="21"/>
                 <w:szCs w:val="21"/>
               </w:rPr>
-              <w:t>Dépanner le système de contrôle centralisé.</w:t>
-            </w:r>
-          </w:p>
-          <w:p>
-            <w:pPr>
-              <w:pStyle w:val="TableContents"/>
-              <w:rPr>
-                <w:rFonts w:ascii="Arial" w:hAnsi="Arial"/>
-                <w:sz w:val="21"/>
-                <w:szCs w:val="21"/>
-              </w:rPr>
-            </w:pPr>
-            <w:r>
-              <w:rPr>
-                <w:rFonts w:ascii="Arial" w:hAnsi="Arial"/>
-                <w:sz w:val="21"/>
-                <w:szCs w:val="21"/>
-              </w:rPr>
-            </w:r>
-          </w:p>
-          <w:p>
-            <w:pPr>
-              <w:pStyle w:val="TableContents"/>
-              <w:rPr>
-                <w:rFonts w:ascii="Arial" w:hAnsi="Arial"/>
-                <w:sz w:val="21"/>
-                <w:szCs w:val="21"/>
-              </w:rPr>
-            </w:pPr>
-            <w:r>
-              <w:rPr>
-                <w:rFonts w:ascii="Arial" w:hAnsi="Arial"/>
-                <w:sz w:val="21"/>
-                <w:szCs w:val="21"/>
-              </w:rPr>
-            </w:r>
-          </w:p>
-          <w:p>
-            <w:pPr>
-              <w:pStyle w:val="TableContents"/>
-              <w:rPr>
-                <w:rFonts w:ascii="Arial" w:hAnsi="Arial"/>
-                <w:sz w:val="21"/>
-                <w:szCs w:val="21"/>
-              </w:rPr>
-            </w:pPr>
-            <w:r>
-              <w:rPr>
-                <w:rFonts w:ascii="Arial" w:hAnsi="Arial"/>
-                <w:sz w:val="21"/>
-                <w:szCs w:val="21"/>
+              <w:t>Intégrer les simulateurs temps réel dans les projets clients</w:t>
+            </w:r>
+          </w:p>
+          <w:p>
+            <w:pPr>
+              <w:pStyle w:val="TableContents"/>
+              <w:numPr>
+                <w:ilvl w:val="0"/>
+                <w:numId w:val="3"/>
+              </w:numPr>
+              <w:rPr/>
+            </w:pPr>
+            <w:r>
+              <w:rPr>
+                <w:rFonts w:ascii="Arial" w:hAnsi="Arial"/>
+                <w:sz w:val="21"/>
+                <w:szCs w:val="21"/>
+              </w:rPr>
+              <w:t>Rédiger/Réaliser les (FAT) "Factory Acceptance Test"</w:t>
+            </w:r>
+          </w:p>
+          <w:p>
+            <w:pPr>
+              <w:pStyle w:val="TableContents"/>
+              <w:numPr>
+                <w:ilvl w:val="0"/>
+                <w:numId w:val="3"/>
+              </w:numPr>
+              <w:rPr/>
+            </w:pPr>
+            <w:r>
+              <w:rPr>
+                <w:rFonts w:ascii="Arial" w:hAnsi="Arial"/>
+                <w:sz w:val="21"/>
+                <w:szCs w:val="21"/>
+              </w:rPr>
+              <w:t xml:space="preserve">Concevoir des modèles </w:t>
+            </w:r>
+            <w:r>
+              <w:rPr>
+                <w:rFonts w:cs="Times New Roman" w:ascii="Times New Roman" w:hAnsi="Times New Roman"/>
+                <w:sz w:val="24"/>
+                <w:szCs w:val="24"/>
+                <w:lang w:val="fr-CA"/>
+              </w:rPr>
+              <w:t>MATLAB/Simulink</w:t>
+            </w:r>
+          </w:p>
+          <w:p>
+            <w:pPr>
+              <w:pStyle w:val="TableContents"/>
+              <w:numPr>
+                <w:ilvl w:val="0"/>
+                <w:numId w:val="3"/>
+              </w:numPr>
+              <w:rPr/>
+            </w:pPr>
+            <w:r>
+              <w:rPr>
+                <w:rFonts w:cs="Times New Roman" w:ascii="Times New Roman" w:hAnsi="Times New Roman"/>
+                <w:sz w:val="24"/>
+                <w:szCs w:val="24"/>
+                <w:lang w:val="fr-CA"/>
+              </w:rPr>
+              <w:t>Génèrer du code VHDL à l’aide des outils de Xilinx</w:t>
+            </w:r>
+          </w:p>
+          <w:p>
+            <w:pPr>
+              <w:pStyle w:val="TableContents"/>
+              <w:numPr>
+                <w:ilvl w:val="0"/>
+                <w:numId w:val="3"/>
+              </w:numPr>
+              <w:rPr/>
+            </w:pPr>
+            <w:r>
+              <w:rPr>
+                <w:rFonts w:cs="Times New Roman" w:ascii="Times New Roman" w:hAnsi="Times New Roman"/>
+                <w:sz w:val="24"/>
+                <w:szCs w:val="24"/>
+                <w:lang w:val="fr-CA"/>
+              </w:rPr>
+              <w:t>Travailler sous environnement Windows/Office</w:t>
+            </w:r>
+          </w:p>
+          <w:p>
+            <w:pPr>
+              <w:pStyle w:val="TableContents"/>
+              <w:numPr>
+                <w:ilvl w:val="0"/>
+                <w:numId w:val="0"/>
+              </w:numPr>
+              <w:ind w:left="720" w:hanging="0"/>
+              <w:rPr>
+                <w:rFonts w:ascii="Times New Roman" w:hAnsi="Times New Roman" w:cs="Times New Roman"/>
+                <w:sz w:val="24"/>
+                <w:szCs w:val="24"/>
+                <w:lang w:val="fr-CA"/>
+              </w:rPr>
+            </w:pPr>
+            <w:r>
+              <w:rPr>
+                <w:rFonts w:cs="Times New Roman" w:ascii="Times New Roman" w:hAnsi="Times New Roman"/>
+                <w:sz w:val="24"/>
+                <w:szCs w:val="24"/>
+                <w:lang w:val="fr-CA"/>
               </w:rPr>
             </w:r>
           </w:p>
@@ -1754,21 +1722,218 @@
               <w:pStyle w:val="TableContents"/>
               <w:jc w:val="right"/>
               <w:rPr>
-                <w:rFonts w:ascii="Arial" w:hAnsi="Arial"/>
-                <w:b/>
-                <w:b/>
-                <w:bCs/>
-                <w:sz w:val="21"/>
-                <w:szCs w:val="21"/>
-              </w:rPr>
-            </w:pPr>
-            <w:r>
-              <w:rPr>
-                <w:rFonts w:ascii="Arial" w:hAnsi="Arial"/>
-                <w:b/>
-                <w:bCs/>
-                <w:sz w:val="21"/>
-                <w:szCs w:val="21"/>
+                <w:rFonts w:ascii="Arial" w:hAnsi="Arial" w:eastAsia="SimSun" w:cs="Mangal"/>
+                <w:b/>
+                <w:b/>
+                <w:bCs/>
+                <w:color w:val="00000A"/>
+                <w:sz w:val="21"/>
+                <w:szCs w:val="21"/>
+                <w:lang w:val="fr-CA" w:eastAsia="zh-CN" w:bidi="hi-IN"/>
+              </w:rPr>
+            </w:pPr>
+            <w:r>
+              <w:rPr>
+                <w:rFonts w:eastAsia="SimSun" w:cs="Mangal" w:ascii="Arial" w:hAnsi="Arial"/>
+                <w:b/>
+                <w:bCs/>
+                <w:color w:val="00000A"/>
+                <w:sz w:val="21"/>
+                <w:szCs w:val="21"/>
+                <w:lang w:val="fr-CA" w:eastAsia="zh-CN" w:bidi="hi-IN"/>
+              </w:rPr>
+              <w:t>2018</w:t>
+            </w:r>
+          </w:p>
+          <w:p>
+            <w:pPr>
+              <w:pStyle w:val="TableContents"/>
+              <w:jc w:val="right"/>
+              <w:rPr>
+                <w:rFonts w:ascii="Arial" w:hAnsi="Arial" w:eastAsia="SimSun" w:cs="Mangal"/>
+                <w:b w:val="false"/>
+                <w:b w:val="false"/>
+                <w:bCs w:val="false"/>
+                <w:color w:val="00000A"/>
+                <w:sz w:val="21"/>
+                <w:szCs w:val="21"/>
+                <w:lang w:val="fr-CA" w:eastAsia="zh-CN" w:bidi="hi-IN"/>
+              </w:rPr>
+            </w:pPr>
+            <w:r>
+              <w:rPr>
+                <w:rFonts w:eastAsia="SimSun" w:cs="Mangal" w:ascii="Arial" w:hAnsi="Arial"/>
+                <w:b w:val="false"/>
+                <w:bCs w:val="false"/>
+                <w:color w:val="00000A"/>
+                <w:sz w:val="21"/>
+                <w:szCs w:val="21"/>
+                <w:lang w:val="fr-CA" w:eastAsia="zh-CN" w:bidi="hi-IN"/>
+              </w:rPr>
+              <w:t>Stage</w:t>
+            </w:r>
+          </w:p>
+        </w:tc>
+      </w:tr>
+      <w:tr>
+        <w:trPr/>
+        <w:tc>
+          <w:tcPr>
+            <w:tcW w:w="8902" w:type="dxa"/>
+            <w:gridSpan w:val="4"/>
+            <w:tcBorders/>
+            <w:shd w:color="auto" w:fill="auto" w:val="clear"/>
+            <w:tcMar>
+              <w:left w:w="27" w:type="dxa"/>
+            </w:tcMar>
+          </w:tcPr>
+          <w:p>
+            <w:pPr>
+              <w:pStyle w:val="TableContents"/>
+              <w:rPr>
+                <w:rFonts w:ascii="Arial" w:hAnsi="Arial"/>
+                <w:b/>
+                <w:b/>
+                <w:bCs/>
+                <w:sz w:val="21"/>
+                <w:szCs w:val="21"/>
+              </w:rPr>
+            </w:pPr>
+            <w:r>
+              <w:rPr>
+                <w:rFonts w:ascii="Arial" w:hAnsi="Arial"/>
+                <w:b/>
+                <w:bCs/>
+                <w:sz w:val="21"/>
+                <w:szCs w:val="21"/>
+              </w:rPr>
+              <w:t>Dessinateur technique</w:t>
+            </w:r>
+          </w:p>
+          <w:p>
+            <w:pPr>
+              <w:pStyle w:val="TableContents"/>
+              <w:rPr>
+                <w:rFonts w:ascii="Arial" w:hAnsi="Arial"/>
+                <w:sz w:val="21"/>
+                <w:szCs w:val="21"/>
+              </w:rPr>
+            </w:pPr>
+            <w:r>
+              <w:rPr>
+                <w:rFonts w:ascii="Arial" w:hAnsi="Arial"/>
+                <w:sz w:val="21"/>
+                <w:szCs w:val="21"/>
+              </w:rPr>
+              <w:t>Hatch, Sorel-Tracy</w:t>
+            </w:r>
+          </w:p>
+          <w:p>
+            <w:pPr>
+              <w:pStyle w:val="TableContents"/>
+              <w:numPr>
+                <w:ilvl w:val="0"/>
+                <w:numId w:val="3"/>
+              </w:numPr>
+              <w:rPr>
+                <w:rFonts w:ascii="Arial" w:hAnsi="Arial"/>
+                <w:sz w:val="21"/>
+                <w:szCs w:val="21"/>
+              </w:rPr>
+            </w:pPr>
+            <w:r>
+              <w:rPr>
+                <w:rFonts w:ascii="Arial" w:hAnsi="Arial"/>
+                <w:sz w:val="21"/>
+                <w:szCs w:val="21"/>
+              </w:rPr>
+              <w:t>Appliquer au dessins les modification dictées par l’ingénieur.</w:t>
+            </w:r>
+          </w:p>
+          <w:p>
+            <w:pPr>
+              <w:pStyle w:val="TableContents"/>
+              <w:numPr>
+                <w:ilvl w:val="0"/>
+                <w:numId w:val="3"/>
+              </w:numPr>
+              <w:rPr/>
+            </w:pPr>
+            <w:r>
+              <w:rPr>
+                <w:rFonts w:ascii="Arial" w:hAnsi="Arial"/>
+                <w:sz w:val="21"/>
+                <w:szCs w:val="21"/>
+              </w:rPr>
+              <w:t>Effectuer les relevées en usine.</w:t>
+            </w:r>
+          </w:p>
+          <w:p>
+            <w:pPr>
+              <w:pStyle w:val="TableContents"/>
+              <w:numPr>
+                <w:ilvl w:val="0"/>
+                <w:numId w:val="3"/>
+              </w:numPr>
+              <w:rPr/>
+            </w:pPr>
+            <w:r>
+              <w:rPr>
+                <w:rFonts w:ascii="Arial" w:hAnsi="Arial"/>
+                <w:sz w:val="21"/>
+                <w:szCs w:val="21"/>
+              </w:rPr>
+              <w:t>Dépanner le système de contrôle centralisé.</w:t>
+            </w:r>
+          </w:p>
+          <w:p>
+            <w:pPr>
+              <w:pStyle w:val="TableContents"/>
+              <w:rPr>
+                <w:rFonts w:ascii="Arial" w:hAnsi="Arial"/>
+                <w:sz w:val="21"/>
+                <w:szCs w:val="21"/>
+              </w:rPr>
+            </w:pPr>
+            <w:r>
+              <w:rPr>
+                <w:rFonts w:ascii="Arial" w:hAnsi="Arial"/>
+                <w:sz w:val="21"/>
+                <w:szCs w:val="21"/>
+              </w:rPr>
+            </w:r>
+          </w:p>
+        </w:tc>
+        <w:tc>
+          <w:tcPr>
+            <w:tcW w:w="1023" w:type="dxa"/>
+            <w:tcBorders/>
+            <w:shd w:color="auto" w:fill="auto" w:val="clear"/>
+          </w:tcPr>
+          <w:p>
+            <w:pPr>
+              <w:pStyle w:val="TableContents"/>
+              <w:jc w:val="right"/>
+              <w:rPr>
+                <w:rFonts w:ascii="Arial" w:hAnsi="Arial" w:eastAsia="SimSun" w:cs="Mangal"/>
+                <w:b/>
+                <w:b/>
+                <w:bCs/>
+                <w:color w:val="00000A"/>
+                <w:sz w:val="21"/>
+                <w:szCs w:val="21"/>
+                <w:lang w:val="fr-CA" w:eastAsia="zh-CN" w:bidi="hi-IN"/>
+              </w:rPr>
+            </w:pPr>
+            <w:r>
+              <w:rPr>
+                <w:rFonts w:eastAsia="SimSun" w:cs="Mangal" w:ascii="Arial" w:hAnsi="Arial"/>
+                <w:b/>
+                <w:bCs/>
+                <w:color w:val="00000A"/>
+                <w:sz w:val="21"/>
+                <w:szCs w:val="21"/>
+                <w:lang w:val="fr-CA" w:eastAsia="zh-CN" w:bidi="hi-IN"/>
               </w:rPr>
               <w:t>2017</w:t>
             </w:r>
@@ -1785,9 +1950,13 @@
             </w:pPr>
             <w:r>
               <w:rPr>
-                <w:rFonts w:ascii="Arial" w:hAnsi="Arial"/>
-                <w:sz w:val="21"/>
-                <w:szCs w:val="21"/>
+                <w:rFonts w:eastAsia="SimSun" w:cs="Mangal" w:ascii="Arial" w:hAnsi="Arial"/>
+                <w:b w:val="false"/>
+                <w:bCs w:val="false"/>
+                <w:color w:val="00000A"/>
+                <w:sz w:val="21"/>
+                <w:szCs w:val="21"/>
+                <w:lang w:val="fr-CA" w:eastAsia="zh-CN" w:bidi="hi-IN"/>
               </w:rPr>
               <w:t>Stage</w:t>
             </w:r>
@@ -2024,8 +2193,8 @@
             <w:r>
               <w:rPr>
                 <w:rFonts w:ascii="Arial" w:hAnsi="Arial"/>
-                <w:b/>
-                <w:bCs/>
+                <w:b w:val="false"/>
+                <w:bCs w:val="false"/>
                 <w:sz w:val="21"/>
                 <w:szCs w:val="21"/>
               </w:rPr>
@@ -2469,6 +2638,12 @@
               <w:rPr>
                 <w:rFonts w:ascii="Arial" w:hAnsi="Arial"/>
               </w:rPr>
+              <w:t xml:space="preserve">Arduino IDE, </w:t>
+            </w:r>
+            <w:r>
+              <w:rPr>
+                <w:rFonts w:ascii="Arial" w:hAnsi="Arial"/>
+              </w:rPr>
               <w:t>Robotsudio, Matlab, Ti-Inspire, Rslogix 5x, Factory Talk, Concept, Wonderware, TweedoSoft, LogoSoft, Zeliosoft, Office, Draftsight, Adobe Photoshop, Multisim</w:t>
             </w:r>
           </w:p>
@@ -2904,69 +3079,6 @@
         </w:tc>
       </w:tr>
     </w:tbl>
-    <w:p>
-      <w:pPr>
-        <w:pStyle w:val="Normal"/>
-        <w:rPr/>
-      </w:pPr>
-      <w:r>
-        <w:rPr/>
-      </w:r>
-    </w:p>
-    <w:p>
-      <w:pPr>
-        <w:pStyle w:val="Normal"/>
-        <w:rPr/>
-      </w:pPr>
-      <w:r>
-        <w:rPr/>
-      </w:r>
-    </w:p>
-    <w:p>
-      <w:pPr>
-        <w:pStyle w:val="Normal"/>
-        <w:rPr/>
-      </w:pPr>
-      <w:r>
-        <w:rPr/>
-      </w:r>
-    </w:p>
-    <w:p>
-      <w:pPr>
-        <w:pStyle w:val="Normal"/>
-        <w:rPr/>
-      </w:pPr>
-      <w:r>
-        <w:rPr/>
-      </w:r>
-    </w:p>
-    <w:p>
-      <w:pPr>
-        <w:pStyle w:val="Normal"/>
-        <w:rPr/>
-      </w:pPr>
-      <w:r>
-        <w:rPr/>
-      </w:r>
-    </w:p>
-    <w:p>
-      <w:pPr>
-        <w:pStyle w:val="Normal"/>
-        <w:rPr/>
-      </w:pPr>
-      <w:r>
-        <w:rPr/>
-      </w:r>
-    </w:p>
-    <w:p>
-      <w:pPr>
-        <w:pStyle w:val="Normal"/>
-        <w:rPr/>
-      </w:pPr>
-      <w:r>
-        <w:rPr/>
-      </w:r>
-    </w:p>
     <w:p>
       <w:pPr>
         <w:pStyle w:val="Normal"/>
@@ -4946,6 +5058,518 @@
       <w:rFonts w:cs="Wingdings"/>
     </w:rPr>
   </w:style>
+  <w:style w:type="character" w:styleId="ListLabel103">
+    <w:name w:val="ListLabel 103"/>
+    <w:qFormat/>
+    <w:rPr>
+      <w:rFonts w:ascii="Arial" w:hAnsi="Arial" w:cs="OpenSymbol"/>
+      <w:sz w:val="21"/>
+    </w:rPr>
+  </w:style>
+  <w:style w:type="character" w:styleId="ListLabel104">
+    <w:name w:val="ListLabel 104"/>
+    <w:qFormat/>
+    <w:rPr>
+      <w:rFonts w:cs="OpenSymbol"/>
+    </w:rPr>
+  </w:style>
+  <w:style w:type="character" w:styleId="ListLabel105">
+    <w:name w:val="ListLabel 105"/>
+    <w:qFormat/>
+    <w:rPr>
+      <w:rFonts w:cs="OpenSymbol"/>
+    </w:rPr>
+  </w:style>
+  <w:style w:type="character" w:styleId="ListLabel106">
+    <w:name w:val="ListLabel 106"/>
+    <w:qFormat/>
+    <w:rPr>
+      <w:rFonts w:cs="OpenSymbol"/>
+    </w:rPr>
+  </w:style>
+  <w:style w:type="character" w:styleId="ListLabel107">
+    <w:name w:val="ListLabel 107"/>
+    <w:qFormat/>
+    <w:rPr>
+      <w:rFonts w:cs="OpenSymbol"/>
+    </w:rPr>
+  </w:style>
+  <w:style w:type="character" w:styleId="ListLabel108">
+    <w:name w:val="ListLabel 108"/>
+    <w:qFormat/>
+    <w:rPr>
+      <w:rFonts w:cs="OpenSymbol"/>
+    </w:rPr>
+  </w:style>
+  <w:style w:type="character" w:styleId="ListLabel109">
+    <w:name w:val="ListLabel 109"/>
+    <w:qFormat/>
+    <w:rPr>
+      <w:rFonts w:cs="OpenSymbol"/>
+    </w:rPr>
+  </w:style>
+  <w:style w:type="character" w:styleId="ListLabel110">
+    <w:name w:val="ListLabel 110"/>
+    <w:qFormat/>
+    <w:rPr>
+      <w:rFonts w:cs="OpenSymbol"/>
+    </w:rPr>
+  </w:style>
+  <w:style w:type="character" w:styleId="ListLabel111">
+    <w:name w:val="ListLabel 111"/>
+    <w:qFormat/>
+    <w:rPr>
+      <w:rFonts w:cs="OpenSymbol"/>
+    </w:rPr>
+  </w:style>
+  <w:style w:type="character" w:styleId="ListLabel112">
+    <w:name w:val="ListLabel 112"/>
+    <w:qFormat/>
+    <w:rPr>
+      <w:rFonts w:ascii="Arial" w:hAnsi="Arial" w:cs="OpenSymbol"/>
+      <w:b/>
+      <w:sz w:val="21"/>
+    </w:rPr>
+  </w:style>
+  <w:style w:type="character" w:styleId="ListLabel113">
+    <w:name w:val="ListLabel 113"/>
+    <w:qFormat/>
+    <w:rPr>
+      <w:rFonts w:cs="OpenSymbol"/>
+    </w:rPr>
+  </w:style>
+  <w:style w:type="character" w:styleId="ListLabel114">
+    <w:name w:val="ListLabel 114"/>
+    <w:qFormat/>
+    <w:rPr>
+      <w:rFonts w:cs="OpenSymbol"/>
+    </w:rPr>
+  </w:style>
+  <w:style w:type="character" w:styleId="ListLabel115">
+    <w:name w:val="ListLabel 115"/>
+    <w:qFormat/>
+    <w:rPr>
+      <w:rFonts w:cs="OpenSymbol"/>
+    </w:rPr>
+  </w:style>
+  <w:style w:type="character" w:styleId="ListLabel116">
+    <w:name w:val="ListLabel 116"/>
+    <w:qFormat/>
+    <w:rPr>
+      <w:rFonts w:cs="OpenSymbol"/>
+    </w:rPr>
+  </w:style>
+  <w:style w:type="character" w:styleId="ListLabel117">
+    <w:name w:val="ListLabel 117"/>
+    <w:qFormat/>
+    <w:rPr>
+      <w:rFonts w:cs="OpenSymbol"/>
+    </w:rPr>
+  </w:style>
+  <w:style w:type="character" w:styleId="ListLabel118">
+    <w:name w:val="ListLabel 118"/>
+    <w:qFormat/>
+    <w:rPr>
+      <w:rFonts w:cs="OpenSymbol"/>
+    </w:rPr>
+  </w:style>
+  <w:style w:type="character" w:styleId="ListLabel119">
+    <w:name w:val="ListLabel 119"/>
+    <w:qFormat/>
+    <w:rPr>
+      <w:rFonts w:cs="OpenSymbol"/>
+    </w:rPr>
+  </w:style>
+  <w:style w:type="character" w:styleId="ListLabel120">
+    <w:name w:val="ListLabel 120"/>
+    <w:qFormat/>
+    <w:rPr>
+      <w:rFonts w:cs="OpenSymbol"/>
+    </w:rPr>
+  </w:style>
+  <w:style w:type="character" w:styleId="ListLabel121">
+    <w:name w:val="ListLabel 121"/>
+    <w:qFormat/>
+    <w:rPr>
+      <w:rFonts w:ascii="Arial" w:hAnsi="Arial" w:cs="OpenSymbol"/>
+      <w:sz w:val="21"/>
+    </w:rPr>
+  </w:style>
+  <w:style w:type="character" w:styleId="ListLabel122">
+    <w:name w:val="ListLabel 122"/>
+    <w:qFormat/>
+    <w:rPr>
+      <w:rFonts w:cs="OpenSymbol"/>
+    </w:rPr>
+  </w:style>
+  <w:style w:type="character" w:styleId="ListLabel123">
+    <w:name w:val="ListLabel 123"/>
+    <w:qFormat/>
+    <w:rPr>
+      <w:rFonts w:cs="OpenSymbol"/>
+    </w:rPr>
+  </w:style>
+  <w:style w:type="character" w:styleId="ListLabel124">
+    <w:name w:val="ListLabel 124"/>
+    <w:qFormat/>
+    <w:rPr>
+      <w:rFonts w:cs="OpenSymbol"/>
+    </w:rPr>
+  </w:style>
+  <w:style w:type="character" w:styleId="ListLabel125">
+    <w:name w:val="ListLabel 125"/>
+    <w:qFormat/>
+    <w:rPr>
+      <w:rFonts w:cs="OpenSymbol"/>
+    </w:rPr>
+  </w:style>
+  <w:style w:type="character" w:styleId="ListLabel126">
+    <w:name w:val="ListLabel 126"/>
+    <w:qFormat/>
+    <w:rPr>
+      <w:rFonts w:cs="OpenSymbol"/>
+    </w:rPr>
+  </w:style>
+  <w:style w:type="character" w:styleId="ListLabel127">
+    <w:name w:val="ListLabel 127"/>
+    <w:qFormat/>
+    <w:rPr>
+      <w:rFonts w:cs="OpenSymbol"/>
+    </w:rPr>
+  </w:style>
+  <w:style w:type="character" w:styleId="ListLabel128">
+    <w:name w:val="ListLabel 128"/>
+    <w:qFormat/>
+    <w:rPr>
+      <w:rFonts w:cs="OpenSymbol"/>
+    </w:rPr>
+  </w:style>
+  <w:style w:type="character" w:styleId="ListLabel129">
+    <w:name w:val="ListLabel 129"/>
+    <w:qFormat/>
+    <w:rPr>
+      <w:rFonts w:cs="OpenSymbol"/>
+    </w:rPr>
+  </w:style>
+  <w:style w:type="character" w:styleId="ListLabel130">
+    <w:name w:val="ListLabel 130"/>
+    <w:qFormat/>
+    <w:rPr>
+      <w:rFonts w:ascii="Arial" w:hAnsi="Arial" w:cs="Symbol"/>
+    </w:rPr>
+  </w:style>
+  <w:style w:type="character" w:styleId="ListLabel131">
+    <w:name w:val="ListLabel 131"/>
+    <w:qFormat/>
+    <w:rPr>
+      <w:rFonts w:cs="Courier New"/>
+    </w:rPr>
+  </w:style>
+  <w:style w:type="character" w:styleId="ListLabel132">
+    <w:name w:val="ListLabel 132"/>
+    <w:qFormat/>
+    <w:rPr>
+      <w:rFonts w:cs="Wingdings"/>
+    </w:rPr>
+  </w:style>
+  <w:style w:type="character" w:styleId="ListLabel133">
+    <w:name w:val="ListLabel 133"/>
+    <w:qFormat/>
+    <w:rPr>
+      <w:rFonts w:cs="Symbol"/>
+    </w:rPr>
+  </w:style>
+  <w:style w:type="character" w:styleId="ListLabel134">
+    <w:name w:val="ListLabel 134"/>
+    <w:qFormat/>
+    <w:rPr>
+      <w:rFonts w:cs="Courier New"/>
+    </w:rPr>
+  </w:style>
+  <w:style w:type="character" w:styleId="ListLabel135">
+    <w:name w:val="ListLabel 135"/>
+    <w:qFormat/>
+    <w:rPr>
+      <w:rFonts w:cs="Wingdings"/>
+    </w:rPr>
+  </w:style>
+  <w:style w:type="character" w:styleId="ListLabel136">
+    <w:name w:val="ListLabel 136"/>
+    <w:qFormat/>
+    <w:rPr>
+      <w:rFonts w:cs="Symbol"/>
+    </w:rPr>
+  </w:style>
+  <w:style w:type="character" w:styleId="ListLabel137">
+    <w:name w:val="ListLabel 137"/>
+    <w:qFormat/>
+    <w:rPr>
+      <w:rFonts w:cs="Courier New"/>
+    </w:rPr>
+  </w:style>
+  <w:style w:type="character" w:styleId="ListLabel138">
+    <w:name w:val="ListLabel 138"/>
+    <w:qFormat/>
+    <w:rPr>
+      <w:rFonts w:cs="Wingdings"/>
+    </w:rPr>
+  </w:style>
+  <w:style w:type="character" w:styleId="ListLabel139">
+    <w:name w:val="ListLabel 139"/>
+    <w:qFormat/>
+    <w:rPr>
+      <w:rFonts w:ascii="Arial" w:hAnsi="Arial" w:cs="OpenSymbol"/>
+      <w:sz w:val="21"/>
+    </w:rPr>
+  </w:style>
+  <w:style w:type="character" w:styleId="ListLabel140">
+    <w:name w:val="ListLabel 140"/>
+    <w:qFormat/>
+    <w:rPr>
+      <w:rFonts w:cs="OpenSymbol"/>
+    </w:rPr>
+  </w:style>
+  <w:style w:type="character" w:styleId="ListLabel141">
+    <w:name w:val="ListLabel 141"/>
+    <w:qFormat/>
+    <w:rPr>
+      <w:rFonts w:cs="OpenSymbol"/>
+    </w:rPr>
+  </w:style>
+  <w:style w:type="character" w:styleId="ListLabel142">
+    <w:name w:val="ListLabel 142"/>
+    <w:qFormat/>
+    <w:rPr>
+      <w:rFonts w:cs="OpenSymbol"/>
+    </w:rPr>
+  </w:style>
+  <w:style w:type="character" w:styleId="ListLabel143">
+    <w:name w:val="ListLabel 143"/>
+    <w:qFormat/>
+    <w:rPr>
+      <w:rFonts w:cs="OpenSymbol"/>
+    </w:rPr>
+  </w:style>
+  <w:style w:type="character" w:styleId="ListLabel144">
+    <w:name w:val="ListLabel 144"/>
+    <w:qFormat/>
+    <w:rPr>
+      <w:rFonts w:cs="OpenSymbol"/>
+    </w:rPr>
+  </w:style>
+  <w:style w:type="character" w:styleId="ListLabel145">
+    <w:name w:val="ListLabel 145"/>
+    <w:qFormat/>
+    <w:rPr>
+      <w:rFonts w:cs="OpenSymbol"/>
+    </w:rPr>
+  </w:style>
+  <w:style w:type="character" w:styleId="ListLabel146">
+    <w:name w:val="ListLabel 146"/>
+    <w:qFormat/>
+    <w:rPr>
+      <w:rFonts w:cs="OpenSymbol"/>
+    </w:rPr>
+  </w:style>
+  <w:style w:type="character" w:styleId="ListLabel147">
+    <w:name w:val="ListLabel 147"/>
+    <w:qFormat/>
+    <w:rPr>
+      <w:rFonts w:cs="OpenSymbol"/>
+    </w:rPr>
+  </w:style>
+  <w:style w:type="character" w:styleId="ListLabel148">
+    <w:name w:val="ListLabel 148"/>
+    <w:qFormat/>
+    <w:rPr>
+      <w:rFonts w:ascii="Arial" w:hAnsi="Arial" w:cs="OpenSymbol"/>
+      <w:b/>
+      <w:sz w:val="21"/>
+    </w:rPr>
+  </w:style>
+  <w:style w:type="character" w:styleId="ListLabel149">
+    <w:name w:val="ListLabel 149"/>
+    <w:qFormat/>
+    <w:rPr>
+      <w:rFonts w:cs="OpenSymbol"/>
+    </w:rPr>
+  </w:style>
+  <w:style w:type="character" w:styleId="ListLabel150">
+    <w:name w:val="ListLabel 150"/>
+    <w:qFormat/>
+    <w:rPr>
+      <w:rFonts w:cs="OpenSymbol"/>
+    </w:rPr>
+  </w:style>
+  <w:style w:type="character" w:styleId="ListLabel151">
+    <w:name w:val="ListLabel 151"/>
+    <w:qFormat/>
+    <w:rPr>
+      <w:rFonts w:cs="OpenSymbol"/>
+    </w:rPr>
+  </w:style>
+  <w:style w:type="character" w:styleId="ListLabel152">
+    <w:name w:val="ListLabel 152"/>
+    <w:qFormat/>
+    <w:rPr>
+      <w:rFonts w:cs="OpenSymbol"/>
+    </w:rPr>
+  </w:style>
+  <w:style w:type="character" w:styleId="ListLabel153">
+    <w:name w:val="ListLabel 153"/>
+    <w:qFormat/>
+    <w:rPr>
+      <w:rFonts w:cs="OpenSymbol"/>
+    </w:rPr>
+  </w:style>
+  <w:style w:type="character" w:styleId="ListLabel154">
+    <w:name w:val="ListLabel 154"/>
+    <w:qFormat/>
+    <w:rPr>
+      <w:rFonts w:cs="OpenSymbol"/>
+    </w:rPr>
+  </w:style>
+  <w:style w:type="character" w:styleId="ListLabel155">
+    <w:name w:val="ListLabel 155"/>
+    <w:qFormat/>
+    <w:rPr>
+      <w:rFonts w:cs="OpenSymbol"/>
+    </w:rPr>
+  </w:style>
+  <w:style w:type="character" w:styleId="ListLabel156">
+    <w:name w:val="ListLabel 156"/>
+    <w:qFormat/>
+    <w:rPr>
+      <w:rFonts w:cs="OpenSymbol"/>
+    </w:rPr>
+  </w:style>
+  <w:style w:type="character" w:styleId="ListLabel157">
+    <w:name w:val="ListLabel 157"/>
+    <w:qFormat/>
+    <w:rPr>
+      <w:rFonts w:ascii="Arial" w:hAnsi="Arial" w:cs="OpenSymbol"/>
+      <w:sz w:val="21"/>
+    </w:rPr>
+  </w:style>
+  <w:style w:type="character" w:styleId="ListLabel158">
+    <w:name w:val="ListLabel 158"/>
+    <w:qFormat/>
+    <w:rPr>
+      <w:rFonts w:cs="OpenSymbol"/>
+    </w:rPr>
+  </w:style>
+  <w:style w:type="character" w:styleId="ListLabel159">
+    <w:name w:val="ListLabel 159"/>
+    <w:qFormat/>
+    <w:rPr>
+      <w:rFonts w:cs="OpenSymbol"/>
+    </w:rPr>
+  </w:style>
+  <w:style w:type="character" w:styleId="ListLabel160">
+    <w:name w:val="ListLabel 160"/>
+    <w:qFormat/>
+    <w:rPr>
+      <w:rFonts w:cs="OpenSymbol"/>
+    </w:rPr>
+  </w:style>
+  <w:style w:type="character" w:styleId="ListLabel161">
+    <w:name w:val="ListLabel 161"/>
+    <w:qFormat/>
+    <w:rPr>
+      <w:rFonts w:cs="OpenSymbol"/>
+    </w:rPr>
+  </w:style>
+  <w:style w:type="character" w:styleId="ListLabel162">
+    <w:name w:val="ListLabel 162"/>
+    <w:qFormat/>
+    <w:rPr>
+      <w:rFonts w:cs="OpenSymbol"/>
+    </w:rPr>
+  </w:style>
+  <w:style w:type="character" w:styleId="ListLabel163">
+    <w:name w:val="ListLabel 163"/>
+    <w:qFormat/>
+    <w:rPr>
+      <w:rFonts w:cs="OpenSymbol"/>
+    </w:rPr>
+  </w:style>
+  <w:style w:type="character" w:styleId="ListLabel164">
+    <w:name w:val="ListLabel 164"/>
+    <w:qFormat/>
+    <w:rPr>
+      <w:rFonts w:cs="OpenSymbol"/>
+    </w:rPr>
+  </w:style>
+  <w:style w:type="character" w:styleId="ListLabel165">
+    <w:name w:val="ListLabel 165"/>
+    <w:qFormat/>
+    <w:rPr>
+      <w:rFonts w:cs="OpenSymbol"/>
+    </w:rPr>
+  </w:style>
+  <w:style w:type="character" w:styleId="ListLabel166">
+    <w:name w:val="ListLabel 166"/>
+    <w:qFormat/>
+    <w:rPr>
+      <w:rFonts w:ascii="Arial" w:hAnsi="Arial" w:cs="Symbol"/>
+    </w:rPr>
+  </w:style>
+  <w:style w:type="character" w:styleId="ListLabel167">
+    <w:name w:val="ListLabel 167"/>
+    <w:qFormat/>
+    <w:rPr>
+      <w:rFonts w:cs="Courier New"/>
+    </w:rPr>
+  </w:style>
+  <w:style w:type="character" w:styleId="ListLabel168">
+    <w:name w:val="ListLabel 168"/>
+    <w:qFormat/>
+    <w:rPr>
+      <w:rFonts w:cs="Wingdings"/>
+    </w:rPr>
+  </w:style>
+  <w:style w:type="character" w:styleId="ListLabel169">
+    <w:name w:val="ListLabel 169"/>
+    <w:qFormat/>
+    <w:rPr>
+      <w:rFonts w:cs="Symbol"/>
+    </w:rPr>
+  </w:style>
+  <w:style w:type="character" w:styleId="ListLabel170">
+    <w:name w:val="ListLabel 170"/>
+    <w:qFormat/>
+    <w:rPr>
+      <w:rFonts w:cs="Courier New"/>
+    </w:rPr>
+  </w:style>
+  <w:style w:type="character" w:styleId="ListLabel171">
+    <w:name w:val="ListLabel 171"/>
+    <w:qFormat/>
+    <w:rPr>
+      <w:rFonts w:cs="Wingdings"/>
+    </w:rPr>
+  </w:style>
+  <w:style w:type="character" w:styleId="ListLabel172">
+    <w:name w:val="ListLabel 172"/>
+    <w:qFormat/>
+    <w:rPr>
+      <w:rFonts w:cs="Symbol"/>
+    </w:rPr>
+  </w:style>
+  <w:style w:type="character" w:styleId="ListLabel173">
+    <w:name w:val="ListLabel 173"/>
+    <w:qFormat/>
+    <w:rPr>
+      <w:rFonts w:cs="Courier New"/>
+    </w:rPr>
+  </w:style>
+  <w:style w:type="character" w:styleId="ListLabel174">
+    <w:name w:val="ListLabel 174"/>
+    <w:qFormat/>
+    <w:rPr>
+      <w:rFonts w:cs="Wingdings"/>
+    </w:rPr>
+  </w:style>
   <w:style w:type="paragraph" w:styleId="Heading" w:customStyle="1">
     <w:name w:val="Heading"/>
     <w:basedOn w:val="Normal"/>

</xml_diff>

<commit_message>
Ajoute les références à git
</commit_message>
<xml_diff>
--- a/CV Philippe La Madeleine.docx
+++ b/CV Philippe La Madeleine.docx
@@ -195,21 +195,22 @@
               <w:jc w:val="right"/>
               <w:rPr>
                 <w:rFonts w:ascii="Arial" w:hAnsi="Arial"/>
-                <w:b/>
-                <w:b/>
-                <w:bCs/>
-                <w:sz w:val="21"/>
-                <w:szCs w:val="21"/>
-              </w:rPr>
-            </w:pPr>
-            <w:r>
-              <w:rPr>
-                <w:rFonts w:ascii="Arial" w:hAnsi="Arial"/>
-                <w:b/>
-                <w:bCs/>
-                <w:sz w:val="21"/>
-                <w:szCs w:val="21"/>
-              </w:rPr>
+                <w:b w:val="false"/>
+                <w:b w:val="false"/>
+                <w:bCs w:val="false"/>
+                <w:sz w:val="21"/>
+                <w:szCs w:val="21"/>
+              </w:rPr>
+            </w:pPr>
+            <w:r>
+              <w:rPr>
+                <w:rFonts w:ascii="Arial" w:hAnsi="Arial"/>
+                <w:b w:val="false"/>
+                <w:bCs w:val="false"/>
+                <w:sz w:val="21"/>
+                <w:szCs w:val="21"/>
+              </w:rPr>
+              <w:t>https://github.com/Philippe117</w:t>
             </w:r>
           </w:p>
         </w:tc>
@@ -1088,19 +1089,15 @@
                 <w:ilvl w:val="0"/>
                 <w:numId w:val="3"/>
               </w:numPr>
-              <w:rPr>
-                <w:rFonts w:ascii="Arial" w:hAnsi="Arial"/>
-                <w:sz w:val="21"/>
-                <w:szCs w:val="21"/>
-              </w:rPr>
-            </w:pPr>
-            <w:r>
-              <w:rPr>
-                <w:rFonts w:ascii="Arial" w:hAnsi="Arial"/>
-                <w:sz w:val="21"/>
-                <w:szCs w:val="21"/>
-              </w:rPr>
-              <w:t>Prioriser les projets par ordre de pertinence selon les objectifs du club.</w:t>
+              <w:rPr/>
+            </w:pPr>
+            <w:r>
+              <w:rPr>
+                <w:rFonts w:ascii="Arial" w:hAnsi="Arial"/>
+                <w:sz w:val="21"/>
+                <w:szCs w:val="21"/>
+              </w:rPr>
+              <w:t>Assurer le maintien des bonnes pratiques en contrôle de version de code (git)</w:t>
             </w:r>
           </w:p>
           <w:p>

</xml_diff>

<commit_message>
Ajouter la correction des rapports de laboratoires
</commit_message>
<xml_diff>
--- a/CV Philippe La Madeleine.docx
+++ b/CV Philippe La Madeleine.docx
@@ -1397,7 +1397,7 @@
                 <w:sz w:val="21"/>
                 <w:szCs w:val="21"/>
               </w:rPr>
-              <w:t>Présenter le langage assembleur aux étudiants.</w:t>
+              <w:t>Guider les étudiants dans leur apprentissage du langage assembleur.</w:t>
             </w:r>
           </w:p>
           <w:p>
@@ -1416,6 +1416,32 @@
                 <w:szCs w:val="21"/>
               </w:rPr>
               <w:t>Assister dans le débogage des projets des étudiants.</w:t>
+            </w:r>
+          </w:p>
+          <w:p>
+            <w:pPr>
+              <w:pStyle w:val="TableContents"/>
+              <w:numPr>
+                <w:ilvl w:val="0"/>
+                <w:numId w:val="3"/>
+              </w:numPr>
+              <w:rPr/>
+            </w:pPr>
+            <w:r>
+              <w:rPr>
+                <w:rFonts w:ascii="Arial" w:hAnsi="Arial"/>
+                <w:sz w:val="21"/>
+                <w:szCs w:val="21"/>
+              </w:rPr>
+              <w:t>F</w:t>
+            </w:r>
+            <w:r>
+              <w:rPr>
+                <w:rFonts w:ascii="Arial" w:hAnsi="Arial"/>
+                <w:sz w:val="21"/>
+                <w:szCs w:val="21"/>
+              </w:rPr>
+              <w:t>aire la correction des rapports de laboratoires et assigner les notes.</w:t>
             </w:r>
           </w:p>
           <w:p>
@@ -1607,13 +1633,21 @@
                 <w:ilvl w:val="0"/>
                 <w:numId w:val="3"/>
               </w:numPr>
-              <w:rPr/>
-            </w:pPr>
-            <w:r>
-              <w:rPr>
-                <w:rFonts w:ascii="Arial" w:hAnsi="Arial"/>
-                <w:sz w:val="21"/>
-                <w:szCs w:val="21"/>
+              <w:rPr>
+                <w:rFonts w:ascii="Arial" w:hAnsi="Arial" w:eastAsia="SimSun" w:cs="Mangal"/>
+                <w:color w:val="00000A"/>
+                <w:sz w:val="21"/>
+                <w:szCs w:val="21"/>
+                <w:lang w:val="fr-CA" w:eastAsia="zh-CN" w:bidi="hi-IN"/>
+              </w:rPr>
+            </w:pPr>
+            <w:r>
+              <w:rPr>
+                <w:rFonts w:eastAsia="SimSun" w:cs="Mangal" w:ascii="Arial" w:hAnsi="Arial"/>
+                <w:color w:val="00000A"/>
+                <w:sz w:val="21"/>
+                <w:szCs w:val="21"/>
+                <w:lang w:val="fr-CA" w:eastAsia="zh-CN" w:bidi="hi-IN"/>
               </w:rPr>
               <w:t>Rédiger/Réaliser les (FAT) "Factory Acceptance Test"</w:t>
             </w:r>
@@ -1625,24 +1659,23 @@
                 <w:ilvl w:val="0"/>
                 <w:numId w:val="3"/>
               </w:numPr>
-              <w:rPr/>
-            </w:pPr>
-            <w:r>
-              <w:rPr>
-                <w:rFonts w:ascii="Arial" w:hAnsi="Arial"/>
-                <w:sz w:val="21"/>
-                <w:szCs w:val="21"/>
-              </w:rPr>
-              <w:t xml:space="preserve">Concevoir des modèles </w:t>
-            </w:r>
-            <w:r>
-              <w:rPr>
-                <w:rFonts w:cs="Times New Roman" w:ascii="Times New Roman" w:hAnsi="Times New Roman"/>
-                <w:sz w:val="24"/>
-                <w:szCs w:val="24"/>
-                <w:lang w:val="fr-CA"/>
-              </w:rPr>
-              <w:t>MATLAB/Simulink</w:t>
+              <w:rPr>
+                <w:rFonts w:ascii="Arial" w:hAnsi="Arial" w:eastAsia="SimSun" w:cs="Mangal"/>
+                <w:color w:val="00000A"/>
+                <w:sz w:val="21"/>
+                <w:szCs w:val="21"/>
+                <w:lang w:val="fr-CA" w:eastAsia="zh-CN" w:bidi="hi-IN"/>
+              </w:rPr>
+            </w:pPr>
+            <w:r>
+              <w:rPr>
+                <w:rFonts w:eastAsia="SimSun" w:cs="Mangal" w:ascii="Arial" w:hAnsi="Arial"/>
+                <w:color w:val="00000A"/>
+                <w:sz w:val="21"/>
+                <w:szCs w:val="21"/>
+                <w:lang w:val="fr-CA" w:eastAsia="zh-CN" w:bidi="hi-IN"/>
+              </w:rPr>
+              <w:t>Concevoir des modèles MATLAB/Simulink</w:t>
             </w:r>
           </w:p>
           <w:p>
@@ -1652,35 +1685,23 @@
                 <w:ilvl w:val="0"/>
                 <w:numId w:val="3"/>
               </w:numPr>
-              <w:rPr/>
-            </w:pPr>
-            <w:r>
-              <w:rPr>
-                <w:rFonts w:cs="Times New Roman" w:ascii="Times New Roman" w:hAnsi="Times New Roman"/>
-                <w:sz w:val="24"/>
-                <w:szCs w:val="24"/>
-                <w:lang w:val="fr-CA"/>
+              <w:rPr>
+                <w:rFonts w:ascii="Arial" w:hAnsi="Arial" w:eastAsia="SimSun" w:cs="Mangal"/>
+                <w:color w:val="00000A"/>
+                <w:sz w:val="21"/>
+                <w:szCs w:val="21"/>
+                <w:lang w:val="fr-CA" w:eastAsia="zh-CN" w:bidi="hi-IN"/>
+              </w:rPr>
+            </w:pPr>
+            <w:r>
+              <w:rPr>
+                <w:rFonts w:eastAsia="SimSun" w:cs="Mangal" w:ascii="Arial" w:hAnsi="Arial"/>
+                <w:color w:val="00000A"/>
+                <w:sz w:val="21"/>
+                <w:szCs w:val="21"/>
+                <w:lang w:val="fr-CA" w:eastAsia="zh-CN" w:bidi="hi-IN"/>
               </w:rPr>
               <w:t>Génèrer du code VHDL à l’aide des outils de Xilinx</w:t>
-            </w:r>
-          </w:p>
-          <w:p>
-            <w:pPr>
-              <w:pStyle w:val="TableContents"/>
-              <w:numPr>
-                <w:ilvl w:val="0"/>
-                <w:numId w:val="3"/>
-              </w:numPr>
-              <w:rPr/>
-            </w:pPr>
-            <w:r>
-              <w:rPr>
-                <w:rFonts w:cs="Times New Roman" w:ascii="Times New Roman" w:hAnsi="Times New Roman"/>
-                <w:sz w:val="24"/>
-                <w:szCs w:val="24"/>
-                <w:lang w:val="fr-CA"/>
-              </w:rPr>
-              <w:t>Travailler sous environnement Windows/Office</w:t>
             </w:r>
           </w:p>
           <w:p>

</xml_diff>

<commit_message>
Retire Walking de mon CV pour des raisons
</commit_message>
<xml_diff>
--- a/CV Philippe La Madeleine.docx
+++ b/CV Philippe La Madeleine.docx
@@ -365,11 +365,7 @@
           <w:p>
             <w:pPr>
               <w:pStyle w:val="TableContents"/>
-              <w:rPr>
-                <w:rFonts w:ascii="Arial" w:hAnsi="Arial"/>
-                <w:sz w:val="21"/>
-                <w:szCs w:val="21"/>
-              </w:rPr>
+              <w:rPr/>
             </w:pPr>
             <w:r>
               <w:rPr>
@@ -378,6 +374,19 @@
                 <w:szCs w:val="21"/>
               </w:rPr>
               <w:t>École de technologie supérieure, Montréal</w:t>
+            </w:r>
+          </w:p>
+          <w:p>
+            <w:pPr>
+              <w:pStyle w:val="TableContents"/>
+              <w:rPr>
+                <w:rFonts w:ascii="Arial" w:hAnsi="Arial"/>
+                <w:sz w:val="21"/>
+                <w:szCs w:val="21"/>
+              </w:rPr>
+            </w:pPr>
+            <w:r>
+              <w:rPr/>
             </w:r>
           </w:p>
           <w:p>
@@ -504,7 +513,7 @@
                       <wp:positionV relativeFrom="paragraph">
                         <wp:posOffset>1270</wp:posOffset>
                       </wp:positionV>
-                      <wp:extent cx="4232275" cy="306705"/>
+                      <wp:extent cx="4232910" cy="306705"/>
                       <wp:effectExtent l="0" t="0" r="0" b="0"/>
                       <wp:wrapNone/>
                       <wp:docPr id="1" name="Zone de texte 1"/>
@@ -515,7 +524,7 @@
                             <wps:spPr>
                               <a:xfrm>
                                 <a:off x="0" y="0"/>
-                                <a:ext cx="4231800" cy="306000"/>
+                                <a:ext cx="4232160" cy="306000"/>
                               </a:xfrm>
                               <a:prstGeom prst="rect">
                                 <a:avLst/>
@@ -561,7 +570,7 @@
                 </mc:Choice>
                 <mc:Fallback>
                   <w:pict>
-                    <v:rect id="shape_0" ID="Zone de texte 1" stroked="f" style="position:absolute;margin-left:101.9pt;margin-top:0.1pt;width:333.15pt;height:24.05pt">
+                    <v:rect id="shape_0" ID="Zone de texte 1" stroked="f" style="position:absolute;margin-left:101.9pt;margin-top:0.1pt;width:333.2pt;height:24.05pt">
                       <w10:wrap type="square"/>
                       <v:fill o:detectmouseclick="t" on="false"/>
                       <v:stroke color="#3465a4" joinstyle="round" endcap="flat"/>
@@ -650,6 +659,23 @@
               </w:rPr>
             </w:r>
           </w:p>
+          <w:p>
+            <w:pPr>
+              <w:pStyle w:val="TableContents"/>
+              <w:rPr>
+                <w:rFonts w:ascii="Arial" w:hAnsi="Arial"/>
+                <w:sz w:val="21"/>
+                <w:szCs w:val="21"/>
+              </w:rPr>
+            </w:pPr>
+            <w:r>
+              <w:rPr>
+                <w:rFonts w:ascii="Arial" w:hAnsi="Arial"/>
+                <w:sz w:val="21"/>
+                <w:szCs w:val="21"/>
+              </w:rPr>
+            </w:r>
+          </w:p>
         </w:tc>
         <w:tc>
           <w:tcPr>
@@ -843,6 +869,24 @@
                 <w:szCs w:val="21"/>
               </w:rPr>
               <w:t>Participer à la modernisation d'un automate programmable.</w:t>
+            </w:r>
+          </w:p>
+          <w:p>
+            <w:pPr>
+              <w:pStyle w:val="TableContents"/>
+              <w:ind w:left="720" w:hanging="0"/>
+              <w:rPr>
+                <w:rFonts w:ascii="Arial" w:hAnsi="Arial"/>
+                <w:sz w:val="21"/>
+                <w:szCs w:val="21"/>
+              </w:rPr>
+            </w:pPr>
+            <w:r>
+              <w:rPr>
+                <w:rFonts w:ascii="Arial" w:hAnsi="Arial"/>
+                <w:sz w:val="21"/>
+                <w:szCs w:val="21"/>
+              </w:rPr>
             </w:r>
           </w:p>
           <w:p>
@@ -975,26 +1019,7 @@
                 <w:bCs/>
                 <w:szCs w:val="28"/>
               </w:rPr>
-              <w:t>CLUB</w:t>
-            </w:r>
-            <w:r>
-              <w:rPr>
-                <w:rFonts w:ascii="Arial" w:hAnsi="Arial"/>
-                <w:b/>
-                <w:bCs/>
-                <w:sz w:val="28"/>
-                <w:szCs w:val="28"/>
-              </w:rPr>
-              <w:t xml:space="preserve"> </w:t>
-            </w:r>
-            <w:r>
-              <w:rPr>
-                <w:rFonts w:ascii="Arial" w:hAnsi="Arial"/>
-                <w:b/>
-                <w:bCs/>
-                <w:szCs w:val="28"/>
-              </w:rPr>
-              <w:t>SCIENTIFIQUE</w:t>
+              <w:t>EXPÉRIENCES PROFESSIONNELLES</w:t>
             </w:r>
           </w:p>
         </w:tc>
@@ -1026,60 +1051,21 @@
                 <w:sz w:val="21"/>
                 <w:szCs w:val="21"/>
               </w:rPr>
-              <w:t>Co-capitaine, d</w:t>
-            </w:r>
-            <w:r>
-              <w:rPr>
-                <w:rFonts w:ascii="Arial" w:hAnsi="Arial"/>
-                <w:b/>
-                <w:bCs/>
-                <w:sz w:val="21"/>
-                <w:szCs w:val="21"/>
-              </w:rPr>
-              <w:t>irecteur de l’équipe logiciel</w:t>
-            </w:r>
-          </w:p>
-          <w:p>
-            <w:pPr>
-              <w:pStyle w:val="TableContents"/>
-              <w:rPr>
-                <w:rFonts w:ascii="Arial" w:hAnsi="Arial"/>
-                <w:b/>
-                <w:b/>
-                <w:bCs/>
-                <w:sz w:val="21"/>
-                <w:szCs w:val="21"/>
-              </w:rPr>
-            </w:pPr>
-            <w:r>
-              <w:rPr>
-                <w:rFonts w:ascii="Arial" w:hAnsi="Arial"/>
-                <w:sz w:val="21"/>
-                <w:szCs w:val="21"/>
-              </w:rPr>
-              <w:t>Club de robotique autonome Walking Machine, ÉTS, Montréal</w:t>
-            </w:r>
-          </w:p>
-          <w:p>
-            <w:pPr>
-              <w:pStyle w:val="TableContents"/>
-              <w:numPr>
-                <w:ilvl w:val="0"/>
-                <w:numId w:val="3"/>
-              </w:numPr>
-              <w:rPr>
-                <w:rFonts w:ascii="Arial" w:hAnsi="Arial"/>
-                <w:sz w:val="21"/>
-                <w:szCs w:val="21"/>
-              </w:rPr>
-            </w:pPr>
-            <w:r>
-              <w:rPr>
-                <w:rFonts w:ascii="Arial" w:hAnsi="Arial"/>
-                <w:sz w:val="21"/>
-                <w:szCs w:val="21"/>
-              </w:rPr>
-              <w:t>Diriger l’équipe des 6 programmeurs du club.</w:t>
+              <w:t>Chargé de laboratoire en microélectronique</w:t>
+            </w:r>
+          </w:p>
+          <w:p>
+            <w:pPr>
+              <w:pStyle w:val="TableContents"/>
+              <w:rPr/>
+            </w:pPr>
+            <w:r>
+              <w:rPr>
+                <w:rFonts w:ascii="Arial" w:hAnsi="Arial"/>
+                <w:sz w:val="21"/>
+                <w:szCs w:val="21"/>
+              </w:rPr>
+              <w:t>École de technologie supérieure, Montréal</w:t>
             </w:r>
           </w:p>
           <w:p>
@@ -1097,29 +1083,7 @@
                 <w:sz w:val="21"/>
                 <w:szCs w:val="21"/>
               </w:rPr>
-              <w:t>Assurer le maintien des bonnes pratiques en contrôle de version de code (git)</w:t>
-            </w:r>
-          </w:p>
-          <w:p>
-            <w:pPr>
-              <w:pStyle w:val="TableContents"/>
-              <w:numPr>
-                <w:ilvl w:val="0"/>
-                <w:numId w:val="3"/>
-              </w:numPr>
-              <w:rPr>
-                <w:rFonts w:ascii="Arial" w:hAnsi="Arial"/>
-                <w:sz w:val="21"/>
-                <w:szCs w:val="21"/>
-              </w:rPr>
-            </w:pPr>
-            <w:r>
-              <w:rPr>
-                <w:rFonts w:ascii="Arial" w:hAnsi="Arial"/>
-                <w:sz w:val="21"/>
-                <w:szCs w:val="21"/>
-              </w:rPr>
-              <w:t>Diriger et assister les nouveaux membres dans leur apprentissage.</w:t>
+              <w:t>Guider les étudiants dans leur apprentissage du langage assembleur.</w:t>
             </w:r>
           </w:p>
           <w:p>
@@ -1137,69 +1101,7 @@
                 <w:sz w:val="21"/>
                 <w:szCs w:val="21"/>
               </w:rPr>
-              <w:t>Lire les papers sur les</w:t>
-            </w:r>
-            <w:r>
-              <w:rPr>
-                <w:rFonts w:ascii="Arial" w:hAnsi="Arial"/>
-                <w:sz w:val="21"/>
-                <w:szCs w:val="21"/>
-              </w:rPr>
-              <w:t xml:space="preserve"> dernières avancées en intelligence artificielle </w:t>
-            </w:r>
-            <w:r>
-              <w:rPr>
-                <w:rFonts w:ascii="Arial" w:hAnsi="Arial"/>
-                <w:sz w:val="21"/>
-                <w:szCs w:val="21"/>
-              </w:rPr>
-              <w:t>et en robotique</w:t>
-            </w:r>
-            <w:r>
-              <w:rPr>
-                <w:rFonts w:ascii="Arial" w:hAnsi="Arial"/>
-                <w:sz w:val="21"/>
-                <w:szCs w:val="21"/>
-              </w:rPr>
-              <w:t>.</w:t>
-            </w:r>
-          </w:p>
-          <w:p>
-            <w:pPr>
-              <w:pStyle w:val="TableContents"/>
-              <w:numPr>
-                <w:ilvl w:val="0"/>
-                <w:numId w:val="3"/>
-              </w:numPr>
-              <w:rPr>
-                <w:rFonts w:ascii="Arial" w:hAnsi="Arial"/>
-                <w:sz w:val="21"/>
-                <w:szCs w:val="21"/>
-              </w:rPr>
-            </w:pPr>
-            <w:r>
-              <w:rPr>
-                <w:rFonts w:ascii="Arial" w:hAnsi="Arial"/>
-                <w:sz w:val="21"/>
-                <w:szCs w:val="21"/>
-              </w:rPr>
-              <w:t xml:space="preserve">Développer sous l'infrastructure ROS sur linux </w:t>
-            </w:r>
-            <w:r>
-              <w:rPr>
-                <w:rFonts w:ascii="Arial" w:hAnsi="Arial"/>
-                <w:sz w:val="21"/>
-                <w:szCs w:val="21"/>
-              </w:rPr>
-              <w:t>(Ubuntu 16.04)</w:t>
-            </w:r>
-            <w:r>
-              <w:rPr>
-                <w:rFonts w:ascii="Arial" w:hAnsi="Arial"/>
-                <w:sz w:val="21"/>
-                <w:szCs w:val="21"/>
-              </w:rPr>
-              <w:t>.</w:t>
+              <w:t>Assister dans le débogage des projets des étudiants.</w:t>
             </w:r>
           </w:p>
           <w:p>
@@ -1217,24 +1119,54 @@
                 <w:sz w:val="21"/>
                 <w:szCs w:val="21"/>
               </w:rPr>
-              <w:t>Assurer le fonctionnement général du robot du club.</w:t>
-            </w:r>
-          </w:p>
-          <w:p>
-            <w:pPr>
-              <w:pStyle w:val="TableContents"/>
+              <w:t>Faire la correction des rapports de laboratoires et assigner les notes.</w:t>
+            </w:r>
+          </w:p>
+          <w:p>
+            <w:pPr>
+              <w:pStyle w:val="TableContents"/>
+              <w:numPr>
+                <w:ilvl w:val="0"/>
+                <w:numId w:val="0"/>
+              </w:numPr>
               <w:ind w:left="720" w:hanging="0"/>
               <w:rPr>
-                <w:rFonts w:ascii="Arial" w:hAnsi="Arial"/>
-                <w:sz w:val="21"/>
-                <w:szCs w:val="21"/>
-              </w:rPr>
-            </w:pPr>
-            <w:r>
-              <w:rPr>
-                <w:rFonts w:ascii="Arial" w:hAnsi="Arial"/>
-                <w:sz w:val="21"/>
-                <w:szCs w:val="21"/>
+                <w:rFonts w:ascii="Times New Roman" w:hAnsi="Times New Roman" w:cs="Times New Roman"/>
+                <w:sz w:val="24"/>
+                <w:szCs w:val="24"/>
+                <w:lang w:val="fr-CA"/>
+              </w:rPr>
+            </w:pPr>
+            <w:r>
+              <w:rPr>
+                <w:rFonts w:cs="Times New Roman" w:ascii="Times New Roman" w:hAnsi="Times New Roman"/>
+                <w:sz w:val="24"/>
+                <w:szCs w:val="24"/>
+                <w:lang w:val="fr-CA"/>
+              </w:rPr>
+            </w:r>
+          </w:p>
+          <w:p>
+            <w:pPr>
+              <w:pStyle w:val="TableContents"/>
+              <w:numPr>
+                <w:ilvl w:val="0"/>
+                <w:numId w:val="0"/>
+              </w:numPr>
+              <w:ind w:left="720" w:hanging="0"/>
+              <w:rPr>
+                <w:rFonts w:ascii="Times New Roman" w:hAnsi="Times New Roman" w:cs="Times New Roman"/>
+                <w:sz w:val="24"/>
+                <w:szCs w:val="24"/>
+                <w:lang w:val="fr-CA"/>
+              </w:rPr>
+            </w:pPr>
+            <w:r>
+              <w:rPr>
+                <w:rFonts w:cs="Times New Roman" w:ascii="Times New Roman" w:hAnsi="Times New Roman"/>
+                <w:sz w:val="24"/>
+                <w:szCs w:val="24"/>
+                <w:lang w:val="fr-CA"/>
               </w:rPr>
             </w:r>
           </w:p>
@@ -1252,21 +1184,25 @@
               <w:pStyle w:val="TableContents"/>
               <w:jc w:val="right"/>
               <w:rPr>
-                <w:rFonts w:ascii="Arial" w:hAnsi="Arial"/>
-                <w:b/>
-                <w:b/>
-                <w:bCs/>
-                <w:sz w:val="21"/>
-                <w:szCs w:val="21"/>
-              </w:rPr>
-            </w:pPr>
-            <w:r>
-              <w:rPr>
-                <w:rFonts w:ascii="Arial" w:hAnsi="Arial"/>
-                <w:b/>
-                <w:bCs/>
-                <w:sz w:val="21"/>
-                <w:szCs w:val="21"/>
+                <w:rFonts w:ascii="Arial" w:hAnsi="Arial" w:eastAsia="SimSun" w:cs="Mangal"/>
+                <w:b/>
+                <w:b/>
+                <w:bCs/>
+                <w:color w:val="00000A"/>
+                <w:sz w:val="21"/>
+                <w:szCs w:val="21"/>
+                <w:lang w:val="fr-CA" w:eastAsia="zh-CN" w:bidi="hi-IN"/>
+              </w:rPr>
+            </w:pPr>
+            <w:r>
+              <w:rPr>
+                <w:rFonts w:eastAsia="SimSun" w:cs="Mangal" w:ascii="Arial" w:hAnsi="Arial"/>
+                <w:b/>
+                <w:bCs/>
+                <w:color w:val="00000A"/>
+                <w:sz w:val="21"/>
+                <w:szCs w:val="21"/>
+                <w:lang w:val="fr-CA" w:eastAsia="zh-CN" w:bidi="hi-IN"/>
               </w:rPr>
               <w:t>depuis</w:t>
             </w:r>
@@ -1276,23 +1212,1045 @@
               <w:pStyle w:val="TableContents"/>
               <w:jc w:val="right"/>
               <w:rPr>
-                <w:rFonts w:ascii="Arial" w:hAnsi="Arial"/>
-                <w:b/>
-                <w:b/>
-                <w:bCs/>
-                <w:sz w:val="21"/>
-                <w:szCs w:val="21"/>
-              </w:rPr>
-            </w:pPr>
-            <w:r>
-              <w:rPr>
-                <w:rFonts w:ascii="Arial" w:hAnsi="Arial"/>
-                <w:b/>
-                <w:bCs/>
-                <w:sz w:val="21"/>
-                <w:szCs w:val="21"/>
-              </w:rPr>
-              <w:t>2016</w:t>
+                <w:rFonts w:ascii="Arial" w:hAnsi="Arial" w:eastAsia="SimSun" w:cs="Mangal"/>
+                <w:b/>
+                <w:b/>
+                <w:bCs/>
+                <w:color w:val="00000A"/>
+                <w:sz w:val="21"/>
+                <w:szCs w:val="21"/>
+                <w:lang w:val="fr-CA" w:eastAsia="zh-CN" w:bidi="hi-IN"/>
+              </w:rPr>
+            </w:pPr>
+            <w:r>
+              <w:rPr>
+                <w:rFonts w:eastAsia="SimSun" w:cs="Mangal" w:ascii="Arial" w:hAnsi="Arial"/>
+                <w:b/>
+                <w:bCs/>
+                <w:color w:val="00000A"/>
+                <w:sz w:val="21"/>
+                <w:szCs w:val="21"/>
+                <w:lang w:val="fr-CA" w:eastAsia="zh-CN" w:bidi="hi-IN"/>
+              </w:rPr>
+              <w:t>2018</w:t>
+            </w:r>
+          </w:p>
+          <w:p>
+            <w:pPr>
+              <w:pStyle w:val="TableContents"/>
+              <w:jc w:val="right"/>
+              <w:rPr>
+                <w:rFonts w:ascii="Arial" w:hAnsi="Arial" w:eastAsia="SimSun" w:cs="Mangal"/>
+                <w:b/>
+                <w:b/>
+                <w:bCs/>
+                <w:color w:val="00000A"/>
+                <w:sz w:val="21"/>
+                <w:szCs w:val="21"/>
+                <w:lang w:val="fr-CA" w:eastAsia="zh-CN" w:bidi="hi-IN"/>
+              </w:rPr>
+            </w:pPr>
+            <w:r>
+              <w:rPr>
+                <w:rFonts w:eastAsia="SimSun" w:cs="Mangal" w:ascii="Arial" w:hAnsi="Arial"/>
+                <w:b/>
+                <w:bCs/>
+                <w:color w:val="00000A"/>
+                <w:sz w:val="21"/>
+                <w:szCs w:val="21"/>
+                <w:lang w:val="fr-CA" w:eastAsia="zh-CN" w:bidi="hi-IN"/>
+              </w:rPr>
+            </w:r>
+          </w:p>
+        </w:tc>
+      </w:tr>
+      <w:tr>
+        <w:trPr/>
+        <w:tc>
+          <w:tcPr>
+            <w:tcW w:w="8902" w:type="dxa"/>
+            <w:gridSpan w:val="4"/>
+            <w:tcBorders/>
+            <w:shd w:color="auto" w:fill="auto" w:val="clear"/>
+            <w:tcMar>
+              <w:left w:w="27" w:type="dxa"/>
+            </w:tcMar>
+          </w:tcPr>
+          <w:p>
+            <w:pPr>
+              <w:pStyle w:val="TableContents"/>
+              <w:rPr/>
+            </w:pPr>
+            <w:r>
+              <w:rPr>
+                <w:rFonts w:ascii="Arial" w:hAnsi="Arial"/>
+                <w:b/>
+                <w:bCs/>
+                <w:sz w:val="21"/>
+                <w:szCs w:val="21"/>
+              </w:rPr>
+              <w:t>Spécialiste intégrateur</w:t>
+            </w:r>
+          </w:p>
+          <w:p>
+            <w:pPr>
+              <w:pStyle w:val="TableContents"/>
+              <w:rPr>
+                <w:rFonts w:ascii="Arial" w:hAnsi="Arial"/>
+                <w:sz w:val="21"/>
+                <w:szCs w:val="21"/>
+              </w:rPr>
+            </w:pPr>
+            <w:r>
+              <w:rPr>
+                <w:rFonts w:ascii="Arial" w:hAnsi="Arial"/>
+                <w:sz w:val="21"/>
+                <w:szCs w:val="21"/>
+              </w:rPr>
+              <w:t>Opal-rt, Montréal</w:t>
+            </w:r>
+          </w:p>
+          <w:p>
+            <w:pPr>
+              <w:pStyle w:val="TableContents"/>
+              <w:numPr>
+                <w:ilvl w:val="0"/>
+                <w:numId w:val="3"/>
+              </w:numPr>
+              <w:rPr/>
+            </w:pPr>
+            <w:r>
+              <w:rPr>
+                <w:rFonts w:ascii="Arial" w:hAnsi="Arial"/>
+                <w:sz w:val="21"/>
+                <w:szCs w:val="21"/>
+              </w:rPr>
+              <w:t>Intégrer les simulateurs temps réel dans les projets clients</w:t>
+            </w:r>
+          </w:p>
+          <w:p>
+            <w:pPr>
+              <w:pStyle w:val="TableContents"/>
+              <w:numPr>
+                <w:ilvl w:val="0"/>
+                <w:numId w:val="3"/>
+              </w:numPr>
+              <w:rPr>
+                <w:rFonts w:ascii="Arial" w:hAnsi="Arial" w:eastAsia="SimSun" w:cs="Mangal"/>
+                <w:color w:val="00000A"/>
+                <w:sz w:val="21"/>
+                <w:szCs w:val="21"/>
+                <w:lang w:val="fr-CA" w:eastAsia="zh-CN" w:bidi="hi-IN"/>
+              </w:rPr>
+            </w:pPr>
+            <w:r>
+              <w:rPr>
+                <w:rFonts w:eastAsia="SimSun" w:cs="Mangal" w:ascii="Arial" w:hAnsi="Arial"/>
+                <w:color w:val="00000A"/>
+                <w:sz w:val="21"/>
+                <w:szCs w:val="21"/>
+                <w:lang w:val="fr-CA" w:eastAsia="zh-CN" w:bidi="hi-IN"/>
+              </w:rPr>
+              <w:t>Rédiger/Réaliser les (FAT) "Factory Acceptance Test"</w:t>
+            </w:r>
+          </w:p>
+          <w:p>
+            <w:pPr>
+              <w:pStyle w:val="TableContents"/>
+              <w:numPr>
+                <w:ilvl w:val="0"/>
+                <w:numId w:val="3"/>
+              </w:numPr>
+              <w:rPr>
+                <w:rFonts w:ascii="Arial" w:hAnsi="Arial" w:eastAsia="SimSun" w:cs="Mangal"/>
+                <w:color w:val="00000A"/>
+                <w:sz w:val="21"/>
+                <w:szCs w:val="21"/>
+                <w:lang w:val="fr-CA" w:eastAsia="zh-CN" w:bidi="hi-IN"/>
+              </w:rPr>
+            </w:pPr>
+            <w:r>
+              <w:rPr>
+                <w:rFonts w:eastAsia="SimSun" w:cs="Mangal" w:ascii="Arial" w:hAnsi="Arial"/>
+                <w:color w:val="00000A"/>
+                <w:sz w:val="21"/>
+                <w:szCs w:val="21"/>
+                <w:lang w:val="fr-CA" w:eastAsia="zh-CN" w:bidi="hi-IN"/>
+              </w:rPr>
+              <w:t>Concevoir des modèles MATLAB/Simulink</w:t>
+            </w:r>
+          </w:p>
+          <w:p>
+            <w:pPr>
+              <w:pStyle w:val="TableContents"/>
+              <w:numPr>
+                <w:ilvl w:val="0"/>
+                <w:numId w:val="3"/>
+              </w:numPr>
+              <w:rPr>
+                <w:rFonts w:ascii="Arial" w:hAnsi="Arial" w:eastAsia="SimSun" w:cs="Mangal"/>
+                <w:color w:val="00000A"/>
+                <w:sz w:val="21"/>
+                <w:szCs w:val="21"/>
+                <w:lang w:val="fr-CA" w:eastAsia="zh-CN" w:bidi="hi-IN"/>
+              </w:rPr>
+            </w:pPr>
+            <w:r>
+              <w:rPr>
+                <w:rFonts w:eastAsia="SimSun" w:cs="Mangal" w:ascii="Arial" w:hAnsi="Arial"/>
+                <w:color w:val="00000A"/>
+                <w:sz w:val="21"/>
+                <w:szCs w:val="21"/>
+                <w:lang w:val="fr-CA" w:eastAsia="zh-CN" w:bidi="hi-IN"/>
+              </w:rPr>
+              <w:t>Génèrer du code VHDL à l’aide des outils de Xilinx</w:t>
+            </w:r>
+          </w:p>
+          <w:p>
+            <w:pPr>
+              <w:pStyle w:val="TableContents"/>
+              <w:numPr>
+                <w:ilvl w:val="0"/>
+                <w:numId w:val="0"/>
+              </w:numPr>
+              <w:ind w:left="720" w:hanging="0"/>
+              <w:rPr>
+                <w:rFonts w:ascii="Times New Roman" w:hAnsi="Times New Roman" w:cs="Times New Roman"/>
+                <w:sz w:val="24"/>
+                <w:szCs w:val="24"/>
+                <w:lang w:val="fr-CA"/>
+              </w:rPr>
+            </w:pPr>
+            <w:r>
+              <w:rPr>
+                <w:rFonts w:cs="Times New Roman" w:ascii="Times New Roman" w:hAnsi="Times New Roman"/>
+                <w:sz w:val="24"/>
+                <w:szCs w:val="24"/>
+                <w:lang w:val="fr-CA"/>
+              </w:rPr>
+            </w:r>
+          </w:p>
+          <w:p>
+            <w:pPr>
+              <w:pStyle w:val="TableContents"/>
+              <w:numPr>
+                <w:ilvl w:val="0"/>
+                <w:numId w:val="0"/>
+              </w:numPr>
+              <w:ind w:left="720" w:hanging="0"/>
+              <w:rPr>
+                <w:rFonts w:ascii="Times New Roman" w:hAnsi="Times New Roman" w:cs="Times New Roman"/>
+                <w:sz w:val="24"/>
+                <w:szCs w:val="24"/>
+                <w:lang w:val="fr-CA"/>
+              </w:rPr>
+            </w:pPr>
+            <w:r>
+              <w:rPr>
+                <w:rFonts w:cs="Times New Roman" w:ascii="Times New Roman" w:hAnsi="Times New Roman"/>
+                <w:sz w:val="24"/>
+                <w:szCs w:val="24"/>
+                <w:lang w:val="fr-CA"/>
+              </w:rPr>
+            </w:r>
+          </w:p>
+        </w:tc>
+        <w:tc>
+          <w:tcPr>
+            <w:tcW w:w="1023" w:type="dxa"/>
+            <w:tcBorders/>
+            <w:shd w:color="auto" w:fill="auto" w:val="clear"/>
+          </w:tcPr>
+          <w:p>
+            <w:pPr>
+              <w:pStyle w:val="TableContents"/>
+              <w:jc w:val="right"/>
+              <w:rPr>
+                <w:rFonts w:ascii="Arial" w:hAnsi="Arial" w:eastAsia="SimSun" w:cs="Mangal"/>
+                <w:b/>
+                <w:b/>
+                <w:bCs/>
+                <w:color w:val="00000A"/>
+                <w:sz w:val="21"/>
+                <w:szCs w:val="21"/>
+                <w:lang w:val="fr-CA" w:eastAsia="zh-CN" w:bidi="hi-IN"/>
+              </w:rPr>
+            </w:pPr>
+            <w:r>
+              <w:rPr>
+                <w:rFonts w:eastAsia="SimSun" w:cs="Mangal" w:ascii="Arial" w:hAnsi="Arial"/>
+                <w:b/>
+                <w:bCs/>
+                <w:color w:val="00000A"/>
+                <w:sz w:val="21"/>
+                <w:szCs w:val="21"/>
+                <w:lang w:val="fr-CA" w:eastAsia="zh-CN" w:bidi="hi-IN"/>
+              </w:rPr>
+              <w:t>2018</w:t>
+            </w:r>
+          </w:p>
+          <w:p>
+            <w:pPr>
+              <w:pStyle w:val="TableContents"/>
+              <w:jc w:val="right"/>
+              <w:rPr>
+                <w:rFonts w:ascii="Arial" w:hAnsi="Arial" w:eastAsia="SimSun" w:cs="Mangal"/>
+                <w:b w:val="false"/>
+                <w:b w:val="false"/>
+                <w:bCs w:val="false"/>
+                <w:color w:val="00000A"/>
+                <w:sz w:val="21"/>
+                <w:szCs w:val="21"/>
+                <w:lang w:val="fr-CA" w:eastAsia="zh-CN" w:bidi="hi-IN"/>
+              </w:rPr>
+            </w:pPr>
+            <w:r>
+              <w:rPr>
+                <w:rFonts w:eastAsia="SimSun" w:cs="Mangal" w:ascii="Arial" w:hAnsi="Arial"/>
+                <w:b w:val="false"/>
+                <w:bCs w:val="false"/>
+                <w:color w:val="00000A"/>
+                <w:sz w:val="21"/>
+                <w:szCs w:val="21"/>
+                <w:lang w:val="fr-CA" w:eastAsia="zh-CN" w:bidi="hi-IN"/>
+              </w:rPr>
+              <w:t>Stage</w:t>
+            </w:r>
+          </w:p>
+        </w:tc>
+      </w:tr>
+      <w:tr>
+        <w:trPr/>
+        <w:tc>
+          <w:tcPr>
+            <w:tcW w:w="8902" w:type="dxa"/>
+            <w:gridSpan w:val="4"/>
+            <w:tcBorders/>
+            <w:shd w:color="auto" w:fill="auto" w:val="clear"/>
+            <w:tcMar>
+              <w:left w:w="27" w:type="dxa"/>
+            </w:tcMar>
+          </w:tcPr>
+          <w:p>
+            <w:pPr>
+              <w:pStyle w:val="TableContents"/>
+              <w:rPr>
+                <w:rFonts w:ascii="Arial" w:hAnsi="Arial"/>
+                <w:b/>
+                <w:b/>
+                <w:bCs/>
+                <w:sz w:val="21"/>
+                <w:szCs w:val="21"/>
+              </w:rPr>
+            </w:pPr>
+            <w:r>
+              <w:rPr>
+                <w:rFonts w:ascii="Arial" w:hAnsi="Arial"/>
+                <w:b/>
+                <w:bCs/>
+                <w:sz w:val="21"/>
+                <w:szCs w:val="21"/>
+              </w:rPr>
+              <w:t>Dessinateur technique</w:t>
+            </w:r>
+          </w:p>
+          <w:p>
+            <w:pPr>
+              <w:pStyle w:val="TableContents"/>
+              <w:rPr>
+                <w:rFonts w:ascii="Arial" w:hAnsi="Arial"/>
+                <w:sz w:val="21"/>
+                <w:szCs w:val="21"/>
+              </w:rPr>
+            </w:pPr>
+            <w:r>
+              <w:rPr>
+                <w:rFonts w:ascii="Arial" w:hAnsi="Arial"/>
+                <w:sz w:val="21"/>
+                <w:szCs w:val="21"/>
+              </w:rPr>
+              <w:t>Hatch, Sorel-Tracy</w:t>
+            </w:r>
+          </w:p>
+          <w:p>
+            <w:pPr>
+              <w:pStyle w:val="TableContents"/>
+              <w:numPr>
+                <w:ilvl w:val="0"/>
+                <w:numId w:val="3"/>
+              </w:numPr>
+              <w:rPr>
+                <w:rFonts w:ascii="Arial" w:hAnsi="Arial"/>
+                <w:sz w:val="21"/>
+                <w:szCs w:val="21"/>
+              </w:rPr>
+            </w:pPr>
+            <w:r>
+              <w:rPr>
+                <w:rFonts w:ascii="Arial" w:hAnsi="Arial"/>
+                <w:sz w:val="21"/>
+                <w:szCs w:val="21"/>
+              </w:rPr>
+              <w:t>Appliquer au dessins les modification dictées par l’ingénieur.</w:t>
+            </w:r>
+          </w:p>
+          <w:p>
+            <w:pPr>
+              <w:pStyle w:val="TableContents"/>
+              <w:numPr>
+                <w:ilvl w:val="0"/>
+                <w:numId w:val="3"/>
+              </w:numPr>
+              <w:rPr/>
+            </w:pPr>
+            <w:r>
+              <w:rPr>
+                <w:rFonts w:ascii="Arial" w:hAnsi="Arial"/>
+                <w:sz w:val="21"/>
+                <w:szCs w:val="21"/>
+              </w:rPr>
+              <w:t>Effectuer les relevées en usine.</w:t>
+            </w:r>
+          </w:p>
+          <w:p>
+            <w:pPr>
+              <w:pStyle w:val="TableContents"/>
+              <w:numPr>
+                <w:ilvl w:val="0"/>
+                <w:numId w:val="3"/>
+              </w:numPr>
+              <w:rPr/>
+            </w:pPr>
+            <w:r>
+              <w:rPr>
+                <w:rFonts w:ascii="Arial" w:hAnsi="Arial"/>
+                <w:sz w:val="21"/>
+                <w:szCs w:val="21"/>
+              </w:rPr>
+              <w:t>Dépanner le système de contrôle centralisé.</w:t>
+            </w:r>
+          </w:p>
+          <w:p>
+            <w:pPr>
+              <w:pStyle w:val="TableContents"/>
+              <w:rPr>
+                <w:rFonts w:ascii="Arial" w:hAnsi="Arial"/>
+                <w:sz w:val="21"/>
+                <w:szCs w:val="21"/>
+              </w:rPr>
+            </w:pPr>
+            <w:r>
+              <w:rPr>
+                <w:rFonts w:ascii="Arial" w:hAnsi="Arial"/>
+                <w:sz w:val="21"/>
+                <w:szCs w:val="21"/>
+              </w:rPr>
+            </w:r>
+          </w:p>
+          <w:p>
+            <w:pPr>
+              <w:pStyle w:val="TableContents"/>
+              <w:rPr>
+                <w:rFonts w:ascii="Arial" w:hAnsi="Arial"/>
+                <w:sz w:val="21"/>
+                <w:szCs w:val="21"/>
+              </w:rPr>
+            </w:pPr>
+            <w:r>
+              <w:rPr>
+                <w:rFonts w:ascii="Arial" w:hAnsi="Arial"/>
+                <w:sz w:val="21"/>
+                <w:szCs w:val="21"/>
+              </w:rPr>
+            </w:r>
+          </w:p>
+          <w:p>
+            <w:pPr>
+              <w:pStyle w:val="TableContents"/>
+              <w:rPr>
+                <w:rFonts w:ascii="Arial" w:hAnsi="Arial"/>
+                <w:sz w:val="21"/>
+                <w:szCs w:val="21"/>
+              </w:rPr>
+            </w:pPr>
+            <w:r>
+              <w:rPr>
+                <w:rFonts w:ascii="Arial" w:hAnsi="Arial"/>
+                <w:sz w:val="21"/>
+                <w:szCs w:val="21"/>
+              </w:rPr>
+            </w:r>
+          </w:p>
+          <w:p>
+            <w:pPr>
+              <w:pStyle w:val="TableContents"/>
+              <w:rPr>
+                <w:rFonts w:ascii="Arial" w:hAnsi="Arial"/>
+                <w:sz w:val="21"/>
+                <w:szCs w:val="21"/>
+              </w:rPr>
+            </w:pPr>
+            <w:r>
+              <w:rPr>
+                <w:rFonts w:ascii="Arial" w:hAnsi="Arial"/>
+                <w:sz w:val="21"/>
+                <w:szCs w:val="21"/>
+              </w:rPr>
+            </w:r>
+          </w:p>
+          <w:p>
+            <w:pPr>
+              <w:pStyle w:val="TableContents"/>
+              <w:rPr>
+                <w:rFonts w:ascii="Arial" w:hAnsi="Arial"/>
+                <w:sz w:val="21"/>
+                <w:szCs w:val="21"/>
+              </w:rPr>
+            </w:pPr>
+            <w:r>
+              <w:rPr>
+                <w:rFonts w:ascii="Arial" w:hAnsi="Arial"/>
+                <w:sz w:val="21"/>
+                <w:szCs w:val="21"/>
+              </w:rPr>
+            </w:r>
+          </w:p>
+        </w:tc>
+        <w:tc>
+          <w:tcPr>
+            <w:tcW w:w="1023" w:type="dxa"/>
+            <w:tcBorders/>
+            <w:shd w:color="auto" w:fill="auto" w:val="clear"/>
+          </w:tcPr>
+          <w:p>
+            <w:pPr>
+              <w:pStyle w:val="TableContents"/>
+              <w:jc w:val="right"/>
+              <w:rPr/>
+            </w:pPr>
+            <w:r>
+              <w:rPr>
+                <w:rFonts w:eastAsia="SimSun" w:cs="Mangal" w:ascii="Arial" w:hAnsi="Arial"/>
+                <w:b/>
+                <w:bCs/>
+                <w:color w:val="00000A"/>
+                <w:sz w:val="21"/>
+                <w:szCs w:val="21"/>
+                <w:lang w:val="fr-CA" w:eastAsia="zh-CN" w:bidi="hi-IN"/>
+              </w:rPr>
+              <w:t>2017</w:t>
+            </w:r>
+          </w:p>
+          <w:p>
+            <w:pPr>
+              <w:pStyle w:val="TableContents"/>
+              <w:jc w:val="right"/>
+              <w:rPr>
+                <w:rFonts w:ascii="Arial" w:hAnsi="Arial"/>
+                <w:sz w:val="21"/>
+                <w:szCs w:val="21"/>
+              </w:rPr>
+            </w:pPr>
+            <w:r>
+              <w:rPr>
+                <w:rFonts w:eastAsia="SimSun" w:cs="Mangal" w:ascii="Arial" w:hAnsi="Arial"/>
+                <w:b w:val="false"/>
+                <w:bCs w:val="false"/>
+                <w:color w:val="00000A"/>
+                <w:sz w:val="21"/>
+                <w:szCs w:val="21"/>
+                <w:lang w:val="fr-CA" w:eastAsia="zh-CN" w:bidi="hi-IN"/>
+              </w:rPr>
+              <w:t>Stage</w:t>
+            </w:r>
+          </w:p>
+        </w:tc>
+      </w:tr>
+      <w:tr>
+        <w:trPr/>
+        <w:tc>
+          <w:tcPr>
+            <w:tcW w:w="8902" w:type="dxa"/>
+            <w:gridSpan w:val="4"/>
+            <w:tcBorders>
+              <w:top w:val="single" w:sz="4" w:space="0" w:color="00000A"/>
+              <w:bottom w:val="single" w:sz="4" w:space="0" w:color="00000A"/>
+              <w:insideH w:val="single" w:sz="4" w:space="0" w:color="00000A"/>
+            </w:tcBorders>
+            <w:shd w:color="auto" w:fill="auto" w:val="clear"/>
+            <w:tcMar>
+              <w:left w:w="27" w:type="dxa"/>
+            </w:tcMar>
+          </w:tcPr>
+          <w:p>
+            <w:pPr>
+              <w:pStyle w:val="TableContents"/>
+              <w:jc w:val="center"/>
+              <w:rPr/>
+            </w:pPr>
+            <w:r>
+              <w:rPr>
+                <w:rFonts w:ascii="Arial" w:hAnsi="Arial"/>
+                <w:b/>
+                <w:bCs/>
+                <w:szCs w:val="28"/>
+              </w:rPr>
+              <w:t>EXPÉRIENCES PROFESSIONNELLES (suite)</w:t>
+            </w:r>
+          </w:p>
+        </w:tc>
+        <w:tc>
+          <w:tcPr>
+            <w:tcW w:w="1023" w:type="dxa"/>
+            <w:tcBorders/>
+            <w:shd w:color="auto" w:fill="auto" w:val="clear"/>
+          </w:tcPr>
+          <w:p>
+            <w:pPr>
+              <w:pStyle w:val="TableContents"/>
+              <w:jc w:val="right"/>
+              <w:rPr/>
+            </w:pPr>
+            <w:r>
+              <w:rPr>
+                <w:rFonts w:ascii="Arial" w:hAnsi="Arial"/>
+                <w:sz w:val="21"/>
+                <w:szCs w:val="21"/>
+              </w:rPr>
+              <w:t xml:space="preserve"> </w:t>
+            </w:r>
+          </w:p>
+        </w:tc>
+      </w:tr>
+      <w:tr>
+        <w:trPr/>
+        <w:tc>
+          <w:tcPr>
+            <w:tcW w:w="8902" w:type="dxa"/>
+            <w:gridSpan w:val="4"/>
+            <w:tcBorders>
+              <w:top w:val="single" w:sz="4" w:space="0" w:color="00000A"/>
+            </w:tcBorders>
+            <w:shd w:color="auto" w:fill="auto" w:val="clear"/>
+            <w:tcMar>
+              <w:left w:w="27" w:type="dxa"/>
+            </w:tcMar>
+          </w:tcPr>
+          <w:p>
+            <w:pPr>
+              <w:pStyle w:val="TableContents"/>
+              <w:rPr/>
+            </w:pPr>
+            <w:r>
+              <w:rPr>
+                <w:rFonts w:ascii="Arial" w:hAnsi="Arial"/>
+                <w:b/>
+                <w:bCs/>
+                <w:sz w:val="21"/>
+                <w:szCs w:val="21"/>
+              </w:rPr>
+              <w:t>Technicien de maintenance électrique</w:t>
+            </w:r>
+          </w:p>
+          <w:p>
+            <w:pPr>
+              <w:pStyle w:val="TableContents"/>
+              <w:rPr/>
+            </w:pPr>
+            <w:r>
+              <w:rPr>
+                <w:rFonts w:ascii="Arial" w:hAnsi="Arial"/>
+                <w:sz w:val="21"/>
+                <w:szCs w:val="21"/>
+              </w:rPr>
+              <w:t>Rio Tinto Fer et Titane, Sorel-Tracy</w:t>
+            </w:r>
+          </w:p>
+          <w:p>
+            <w:pPr>
+              <w:pStyle w:val="TableContents"/>
+              <w:numPr>
+                <w:ilvl w:val="0"/>
+                <w:numId w:val="3"/>
+              </w:numPr>
+              <w:rPr/>
+            </w:pPr>
+            <w:r>
+              <w:rPr>
+                <w:rFonts w:ascii="Arial" w:hAnsi="Arial"/>
+                <w:sz w:val="21"/>
+                <w:szCs w:val="21"/>
+              </w:rPr>
+              <w:t>Exécuter les manœuvres de maintenance préventives.</w:t>
+            </w:r>
+          </w:p>
+          <w:p>
+            <w:pPr>
+              <w:pStyle w:val="TableContents"/>
+              <w:numPr>
+                <w:ilvl w:val="0"/>
+                <w:numId w:val="3"/>
+              </w:numPr>
+              <w:rPr/>
+            </w:pPr>
+            <w:r>
+              <w:rPr>
+                <w:rFonts w:ascii="Arial" w:hAnsi="Arial"/>
+                <w:sz w:val="21"/>
+                <w:szCs w:val="21"/>
+              </w:rPr>
+              <w:t>Effectuer la calibration d'appareils de mesures analogiques et numériques.</w:t>
+            </w:r>
+          </w:p>
+          <w:p>
+            <w:pPr>
+              <w:pStyle w:val="TableContents"/>
+              <w:numPr>
+                <w:ilvl w:val="0"/>
+                <w:numId w:val="3"/>
+              </w:numPr>
+              <w:rPr>
+                <w:rFonts w:ascii="Arial" w:hAnsi="Arial"/>
+                <w:b/>
+                <w:b/>
+                <w:bCs/>
+                <w:sz w:val="21"/>
+                <w:szCs w:val="21"/>
+              </w:rPr>
+            </w:pPr>
+            <w:r>
+              <w:rPr>
+                <w:rFonts w:ascii="Arial" w:hAnsi="Arial"/>
+                <w:b/>
+                <w:bCs/>
+                <w:sz w:val="21"/>
+                <w:szCs w:val="21"/>
+              </w:rPr>
+              <w:t>Dépanner le système de contrôle centralisé.</w:t>
+            </w:r>
+          </w:p>
+          <w:p>
+            <w:pPr>
+              <w:pStyle w:val="TableContents"/>
+              <w:numPr>
+                <w:ilvl w:val="0"/>
+                <w:numId w:val="0"/>
+              </w:numPr>
+              <w:ind w:left="720" w:hanging="0"/>
+              <w:rPr>
+                <w:rFonts w:ascii="Arial" w:hAnsi="Arial"/>
+                <w:b/>
+                <w:b/>
+                <w:bCs/>
+                <w:sz w:val="21"/>
+                <w:szCs w:val="21"/>
+              </w:rPr>
+            </w:pPr>
+            <w:r>
+              <w:rPr>
+                <w:rFonts w:ascii="Arial" w:hAnsi="Arial"/>
+                <w:b/>
+                <w:bCs/>
+                <w:sz w:val="21"/>
+                <w:szCs w:val="21"/>
+              </w:rPr>
+            </w:r>
+          </w:p>
+          <w:p>
+            <w:pPr>
+              <w:pStyle w:val="TableContents"/>
+              <w:numPr>
+                <w:ilvl w:val="0"/>
+                <w:numId w:val="0"/>
+              </w:numPr>
+              <w:ind w:left="720" w:hanging="0"/>
+              <w:rPr>
+                <w:rFonts w:ascii="Arial" w:hAnsi="Arial"/>
+                <w:b/>
+                <w:b/>
+                <w:bCs/>
+                <w:sz w:val="21"/>
+                <w:szCs w:val="21"/>
+              </w:rPr>
+            </w:pPr>
+            <w:r>
+              <w:rPr>
+                <w:rFonts w:ascii="Arial" w:hAnsi="Arial"/>
+                <w:b/>
+                <w:bCs/>
+                <w:sz w:val="21"/>
+                <w:szCs w:val="21"/>
+              </w:rPr>
+            </w:r>
+          </w:p>
+        </w:tc>
+        <w:tc>
+          <w:tcPr>
+            <w:tcW w:w="1023" w:type="dxa"/>
+            <w:tcBorders/>
+            <w:shd w:color="auto" w:fill="auto" w:val="clear"/>
+          </w:tcPr>
+          <w:p>
+            <w:pPr>
+              <w:pStyle w:val="TableContents"/>
+              <w:jc w:val="right"/>
+              <w:rPr/>
+            </w:pPr>
+            <w:r>
+              <w:rPr>
+                <w:rFonts w:ascii="Arial" w:hAnsi="Arial"/>
+                <w:b/>
+                <w:bCs/>
+                <w:sz w:val="21"/>
+                <w:szCs w:val="21"/>
+              </w:rPr>
+              <w:t>2014</w:t>
+            </w:r>
+          </w:p>
+          <w:p>
+            <w:pPr>
+              <w:pStyle w:val="TableContents"/>
+              <w:jc w:val="right"/>
+              <w:rPr>
+                <w:rFonts w:ascii="Arial" w:hAnsi="Arial"/>
+                <w:b/>
+                <w:b/>
+                <w:bCs/>
+                <w:sz w:val="21"/>
+                <w:szCs w:val="21"/>
+              </w:rPr>
+            </w:pPr>
+            <w:r>
+              <w:rPr>
+                <w:rFonts w:ascii="Arial" w:hAnsi="Arial"/>
+                <w:b w:val="false"/>
+                <w:bCs w:val="false"/>
+                <w:sz w:val="21"/>
+                <w:szCs w:val="21"/>
+              </w:rPr>
+              <w:t>Stage ATE</w:t>
+            </w:r>
+          </w:p>
+        </w:tc>
+      </w:tr>
+      <w:tr>
+        <w:trPr/>
+        <w:tc>
+          <w:tcPr>
+            <w:tcW w:w="8902" w:type="dxa"/>
+            <w:gridSpan w:val="4"/>
+            <w:tcBorders/>
+            <w:shd w:color="auto" w:fill="auto" w:val="clear"/>
+            <w:tcMar>
+              <w:left w:w="27" w:type="dxa"/>
+            </w:tcMar>
+          </w:tcPr>
+          <w:p>
+            <w:pPr>
+              <w:pStyle w:val="TableContents"/>
+              <w:rPr>
+                <w:rFonts w:ascii="Arial" w:hAnsi="Arial"/>
+                <w:b/>
+                <w:b/>
+                <w:bCs/>
+                <w:sz w:val="21"/>
+                <w:szCs w:val="21"/>
+              </w:rPr>
+            </w:pPr>
+            <w:r>
+              <w:rPr>
+                <w:rFonts w:ascii="Arial" w:hAnsi="Arial"/>
+                <w:b/>
+                <w:bCs/>
+                <w:sz w:val="21"/>
+                <w:szCs w:val="21"/>
+              </w:rPr>
+            </w:r>
+          </w:p>
+          <w:p>
+            <w:pPr>
+              <w:pStyle w:val="TableContents"/>
+              <w:rPr>
+                <w:rFonts w:ascii="Arial" w:hAnsi="Arial"/>
+                <w:b/>
+                <w:b/>
+                <w:bCs/>
+                <w:sz w:val="21"/>
+                <w:szCs w:val="21"/>
+              </w:rPr>
+            </w:pPr>
+            <w:r>
+              <w:rPr>
+                <w:rFonts w:ascii="Arial" w:hAnsi="Arial"/>
+                <w:b/>
+                <w:bCs/>
+                <w:sz w:val="21"/>
+                <w:szCs w:val="21"/>
+              </w:rPr>
+              <w:t>Technicien d'assemblage</w:t>
+            </w:r>
+          </w:p>
+          <w:p>
+            <w:pPr>
+              <w:pStyle w:val="TableContents"/>
+              <w:rPr>
+                <w:rFonts w:ascii="Arial" w:hAnsi="Arial"/>
+                <w:sz w:val="21"/>
+                <w:szCs w:val="21"/>
+              </w:rPr>
+            </w:pPr>
+            <w:r>
+              <w:rPr>
+                <w:rFonts w:ascii="Arial" w:hAnsi="Arial"/>
+                <w:sz w:val="21"/>
+                <w:szCs w:val="21"/>
+              </w:rPr>
+              <w:t>Transtech Innovation, Varennes</w:t>
+            </w:r>
+          </w:p>
+          <w:p>
+            <w:pPr>
+              <w:pStyle w:val="TableContents"/>
+              <w:numPr>
+                <w:ilvl w:val="0"/>
+                <w:numId w:val="4"/>
+              </w:numPr>
+              <w:rPr>
+                <w:rFonts w:ascii="Arial" w:hAnsi="Arial"/>
+                <w:sz w:val="21"/>
+                <w:szCs w:val="21"/>
+              </w:rPr>
+            </w:pPr>
+            <w:r>
+              <w:rPr>
+                <w:rFonts w:ascii="Arial" w:hAnsi="Arial"/>
+                <w:sz w:val="21"/>
+                <w:szCs w:val="21"/>
+              </w:rPr>
+              <w:t>Souder des cartes électroniques en ‘’surface mount’’ ou par vague d'étain.</w:t>
+            </w:r>
+          </w:p>
+          <w:p>
+            <w:pPr>
+              <w:pStyle w:val="TableContents"/>
+              <w:numPr>
+                <w:ilvl w:val="0"/>
+                <w:numId w:val="4"/>
+              </w:numPr>
+              <w:rPr>
+                <w:rFonts w:ascii="Arial" w:hAnsi="Arial"/>
+                <w:sz w:val="21"/>
+                <w:szCs w:val="21"/>
+              </w:rPr>
+            </w:pPr>
+            <w:r>
+              <w:rPr>
+                <w:rFonts w:ascii="Arial" w:hAnsi="Arial"/>
+                <w:sz w:val="21"/>
+                <w:szCs w:val="21"/>
+              </w:rPr>
+              <w:t>Faire l'assemblage de PCBs en suivant les MTNs correspondantes.</w:t>
+            </w:r>
+          </w:p>
+          <w:p>
+            <w:pPr>
+              <w:pStyle w:val="TableContents"/>
+              <w:numPr>
+                <w:ilvl w:val="0"/>
+                <w:numId w:val="4"/>
+              </w:numPr>
+              <w:rPr>
+                <w:rFonts w:ascii="Arial" w:hAnsi="Arial"/>
+                <w:sz w:val="21"/>
+                <w:szCs w:val="21"/>
+              </w:rPr>
+            </w:pPr>
+            <w:r>
+              <w:rPr>
+                <w:rFonts w:ascii="Arial" w:hAnsi="Arial"/>
+                <w:sz w:val="21"/>
+                <w:szCs w:val="21"/>
+              </w:rPr>
+              <w:t>Inspecter visuellement la qualité des soudures des composantes.</w:t>
+            </w:r>
+          </w:p>
+          <w:p>
+            <w:pPr>
+              <w:pStyle w:val="TableContents"/>
+              <w:ind w:left="720" w:hanging="0"/>
+              <w:rPr>
+                <w:rFonts w:ascii="Arial" w:hAnsi="Arial"/>
+                <w:sz w:val="21"/>
+                <w:szCs w:val="21"/>
+              </w:rPr>
+            </w:pPr>
+            <w:r>
+              <w:rPr>
+                <w:rFonts w:ascii="Arial" w:hAnsi="Arial"/>
+                <w:sz w:val="21"/>
+                <w:szCs w:val="21"/>
+              </w:rPr>
+            </w:r>
+          </w:p>
+          <w:p>
+            <w:pPr>
+              <w:pStyle w:val="TableContents"/>
+              <w:ind w:left="720" w:hanging="0"/>
+              <w:rPr>
+                <w:rFonts w:ascii="Arial" w:hAnsi="Arial"/>
+                <w:sz w:val="21"/>
+                <w:szCs w:val="21"/>
+              </w:rPr>
+            </w:pPr>
+            <w:r>
+              <w:rPr>
+                <w:rFonts w:ascii="Arial" w:hAnsi="Arial"/>
+                <w:sz w:val="21"/>
+                <w:szCs w:val="21"/>
+              </w:rPr>
+            </w:r>
+          </w:p>
+        </w:tc>
+        <w:tc>
+          <w:tcPr>
+            <w:tcW w:w="1023" w:type="dxa"/>
+            <w:tcBorders/>
+            <w:shd w:color="auto" w:fill="auto" w:val="clear"/>
+          </w:tcPr>
+          <w:p>
+            <w:pPr>
+              <w:pStyle w:val="TableContents"/>
+              <w:jc w:val="right"/>
+              <w:rPr/>
+            </w:pPr>
+            <w:r>
+              <w:rPr>
+                <w:rFonts w:ascii="Arial" w:hAnsi="Arial"/>
+                <w:b/>
+                <w:bCs/>
+                <w:sz w:val="21"/>
+                <w:szCs w:val="21"/>
+              </w:rPr>
+              <w:t>2013</w:t>
+            </w:r>
+          </w:p>
+          <w:p>
+            <w:pPr>
+              <w:pStyle w:val="TableContents"/>
+              <w:jc w:val="right"/>
+              <w:rPr>
+                <w:rFonts w:ascii="Arial" w:hAnsi="Arial"/>
+                <w:sz w:val="21"/>
+                <w:szCs w:val="21"/>
+              </w:rPr>
+            </w:pPr>
+            <w:r>
+              <w:rPr>
+                <w:rFonts w:ascii="Arial" w:hAnsi="Arial"/>
+                <w:sz w:val="21"/>
+                <w:szCs w:val="21"/>
+              </w:rPr>
+              <w:t xml:space="preserve">Stage ATE </w:t>
             </w:r>
           </w:p>
         </w:tc>
@@ -1333,7 +2291,7 @@
                 <w:bCs/>
                 <w:szCs w:val="28"/>
               </w:rPr>
-              <w:t>EXPÉRIENCES PROFESSIONNELLES</w:t>
+              <w:t>CONNAISSANCES PARTICULIÈRES</w:t>
             </w:r>
           </w:p>
         </w:tc>
@@ -1342,8 +2300,8 @@
         <w:trPr/>
         <w:tc>
           <w:tcPr>
-            <w:tcW w:w="8902" w:type="dxa"/>
-            <w:gridSpan w:val="4"/>
+            <w:tcW w:w="3892" w:type="dxa"/>
+            <w:gridSpan w:val="2"/>
             <w:tcBorders>
               <w:top w:val="single" w:sz="4" w:space="0" w:color="00000A"/>
             </w:tcBorders>
@@ -1355,123 +2313,122 @@
           <w:p>
             <w:pPr>
               <w:pStyle w:val="TableContents"/>
-              <w:rPr/>
-            </w:pPr>
-            <w:r>
-              <w:rPr>
-                <w:rFonts w:ascii="Arial" w:hAnsi="Arial"/>
-                <w:b/>
-                <w:bCs/>
-                <w:sz w:val="21"/>
-                <w:szCs w:val="21"/>
-              </w:rPr>
-              <w:t>Chargé de laboratoire en microélectronique</w:t>
-            </w:r>
-          </w:p>
-          <w:p>
-            <w:pPr>
-              <w:pStyle w:val="TableContents"/>
-              <w:rPr/>
-            </w:pPr>
-            <w:r>
-              <w:rPr>
-                <w:rFonts w:ascii="Arial" w:hAnsi="Arial"/>
-                <w:sz w:val="21"/>
-                <w:szCs w:val="21"/>
-              </w:rPr>
-              <w:t>École de technologie supérieure, Montréal</w:t>
-            </w:r>
-          </w:p>
-          <w:p>
-            <w:pPr>
-              <w:pStyle w:val="TableContents"/>
-              <w:numPr>
-                <w:ilvl w:val="0"/>
-                <w:numId w:val="3"/>
-              </w:numPr>
-              <w:rPr/>
-            </w:pPr>
-            <w:r>
-              <w:rPr>
-                <w:rFonts w:ascii="Arial" w:hAnsi="Arial"/>
-                <w:sz w:val="21"/>
-                <w:szCs w:val="21"/>
-              </w:rPr>
-              <w:t>Guider les étudiants dans leur apprentissage du langage assembleur.</w:t>
-            </w:r>
-          </w:p>
-          <w:p>
-            <w:pPr>
-              <w:pStyle w:val="TableContents"/>
-              <w:numPr>
-                <w:ilvl w:val="0"/>
-                <w:numId w:val="3"/>
-              </w:numPr>
-              <w:rPr/>
-            </w:pPr>
-            <w:r>
-              <w:rPr>
-                <w:rFonts w:ascii="Arial" w:hAnsi="Arial"/>
-                <w:sz w:val="21"/>
-                <w:szCs w:val="21"/>
-              </w:rPr>
-              <w:t>Assister dans le débogage des projets des étudiants.</w:t>
-            </w:r>
-          </w:p>
-          <w:p>
-            <w:pPr>
-              <w:pStyle w:val="TableContents"/>
-              <w:numPr>
-                <w:ilvl w:val="0"/>
-                <w:numId w:val="3"/>
-              </w:numPr>
-              <w:rPr/>
-            </w:pPr>
-            <w:r>
-              <w:rPr>
-                <w:rFonts w:ascii="Arial" w:hAnsi="Arial"/>
-                <w:sz w:val="21"/>
-                <w:szCs w:val="21"/>
-              </w:rPr>
-              <w:t>F</w:t>
-            </w:r>
-            <w:r>
-              <w:rPr>
-                <w:rFonts w:ascii="Arial" w:hAnsi="Arial"/>
-                <w:sz w:val="21"/>
-                <w:szCs w:val="21"/>
-              </w:rPr>
-              <w:t>aire la correction des rapports de laboratoires et assigner les notes.</w:t>
-            </w:r>
-          </w:p>
-          <w:p>
-            <w:pPr>
-              <w:pStyle w:val="TableContents"/>
-              <w:numPr>
-                <w:ilvl w:val="0"/>
-                <w:numId w:val="0"/>
-              </w:numPr>
-              <w:ind w:left="720" w:hanging="0"/>
-              <w:rPr>
-                <w:rFonts w:ascii="Times New Roman" w:hAnsi="Times New Roman" w:cs="Times New Roman"/>
-                <w:sz w:val="24"/>
-                <w:szCs w:val="24"/>
-                <w:lang w:val="fr-CA"/>
-              </w:rPr>
-            </w:pPr>
-            <w:r>
-              <w:rPr>
-                <w:rFonts w:cs="Times New Roman" w:ascii="Times New Roman" w:hAnsi="Times New Roman"/>
-                <w:sz w:val="24"/>
-                <w:szCs w:val="24"/>
-                <w:lang w:val="fr-CA"/>
+              <w:rPr>
+                <w:rFonts w:ascii="Arial" w:hAnsi="Arial"/>
+                <w:b/>
+                <w:b/>
+                <w:bCs/>
+                <w:i/>
+                <w:i/>
+                <w:iCs/>
+              </w:rPr>
+            </w:pPr>
+            <w:r>
+              <w:rPr>
+                <w:rFonts w:ascii="Arial" w:hAnsi="Arial"/>
+                <w:b/>
+                <w:bCs/>
+                <w:i/>
+                <w:iCs/>
+              </w:rPr>
+              <w:t>Informatique</w:t>
+            </w:r>
+          </w:p>
+          <w:p>
+            <w:pPr>
+              <w:pStyle w:val="TableContents"/>
+              <w:spacing w:before="114" w:after="114"/>
+              <w:rPr>
+                <w:rFonts w:ascii="Arial" w:hAnsi="Arial"/>
+                <w:b/>
+                <w:b/>
+                <w:bCs/>
+              </w:rPr>
+            </w:pPr>
+            <w:r>
+              <w:rPr>
+                <w:rFonts w:ascii="Arial" w:hAnsi="Arial"/>
+                <w:b/>
+                <w:bCs/>
+              </w:rPr>
+              <w:t>Systèmes d’exploitation :</w:t>
+            </w:r>
+          </w:p>
+          <w:p>
+            <w:pPr>
+              <w:pStyle w:val="TableContents"/>
+              <w:rPr>
+                <w:rFonts w:ascii="Arial" w:hAnsi="Arial"/>
+                <w:b/>
+                <w:b/>
+                <w:bCs/>
+              </w:rPr>
+            </w:pPr>
+            <w:r>
+              <w:rPr>
+                <w:rFonts w:ascii="Arial" w:hAnsi="Arial"/>
+                <w:b/>
+                <w:bCs/>
+              </w:rPr>
+              <w:t xml:space="preserve">Langages de programmation :      </w:t>
+            </w:r>
+          </w:p>
+          <w:p>
+            <w:pPr>
+              <w:pStyle w:val="TableContents"/>
+              <w:spacing w:before="57" w:after="57"/>
+              <w:rPr>
+                <w:rFonts w:ascii="Arial" w:hAnsi="Arial"/>
+                <w:b/>
+                <w:b/>
+                <w:bCs/>
+              </w:rPr>
+            </w:pPr>
+            <w:r>
+              <w:rPr>
+                <w:rFonts w:ascii="Arial" w:hAnsi="Arial"/>
+                <w:b/>
+                <w:bCs/>
+              </w:rPr>
+            </w:r>
+          </w:p>
+          <w:p>
+            <w:pPr>
+              <w:pStyle w:val="TableContents"/>
+              <w:rPr>
+                <w:rFonts w:ascii="Arial" w:hAnsi="Arial"/>
+                <w:b/>
+                <w:b/>
+                <w:bCs/>
+              </w:rPr>
+            </w:pPr>
+            <w:r>
+              <w:rPr>
+                <w:rFonts w:ascii="Arial" w:hAnsi="Arial"/>
+                <w:b/>
+                <w:bCs/>
+              </w:rPr>
+              <w:t>Logiciels maîtrisés:</w:t>
+            </w:r>
+          </w:p>
+          <w:p>
+            <w:pPr>
+              <w:pStyle w:val="TableContents"/>
+              <w:rPr>
+                <w:rFonts w:ascii="Arial" w:hAnsi="Arial"/>
+              </w:rPr>
+            </w:pPr>
+            <w:r>
+              <w:rPr>
+                <w:rFonts w:ascii="Arial" w:hAnsi="Arial"/>
               </w:rPr>
             </w:r>
           </w:p>
         </w:tc>
         <w:tc>
           <w:tcPr>
-            <w:tcW w:w="1023" w:type="dxa"/>
+            <w:tcW w:w="6033" w:type="dxa"/>
+            <w:gridSpan w:val="3"/>
             <w:tcBorders>
               <w:top w:val="single" w:sz="4" w:space="0" w:color="00000A"/>
             </w:tcBorders>
@@ -1480,83 +2437,68 @@
           <w:p>
             <w:pPr>
               <w:pStyle w:val="TableContents"/>
-              <w:jc w:val="right"/>
-              <w:rPr>
-                <w:rFonts w:ascii="Arial" w:hAnsi="Arial" w:eastAsia="SimSun" w:cs="Mangal"/>
-                <w:b/>
-                <w:b/>
-                <w:bCs/>
-                <w:color w:val="00000A"/>
-                <w:sz w:val="21"/>
-                <w:szCs w:val="21"/>
-                <w:lang w:val="fr-CA" w:eastAsia="zh-CN" w:bidi="hi-IN"/>
-              </w:rPr>
-            </w:pPr>
-            <w:r>
-              <w:rPr>
-                <w:rFonts w:eastAsia="SimSun" w:cs="Mangal" w:ascii="Arial" w:hAnsi="Arial"/>
-                <w:b/>
-                <w:bCs/>
-                <w:color w:val="00000A"/>
-                <w:sz w:val="21"/>
-                <w:szCs w:val="21"/>
-                <w:lang w:val="fr-CA" w:eastAsia="zh-CN" w:bidi="hi-IN"/>
-              </w:rPr>
-              <w:t>depuis</w:t>
-            </w:r>
-          </w:p>
-          <w:p>
-            <w:pPr>
-              <w:pStyle w:val="TableContents"/>
-              <w:jc w:val="right"/>
-              <w:rPr>
-                <w:rFonts w:ascii="Arial" w:hAnsi="Arial" w:eastAsia="SimSun" w:cs="Mangal"/>
-                <w:b/>
-                <w:b/>
-                <w:bCs/>
-                <w:color w:val="00000A"/>
-                <w:sz w:val="21"/>
-                <w:szCs w:val="21"/>
-                <w:lang w:val="fr-CA" w:eastAsia="zh-CN" w:bidi="hi-IN"/>
-              </w:rPr>
-            </w:pPr>
-            <w:r>
-              <w:rPr>
-                <w:rFonts w:eastAsia="SimSun" w:cs="Mangal" w:ascii="Arial" w:hAnsi="Arial"/>
-                <w:b/>
-                <w:bCs/>
-                <w:color w:val="00000A"/>
-                <w:sz w:val="21"/>
-                <w:szCs w:val="21"/>
-                <w:lang w:val="fr-CA" w:eastAsia="zh-CN" w:bidi="hi-IN"/>
-              </w:rPr>
-              <w:t>2018</w:t>
-            </w:r>
-          </w:p>
-          <w:p>
-            <w:pPr>
-              <w:pStyle w:val="TableContents"/>
-              <w:jc w:val="right"/>
-              <w:rPr>
-                <w:rFonts w:ascii="Arial" w:hAnsi="Arial" w:eastAsia="SimSun" w:cs="Mangal"/>
-                <w:b/>
-                <w:b/>
-                <w:bCs/>
-                <w:color w:val="00000A"/>
-                <w:sz w:val="21"/>
-                <w:szCs w:val="21"/>
-                <w:lang w:val="fr-CA" w:eastAsia="zh-CN" w:bidi="hi-IN"/>
-              </w:rPr>
-            </w:pPr>
-            <w:r>
-              <w:rPr>
-                <w:rFonts w:eastAsia="SimSun" w:cs="Mangal" w:ascii="Arial" w:hAnsi="Arial"/>
-                <w:b/>
-                <w:bCs/>
-                <w:color w:val="00000A"/>
-                <w:sz w:val="21"/>
-                <w:szCs w:val="21"/>
-                <w:lang w:val="fr-CA" w:eastAsia="zh-CN" w:bidi="hi-IN"/>
+              <w:rPr>
+                <w:rFonts w:ascii="Arial" w:hAnsi="Arial"/>
+              </w:rPr>
+            </w:pPr>
+            <w:r>
+              <w:rPr>
+                <w:rFonts w:ascii="Arial" w:hAnsi="Arial"/>
+              </w:rPr>
+            </w:r>
+          </w:p>
+          <w:p>
+            <w:pPr>
+              <w:pStyle w:val="TableContents"/>
+              <w:spacing w:before="114" w:after="114"/>
+              <w:rPr>
+                <w:rFonts w:ascii="Arial" w:hAnsi="Arial"/>
+              </w:rPr>
+            </w:pPr>
+            <w:r>
+              <w:rPr>
+                <w:rFonts w:ascii="Arial" w:hAnsi="Arial"/>
+              </w:rPr>
+              <w:t>Linux, ROS, Windows</w:t>
+            </w:r>
+          </w:p>
+          <w:p>
+            <w:pPr>
+              <w:pStyle w:val="TableContents"/>
+              <w:spacing w:before="114" w:after="114"/>
+              <w:rPr>
+                <w:rFonts w:ascii="Arial" w:hAnsi="Arial"/>
+              </w:rPr>
+            </w:pPr>
+            <w:r>
+              <w:rPr>
+                <w:rFonts w:ascii="Arial" w:hAnsi="Arial"/>
+              </w:rPr>
+              <w:t>RAPID, C, C++, C#, assembleur, bash, Python, LUA, Ladder, Grafcet, FBD</w:t>
+            </w:r>
+          </w:p>
+          <w:p>
+            <w:pPr>
+              <w:pStyle w:val="TableContents"/>
+              <w:rPr/>
+            </w:pPr>
+            <w:r>
+              <w:rPr>
+                <w:rFonts w:ascii="Arial" w:hAnsi="Arial"/>
+              </w:rPr>
+              <w:t>Arduino IDE, Robotsudio, Matlab, Ti-Inspire, Rslogix 5x, Factory Talk, Concept, Wonderware, TweedoSoft, LogoSoft, Zeliosoft, Office, Draftsight, Adobe Photoshop, Multisim</w:t>
+            </w:r>
+          </w:p>
+          <w:p>
+            <w:pPr>
+              <w:pStyle w:val="TableContents"/>
+              <w:rPr>
+                <w:rFonts w:ascii="Arial" w:hAnsi="Arial"/>
+              </w:rPr>
+            </w:pPr>
+            <w:r>
+              <w:rPr>
+                <w:rFonts w:ascii="Arial" w:hAnsi="Arial"/>
               </w:rPr>
             </w:r>
           </w:p>
@@ -1566,8 +2508,8 @@
         <w:trPr/>
         <w:tc>
           <w:tcPr>
-            <w:tcW w:w="8902" w:type="dxa"/>
-            <w:gridSpan w:val="4"/>
+            <w:tcW w:w="9925" w:type="dxa"/>
+            <w:gridSpan w:val="5"/>
             <w:tcBorders/>
             <w:shd w:color="auto" w:fill="auto" w:val="clear"/>
             <w:tcMar>
@@ -1577,850 +2519,82 @@
           <w:p>
             <w:pPr>
               <w:pStyle w:val="TableContents"/>
-              <w:rPr/>
-            </w:pPr>
-            <w:r>
-              <w:rPr>
-                <w:rFonts w:ascii="Arial" w:hAnsi="Arial"/>
-                <w:b/>
-                <w:bCs/>
-                <w:sz w:val="21"/>
-                <w:szCs w:val="21"/>
-              </w:rPr>
-              <w:t>Spécialiste intégrateur</w:t>
-            </w:r>
-          </w:p>
-          <w:p>
-            <w:pPr>
-              <w:pStyle w:val="TableContents"/>
-              <w:rPr>
-                <w:rFonts w:ascii="Arial" w:hAnsi="Arial"/>
-                <w:sz w:val="21"/>
-                <w:szCs w:val="21"/>
-              </w:rPr>
-            </w:pPr>
-            <w:r>
-              <w:rPr>
-                <w:rFonts w:ascii="Arial" w:hAnsi="Arial"/>
-                <w:sz w:val="21"/>
-                <w:szCs w:val="21"/>
-              </w:rPr>
-              <w:t>Opal-rt, Montréal</w:t>
-            </w:r>
-          </w:p>
-          <w:p>
-            <w:pPr>
-              <w:pStyle w:val="TableContents"/>
-              <w:numPr>
-                <w:ilvl w:val="0"/>
-                <w:numId w:val="3"/>
-              </w:numPr>
-              <w:rPr/>
-            </w:pPr>
-            <w:r>
-              <w:rPr>
-                <w:rFonts w:ascii="Arial" w:hAnsi="Arial"/>
-                <w:sz w:val="21"/>
-                <w:szCs w:val="21"/>
-              </w:rPr>
-              <w:t>Intégrer les simulateurs temps réel dans les projets clients</w:t>
-            </w:r>
-          </w:p>
-          <w:p>
-            <w:pPr>
-              <w:pStyle w:val="TableContents"/>
-              <w:numPr>
-                <w:ilvl w:val="0"/>
-                <w:numId w:val="3"/>
-              </w:numPr>
-              <w:rPr>
-                <w:rFonts w:ascii="Arial" w:hAnsi="Arial" w:eastAsia="SimSun" w:cs="Mangal"/>
-                <w:color w:val="00000A"/>
-                <w:sz w:val="21"/>
-                <w:szCs w:val="21"/>
-                <w:lang w:val="fr-CA" w:eastAsia="zh-CN" w:bidi="hi-IN"/>
-              </w:rPr>
-            </w:pPr>
-            <w:r>
-              <w:rPr>
-                <w:rFonts w:eastAsia="SimSun" w:cs="Mangal" w:ascii="Arial" w:hAnsi="Arial"/>
-                <w:color w:val="00000A"/>
-                <w:sz w:val="21"/>
-                <w:szCs w:val="21"/>
-                <w:lang w:val="fr-CA" w:eastAsia="zh-CN" w:bidi="hi-IN"/>
-              </w:rPr>
-              <w:t>Rédiger/Réaliser les (FAT) "Factory Acceptance Test"</w:t>
-            </w:r>
-          </w:p>
-          <w:p>
-            <w:pPr>
-              <w:pStyle w:val="TableContents"/>
-              <w:numPr>
-                <w:ilvl w:val="0"/>
-                <w:numId w:val="3"/>
-              </w:numPr>
-              <w:rPr>
-                <w:rFonts w:ascii="Arial" w:hAnsi="Arial" w:eastAsia="SimSun" w:cs="Mangal"/>
-                <w:color w:val="00000A"/>
-                <w:sz w:val="21"/>
-                <w:szCs w:val="21"/>
-                <w:lang w:val="fr-CA" w:eastAsia="zh-CN" w:bidi="hi-IN"/>
-              </w:rPr>
-            </w:pPr>
-            <w:r>
-              <w:rPr>
-                <w:rFonts w:eastAsia="SimSun" w:cs="Mangal" w:ascii="Arial" w:hAnsi="Arial"/>
-                <w:color w:val="00000A"/>
-                <w:sz w:val="21"/>
-                <w:szCs w:val="21"/>
-                <w:lang w:val="fr-CA" w:eastAsia="zh-CN" w:bidi="hi-IN"/>
-              </w:rPr>
-              <w:t>Concevoir des modèles MATLAB/Simulink</w:t>
-            </w:r>
-          </w:p>
-          <w:p>
-            <w:pPr>
-              <w:pStyle w:val="TableContents"/>
-              <w:numPr>
-                <w:ilvl w:val="0"/>
-                <w:numId w:val="3"/>
-              </w:numPr>
-              <w:rPr>
-                <w:rFonts w:ascii="Arial" w:hAnsi="Arial" w:eastAsia="SimSun" w:cs="Mangal"/>
-                <w:color w:val="00000A"/>
-                <w:sz w:val="21"/>
-                <w:szCs w:val="21"/>
-                <w:lang w:val="fr-CA" w:eastAsia="zh-CN" w:bidi="hi-IN"/>
-              </w:rPr>
-            </w:pPr>
-            <w:r>
-              <w:rPr>
-                <w:rFonts w:eastAsia="SimSun" w:cs="Mangal" w:ascii="Arial" w:hAnsi="Arial"/>
-                <w:color w:val="00000A"/>
-                <w:sz w:val="21"/>
-                <w:szCs w:val="21"/>
-                <w:lang w:val="fr-CA" w:eastAsia="zh-CN" w:bidi="hi-IN"/>
-              </w:rPr>
-              <w:t>Génèrer du code VHDL à l’aide des outils de Xilinx</w:t>
-            </w:r>
-          </w:p>
-          <w:p>
-            <w:pPr>
-              <w:pStyle w:val="TableContents"/>
-              <w:numPr>
-                <w:ilvl w:val="0"/>
-                <w:numId w:val="0"/>
-              </w:numPr>
-              <w:ind w:left="720" w:hanging="0"/>
-              <w:rPr>
-                <w:rFonts w:ascii="Times New Roman" w:hAnsi="Times New Roman" w:cs="Times New Roman"/>
-                <w:sz w:val="24"/>
-                <w:szCs w:val="24"/>
-                <w:lang w:val="fr-CA"/>
-              </w:rPr>
-            </w:pPr>
-            <w:r>
-              <w:rPr>
-                <w:rFonts w:cs="Times New Roman" w:ascii="Times New Roman" w:hAnsi="Times New Roman"/>
-                <w:sz w:val="24"/>
-                <w:szCs w:val="24"/>
-                <w:lang w:val="fr-CA"/>
-              </w:rPr>
-            </w:r>
-          </w:p>
-        </w:tc>
-        <w:tc>
-          <w:tcPr>
-            <w:tcW w:w="1023" w:type="dxa"/>
-            <w:tcBorders/>
-            <w:shd w:color="auto" w:fill="auto" w:val="clear"/>
-          </w:tcPr>
-          <w:p>
-            <w:pPr>
-              <w:pStyle w:val="TableContents"/>
-              <w:jc w:val="right"/>
-              <w:rPr>
-                <w:rFonts w:ascii="Arial" w:hAnsi="Arial" w:eastAsia="SimSun" w:cs="Mangal"/>
-                <w:b/>
-                <w:b/>
-                <w:bCs/>
-                <w:color w:val="00000A"/>
-                <w:sz w:val="21"/>
-                <w:szCs w:val="21"/>
-                <w:lang w:val="fr-CA" w:eastAsia="zh-CN" w:bidi="hi-IN"/>
-              </w:rPr>
-            </w:pPr>
-            <w:r>
-              <w:rPr>
-                <w:rFonts w:eastAsia="SimSun" w:cs="Mangal" w:ascii="Arial" w:hAnsi="Arial"/>
-                <w:b/>
-                <w:bCs/>
-                <w:color w:val="00000A"/>
-                <w:sz w:val="21"/>
-                <w:szCs w:val="21"/>
-                <w:lang w:val="fr-CA" w:eastAsia="zh-CN" w:bidi="hi-IN"/>
-              </w:rPr>
-              <w:t>2018</w:t>
-            </w:r>
-          </w:p>
-          <w:p>
-            <w:pPr>
-              <w:pStyle w:val="TableContents"/>
-              <w:jc w:val="right"/>
-              <w:rPr>
-                <w:rFonts w:ascii="Arial" w:hAnsi="Arial" w:eastAsia="SimSun" w:cs="Mangal"/>
-                <w:b w:val="false"/>
-                <w:b w:val="false"/>
-                <w:bCs w:val="false"/>
-                <w:color w:val="00000A"/>
-                <w:sz w:val="21"/>
-                <w:szCs w:val="21"/>
-                <w:lang w:val="fr-CA" w:eastAsia="zh-CN" w:bidi="hi-IN"/>
-              </w:rPr>
-            </w:pPr>
-            <w:r>
-              <w:rPr>
-                <w:rFonts w:eastAsia="SimSun" w:cs="Mangal" w:ascii="Arial" w:hAnsi="Arial"/>
-                <w:b w:val="false"/>
-                <w:bCs w:val="false"/>
-                <w:color w:val="00000A"/>
-                <w:sz w:val="21"/>
-                <w:szCs w:val="21"/>
-                <w:lang w:val="fr-CA" w:eastAsia="zh-CN" w:bidi="hi-IN"/>
-              </w:rPr>
-              <w:t>Stage</w:t>
-            </w:r>
-          </w:p>
-        </w:tc>
-      </w:tr>
-      <w:tr>
-        <w:trPr/>
-        <w:tc>
-          <w:tcPr>
-            <w:tcW w:w="8902" w:type="dxa"/>
-            <w:gridSpan w:val="4"/>
-            <w:tcBorders/>
-            <w:shd w:color="auto" w:fill="auto" w:val="clear"/>
-            <w:tcMar>
-              <w:left w:w="27" w:type="dxa"/>
-            </w:tcMar>
-          </w:tcPr>
-          <w:p>
-            <w:pPr>
-              <w:pStyle w:val="TableContents"/>
-              <w:rPr>
-                <w:rFonts w:ascii="Arial" w:hAnsi="Arial"/>
-                <w:b/>
-                <w:b/>
-                <w:bCs/>
-                <w:sz w:val="21"/>
-                <w:szCs w:val="21"/>
-              </w:rPr>
-            </w:pPr>
-            <w:r>
-              <w:rPr>
-                <w:rFonts w:ascii="Arial" w:hAnsi="Arial"/>
-                <w:b/>
-                <w:bCs/>
-                <w:sz w:val="21"/>
-                <w:szCs w:val="21"/>
-              </w:rPr>
-              <w:t>Dessinateur technique</w:t>
-            </w:r>
-          </w:p>
-          <w:p>
-            <w:pPr>
-              <w:pStyle w:val="TableContents"/>
-              <w:rPr>
-                <w:rFonts w:ascii="Arial" w:hAnsi="Arial"/>
-                <w:sz w:val="21"/>
-                <w:szCs w:val="21"/>
-              </w:rPr>
-            </w:pPr>
-            <w:r>
-              <w:rPr>
-                <w:rFonts w:ascii="Arial" w:hAnsi="Arial"/>
-                <w:sz w:val="21"/>
-                <w:szCs w:val="21"/>
-              </w:rPr>
-              <w:t>Hatch, Sorel-Tracy</w:t>
-            </w:r>
-          </w:p>
-          <w:p>
-            <w:pPr>
-              <w:pStyle w:val="TableContents"/>
-              <w:numPr>
-                <w:ilvl w:val="0"/>
-                <w:numId w:val="3"/>
-              </w:numPr>
-              <w:rPr>
-                <w:rFonts w:ascii="Arial" w:hAnsi="Arial"/>
-                <w:sz w:val="21"/>
-                <w:szCs w:val="21"/>
-              </w:rPr>
-            </w:pPr>
-            <w:r>
-              <w:rPr>
-                <w:rFonts w:ascii="Arial" w:hAnsi="Arial"/>
-                <w:sz w:val="21"/>
-                <w:szCs w:val="21"/>
-              </w:rPr>
-              <w:t>Appliquer au dessins les modification dictées par l’ingénieur.</w:t>
-            </w:r>
-          </w:p>
-          <w:p>
-            <w:pPr>
-              <w:pStyle w:val="TableContents"/>
-              <w:numPr>
-                <w:ilvl w:val="0"/>
-                <w:numId w:val="3"/>
-              </w:numPr>
-              <w:rPr/>
-            </w:pPr>
-            <w:r>
-              <w:rPr>
-                <w:rFonts w:ascii="Arial" w:hAnsi="Arial"/>
-                <w:sz w:val="21"/>
-                <w:szCs w:val="21"/>
-              </w:rPr>
-              <w:t>Effectuer les relevées en usine.</w:t>
-            </w:r>
-          </w:p>
-          <w:p>
-            <w:pPr>
-              <w:pStyle w:val="TableContents"/>
-              <w:numPr>
-                <w:ilvl w:val="0"/>
-                <w:numId w:val="3"/>
-              </w:numPr>
-              <w:rPr/>
-            </w:pPr>
-            <w:r>
-              <w:rPr>
-                <w:rFonts w:ascii="Arial" w:hAnsi="Arial"/>
-                <w:sz w:val="21"/>
-                <w:szCs w:val="21"/>
-              </w:rPr>
-              <w:t>Dépanner le système de contrôle centralisé.</w:t>
-            </w:r>
-          </w:p>
-          <w:p>
-            <w:pPr>
-              <w:pStyle w:val="TableContents"/>
-              <w:rPr>
-                <w:rFonts w:ascii="Arial" w:hAnsi="Arial"/>
-                <w:sz w:val="21"/>
-                <w:szCs w:val="21"/>
-              </w:rPr>
-            </w:pPr>
-            <w:r>
-              <w:rPr>
-                <w:rFonts w:ascii="Arial" w:hAnsi="Arial"/>
-                <w:sz w:val="21"/>
-                <w:szCs w:val="21"/>
-              </w:rPr>
-            </w:r>
-          </w:p>
-        </w:tc>
-        <w:tc>
-          <w:tcPr>
-            <w:tcW w:w="1023" w:type="dxa"/>
-            <w:tcBorders/>
-            <w:shd w:color="auto" w:fill="auto" w:val="clear"/>
-          </w:tcPr>
-          <w:p>
-            <w:pPr>
-              <w:pStyle w:val="TableContents"/>
-              <w:jc w:val="right"/>
-              <w:rPr>
-                <w:rFonts w:ascii="Arial" w:hAnsi="Arial" w:eastAsia="SimSun" w:cs="Mangal"/>
-                <w:b/>
-                <w:b/>
-                <w:bCs/>
-                <w:color w:val="00000A"/>
-                <w:sz w:val="21"/>
-                <w:szCs w:val="21"/>
-                <w:lang w:val="fr-CA" w:eastAsia="zh-CN" w:bidi="hi-IN"/>
-              </w:rPr>
-            </w:pPr>
-            <w:r>
-              <w:rPr>
-                <w:rFonts w:eastAsia="SimSun" w:cs="Mangal" w:ascii="Arial" w:hAnsi="Arial"/>
-                <w:b/>
-                <w:bCs/>
-                <w:color w:val="00000A"/>
-                <w:sz w:val="21"/>
-                <w:szCs w:val="21"/>
-                <w:lang w:val="fr-CA" w:eastAsia="zh-CN" w:bidi="hi-IN"/>
-              </w:rPr>
-              <w:t>2017</w:t>
-            </w:r>
-          </w:p>
-          <w:p>
-            <w:pPr>
-              <w:pStyle w:val="TableContents"/>
-              <w:jc w:val="right"/>
-              <w:rPr>
-                <w:rFonts w:ascii="Arial" w:hAnsi="Arial"/>
-                <w:sz w:val="21"/>
-                <w:szCs w:val="21"/>
-              </w:rPr>
-            </w:pPr>
-            <w:r>
-              <w:rPr>
-                <w:rFonts w:eastAsia="SimSun" w:cs="Mangal" w:ascii="Arial" w:hAnsi="Arial"/>
-                <w:b w:val="false"/>
-                <w:bCs w:val="false"/>
-                <w:color w:val="00000A"/>
-                <w:sz w:val="21"/>
-                <w:szCs w:val="21"/>
-                <w:lang w:val="fr-CA" w:eastAsia="zh-CN" w:bidi="hi-IN"/>
-              </w:rPr>
-              <w:t>Stage</w:t>
-            </w:r>
-          </w:p>
-        </w:tc>
-      </w:tr>
-      <w:tr>
-        <w:trPr/>
-        <w:tc>
-          <w:tcPr>
-            <w:tcW w:w="8902" w:type="dxa"/>
-            <w:gridSpan w:val="4"/>
-            <w:tcBorders>
-              <w:top w:val="single" w:sz="4" w:space="0" w:color="00000A"/>
-              <w:bottom w:val="single" w:sz="4" w:space="0" w:color="00000A"/>
-              <w:insideH w:val="single" w:sz="4" w:space="0" w:color="00000A"/>
-            </w:tcBorders>
-            <w:shd w:color="auto" w:fill="auto" w:val="clear"/>
-            <w:tcMar>
-              <w:left w:w="27" w:type="dxa"/>
-            </w:tcMar>
-          </w:tcPr>
-          <w:p>
-            <w:pPr>
-              <w:pStyle w:val="TableContents"/>
-              <w:jc w:val="center"/>
-              <w:rPr/>
-            </w:pPr>
-            <w:r>
-              <w:rPr>
-                <w:rFonts w:ascii="Arial" w:hAnsi="Arial"/>
-                <w:b/>
-                <w:bCs/>
-                <w:szCs w:val="28"/>
-              </w:rPr>
-              <w:t>EXPÉRIENCES PROFESSIONNELLES (suite)</w:t>
-            </w:r>
-          </w:p>
-        </w:tc>
-        <w:tc>
-          <w:tcPr>
-            <w:tcW w:w="1023" w:type="dxa"/>
-            <w:tcBorders/>
-            <w:shd w:color="auto" w:fill="auto" w:val="clear"/>
-          </w:tcPr>
-          <w:p>
-            <w:pPr>
-              <w:pStyle w:val="TableContents"/>
-              <w:jc w:val="right"/>
-              <w:rPr/>
-            </w:pPr>
-            <w:r>
-              <w:rPr>
-                <w:rFonts w:ascii="Arial" w:hAnsi="Arial"/>
-                <w:sz w:val="21"/>
-                <w:szCs w:val="21"/>
-              </w:rPr>
-              <w:t xml:space="preserve"> </w:t>
-            </w:r>
-          </w:p>
-        </w:tc>
-      </w:tr>
-      <w:tr>
-        <w:trPr/>
-        <w:tc>
-          <w:tcPr>
-            <w:tcW w:w="8902" w:type="dxa"/>
-            <w:gridSpan w:val="4"/>
-            <w:tcBorders>
-              <w:top w:val="single" w:sz="4" w:space="0" w:color="00000A"/>
-            </w:tcBorders>
-            <w:shd w:color="auto" w:fill="auto" w:val="clear"/>
-            <w:tcMar>
-              <w:left w:w="27" w:type="dxa"/>
-            </w:tcMar>
-          </w:tcPr>
-          <w:p>
-            <w:pPr>
-              <w:pStyle w:val="TableContents"/>
-              <w:rPr/>
-            </w:pPr>
-            <w:r>
-              <w:rPr>
-                <w:rFonts w:ascii="Arial" w:hAnsi="Arial"/>
-                <w:b/>
-                <w:bCs/>
-                <w:sz w:val="21"/>
-                <w:szCs w:val="21"/>
-              </w:rPr>
-              <w:t>Technicien de maintenance électrique</w:t>
-            </w:r>
-          </w:p>
-          <w:p>
-            <w:pPr>
-              <w:pStyle w:val="TableContents"/>
-              <w:rPr/>
-            </w:pPr>
-            <w:r>
-              <w:rPr>
-                <w:rFonts w:ascii="Arial" w:hAnsi="Arial"/>
-                <w:sz w:val="21"/>
-                <w:szCs w:val="21"/>
-              </w:rPr>
-              <w:t>Rio Tinto Fer et Titane, Sorel-Tracy</w:t>
-            </w:r>
-          </w:p>
-          <w:p>
-            <w:pPr>
-              <w:pStyle w:val="TableContents"/>
-              <w:numPr>
-                <w:ilvl w:val="0"/>
-                <w:numId w:val="3"/>
-              </w:numPr>
-              <w:rPr/>
-            </w:pPr>
-            <w:r>
-              <w:rPr>
-                <w:rFonts w:ascii="Arial" w:hAnsi="Arial"/>
-                <w:sz w:val="21"/>
-                <w:szCs w:val="21"/>
-              </w:rPr>
-              <w:t>Exécuter les manœuvres de maintenance préventives.</w:t>
-            </w:r>
-          </w:p>
-          <w:p>
-            <w:pPr>
-              <w:pStyle w:val="TableContents"/>
-              <w:numPr>
-                <w:ilvl w:val="0"/>
-                <w:numId w:val="3"/>
-              </w:numPr>
-              <w:rPr/>
-            </w:pPr>
-            <w:r>
-              <w:rPr>
-                <w:rFonts w:ascii="Arial" w:hAnsi="Arial"/>
-                <w:sz w:val="21"/>
-                <w:szCs w:val="21"/>
-              </w:rPr>
-              <w:t>Effectuer la calibration d'appareils de mesures analogiques et numériques.</w:t>
-            </w:r>
-          </w:p>
-          <w:p>
-            <w:pPr>
-              <w:pStyle w:val="TableContents"/>
-              <w:numPr>
-                <w:ilvl w:val="0"/>
-                <w:numId w:val="3"/>
-              </w:numPr>
-              <w:rPr>
-                <w:rFonts w:ascii="Arial" w:hAnsi="Arial"/>
-                <w:b/>
-                <w:b/>
-                <w:bCs/>
-                <w:sz w:val="21"/>
-                <w:szCs w:val="21"/>
-              </w:rPr>
-            </w:pPr>
-            <w:r>
-              <w:rPr>
-                <w:rFonts w:ascii="Arial" w:hAnsi="Arial"/>
-                <w:b/>
-                <w:bCs/>
-                <w:sz w:val="21"/>
-                <w:szCs w:val="21"/>
-              </w:rPr>
-              <w:t>Dépanner le système de contrôle centralisé.</w:t>
-            </w:r>
-          </w:p>
-          <w:p>
-            <w:pPr>
-              <w:pStyle w:val="TableContents"/>
-              <w:numPr>
-                <w:ilvl w:val="0"/>
-                <w:numId w:val="0"/>
-              </w:numPr>
-              <w:ind w:left="720" w:hanging="0"/>
-              <w:rPr>
-                <w:rFonts w:ascii="Arial" w:hAnsi="Arial"/>
-                <w:b/>
-                <w:b/>
-                <w:bCs/>
-                <w:sz w:val="21"/>
-                <w:szCs w:val="21"/>
-              </w:rPr>
-            </w:pPr>
-            <w:r>
-              <w:rPr>
-                <w:rFonts w:ascii="Arial" w:hAnsi="Arial"/>
-                <w:b/>
-                <w:bCs/>
-                <w:sz w:val="21"/>
-                <w:szCs w:val="21"/>
-              </w:rPr>
-            </w:r>
-          </w:p>
-        </w:tc>
-        <w:tc>
-          <w:tcPr>
-            <w:tcW w:w="1023" w:type="dxa"/>
-            <w:tcBorders/>
-            <w:shd w:color="auto" w:fill="auto" w:val="clear"/>
-          </w:tcPr>
-          <w:p>
-            <w:pPr>
-              <w:pStyle w:val="TableContents"/>
-              <w:jc w:val="right"/>
-              <w:rPr/>
-            </w:pPr>
-            <w:r>
-              <w:rPr>
-                <w:rFonts w:ascii="Arial" w:hAnsi="Arial"/>
-                <w:b/>
-                <w:bCs/>
-                <w:sz w:val="21"/>
-                <w:szCs w:val="21"/>
-              </w:rPr>
-              <w:t>2014</w:t>
-            </w:r>
-          </w:p>
-          <w:p>
-            <w:pPr>
-              <w:pStyle w:val="TableContents"/>
-              <w:jc w:val="right"/>
-              <w:rPr>
-                <w:rFonts w:ascii="Arial" w:hAnsi="Arial"/>
-                <w:b/>
-                <w:b/>
-                <w:bCs/>
-                <w:sz w:val="21"/>
-                <w:szCs w:val="21"/>
-              </w:rPr>
-            </w:pPr>
-            <w:r>
-              <w:rPr>
-                <w:rFonts w:ascii="Arial" w:hAnsi="Arial"/>
-                <w:b w:val="false"/>
-                <w:bCs w:val="false"/>
-                <w:sz w:val="21"/>
-                <w:szCs w:val="21"/>
-              </w:rPr>
-              <w:t>Stage ATE</w:t>
-            </w:r>
-          </w:p>
-        </w:tc>
-      </w:tr>
-      <w:tr>
-        <w:trPr/>
-        <w:tc>
-          <w:tcPr>
-            <w:tcW w:w="8902" w:type="dxa"/>
-            <w:gridSpan w:val="4"/>
-            <w:tcBorders/>
-            <w:shd w:color="auto" w:fill="auto" w:val="clear"/>
-            <w:tcMar>
-              <w:left w:w="27" w:type="dxa"/>
-            </w:tcMar>
-          </w:tcPr>
-          <w:p>
-            <w:pPr>
-              <w:pStyle w:val="TableContents"/>
-              <w:rPr>
-                <w:rFonts w:ascii="Arial" w:hAnsi="Arial"/>
-                <w:b/>
-                <w:b/>
-                <w:bCs/>
-                <w:sz w:val="21"/>
-                <w:szCs w:val="21"/>
-              </w:rPr>
-            </w:pPr>
-            <w:r>
-              <w:rPr>
-                <w:rFonts w:ascii="Arial" w:hAnsi="Arial"/>
-                <w:b/>
-                <w:bCs/>
-                <w:sz w:val="21"/>
-                <w:szCs w:val="21"/>
-              </w:rPr>
-            </w:r>
-          </w:p>
-          <w:p>
-            <w:pPr>
-              <w:pStyle w:val="TableContents"/>
-              <w:rPr>
-                <w:rFonts w:ascii="Arial" w:hAnsi="Arial"/>
-                <w:b/>
-                <w:b/>
-                <w:bCs/>
-                <w:sz w:val="21"/>
-                <w:szCs w:val="21"/>
-              </w:rPr>
-            </w:pPr>
-            <w:r>
-              <w:rPr>
-                <w:rFonts w:ascii="Arial" w:hAnsi="Arial"/>
-                <w:b/>
-                <w:bCs/>
-                <w:sz w:val="21"/>
-                <w:szCs w:val="21"/>
-              </w:rPr>
-              <w:t>Technicien d'assemblage</w:t>
-            </w:r>
-          </w:p>
-          <w:p>
-            <w:pPr>
-              <w:pStyle w:val="TableContents"/>
-              <w:rPr>
-                <w:rFonts w:ascii="Arial" w:hAnsi="Arial"/>
-                <w:sz w:val="21"/>
-                <w:szCs w:val="21"/>
-              </w:rPr>
-            </w:pPr>
-            <w:r>
-              <w:rPr>
-                <w:rFonts w:ascii="Arial" w:hAnsi="Arial"/>
-                <w:sz w:val="21"/>
-                <w:szCs w:val="21"/>
-              </w:rPr>
-              <w:t>Transtech Innovation, Varennes</w:t>
-            </w:r>
-          </w:p>
-          <w:p>
-            <w:pPr>
-              <w:pStyle w:val="TableContents"/>
-              <w:numPr>
-                <w:ilvl w:val="0"/>
-                <w:numId w:val="4"/>
-              </w:numPr>
-              <w:rPr>
-                <w:rFonts w:ascii="Arial" w:hAnsi="Arial"/>
-                <w:sz w:val="21"/>
-                <w:szCs w:val="21"/>
-              </w:rPr>
-            </w:pPr>
-            <w:r>
-              <w:rPr>
-                <w:rFonts w:ascii="Arial" w:hAnsi="Arial"/>
-                <w:sz w:val="21"/>
-                <w:szCs w:val="21"/>
-              </w:rPr>
-              <w:t>Souder des cartes électroniques en ‘’surface mount’’ ou par vague d'étain.</w:t>
-            </w:r>
-          </w:p>
-          <w:p>
-            <w:pPr>
-              <w:pStyle w:val="TableContents"/>
-              <w:numPr>
-                <w:ilvl w:val="0"/>
-                <w:numId w:val="4"/>
-              </w:numPr>
-              <w:rPr>
-                <w:rFonts w:ascii="Arial" w:hAnsi="Arial"/>
-                <w:sz w:val="21"/>
-                <w:szCs w:val="21"/>
-              </w:rPr>
-            </w:pPr>
-            <w:r>
-              <w:rPr>
-                <w:rFonts w:ascii="Arial" w:hAnsi="Arial"/>
-                <w:sz w:val="21"/>
-                <w:szCs w:val="21"/>
-              </w:rPr>
-              <w:t>Faire l'assemblage de PCBs en suivant les MTNs correspondantes.</w:t>
-            </w:r>
-          </w:p>
-          <w:p>
-            <w:pPr>
-              <w:pStyle w:val="TableContents"/>
-              <w:numPr>
-                <w:ilvl w:val="0"/>
-                <w:numId w:val="4"/>
-              </w:numPr>
-              <w:rPr>
-                <w:rFonts w:ascii="Arial" w:hAnsi="Arial"/>
-                <w:sz w:val="21"/>
-                <w:szCs w:val="21"/>
-              </w:rPr>
-            </w:pPr>
-            <w:r>
-              <w:rPr>
-                <w:rFonts w:ascii="Arial" w:hAnsi="Arial"/>
-                <w:sz w:val="21"/>
-                <w:szCs w:val="21"/>
-              </w:rPr>
-              <w:t>Inspecter visuellement la qualité des soudures des composantes.</w:t>
-            </w:r>
-          </w:p>
-          <w:p>
-            <w:pPr>
-              <w:pStyle w:val="TableContents"/>
-              <w:ind w:left="720" w:hanging="0"/>
-              <w:rPr>
-                <w:rFonts w:ascii="Arial" w:hAnsi="Arial"/>
-                <w:sz w:val="21"/>
-                <w:szCs w:val="21"/>
-              </w:rPr>
-            </w:pPr>
-            <w:r>
-              <w:rPr>
-                <w:rFonts w:ascii="Arial" w:hAnsi="Arial"/>
-                <w:sz w:val="21"/>
-                <w:szCs w:val="21"/>
-              </w:rPr>
-            </w:r>
-          </w:p>
-        </w:tc>
-        <w:tc>
-          <w:tcPr>
-            <w:tcW w:w="1023" w:type="dxa"/>
-            <w:tcBorders/>
-            <w:shd w:color="auto" w:fill="auto" w:val="clear"/>
-          </w:tcPr>
-          <w:p>
-            <w:pPr>
-              <w:pStyle w:val="TableContents"/>
-              <w:jc w:val="right"/>
-              <w:rPr/>
-            </w:pPr>
-            <w:r>
-              <w:rPr>
-                <w:rFonts w:ascii="Arial" w:hAnsi="Arial"/>
-                <w:b/>
-                <w:bCs/>
-                <w:sz w:val="21"/>
-                <w:szCs w:val="21"/>
-              </w:rPr>
-              <w:t>2013</w:t>
-            </w:r>
-          </w:p>
-          <w:p>
-            <w:pPr>
-              <w:pStyle w:val="TableContents"/>
-              <w:jc w:val="right"/>
-              <w:rPr>
-                <w:rFonts w:ascii="Arial" w:hAnsi="Arial"/>
-                <w:sz w:val="21"/>
-                <w:szCs w:val="21"/>
-              </w:rPr>
-            </w:pPr>
-            <w:r>
-              <w:rPr>
-                <w:rFonts w:ascii="Arial" w:hAnsi="Arial"/>
-                <w:sz w:val="21"/>
-                <w:szCs w:val="21"/>
-              </w:rPr>
-              <w:t xml:space="preserve">Stage ATE </w:t>
+              <w:rPr>
+                <w:rFonts w:ascii="Arial" w:hAnsi="Arial"/>
+                <w:b/>
+                <w:b/>
+                <w:bCs/>
+                <w:i/>
+                <w:i/>
+                <w:iCs/>
+              </w:rPr>
+            </w:pPr>
+            <w:r>
+              <w:rPr>
+                <w:rFonts w:ascii="Arial" w:hAnsi="Arial"/>
+                <w:b/>
+                <w:bCs/>
+                <w:i/>
+                <w:iCs/>
+              </w:rPr>
+            </w:r>
+          </w:p>
+          <w:p>
+            <w:pPr>
+              <w:pStyle w:val="TableContents"/>
+              <w:rPr>
+                <w:rFonts w:ascii="Arial" w:hAnsi="Arial"/>
+                <w:b/>
+                <w:b/>
+                <w:bCs/>
+                <w:i/>
+                <w:i/>
+                <w:iCs/>
+              </w:rPr>
+            </w:pPr>
+            <w:r>
+              <w:rPr>
+                <w:rFonts w:ascii="Arial" w:hAnsi="Arial"/>
+                <w:b/>
+                <w:bCs/>
+                <w:i/>
+                <w:iCs/>
+              </w:rPr>
+              <w:t>Connaissances électrotechniques :</w:t>
+            </w:r>
+          </w:p>
+          <w:p>
+            <w:pPr>
+              <w:pStyle w:val="TableContents"/>
+              <w:rPr>
+                <w:rFonts w:ascii="Arial" w:hAnsi="Arial"/>
+                <w:iCs/>
+              </w:rPr>
+            </w:pPr>
+            <w:r>
+              <w:rPr>
+                <w:rFonts w:ascii="Arial" w:hAnsi="Arial"/>
+                <w:iCs/>
+              </w:rPr>
+              <w:t>Diagnostic de problèmes, utilisation d’équipements de mesure, programmation d'automates, branchement de moteurs et autres appareils électriques, installation de câbles.</w:t>
+            </w:r>
+          </w:p>
+          <w:p>
+            <w:pPr>
+              <w:pStyle w:val="TableContents"/>
+              <w:rPr>
+                <w:rFonts w:ascii="Arial" w:hAnsi="Arial"/>
+                <w:i/>
+                <w:i/>
+                <w:iCs/>
+              </w:rPr>
+            </w:pPr>
+            <w:r>
+              <w:rPr>
+                <w:rFonts w:ascii="Arial" w:hAnsi="Arial"/>
+                <w:i/>
+                <w:iCs/>
+              </w:rPr>
             </w:r>
           </w:p>
         </w:tc>
@@ -2461,7 +2635,7 @@
                 <w:bCs/>
                 <w:szCs w:val="28"/>
               </w:rPr>
-              <w:t>CONNAISSANCES PARTICULIÈRES</w:t>
+              <w:t>AUTRES EXPÉRIENCES</w:t>
             </w:r>
           </w:p>
         </w:tc>
@@ -2470,8 +2644,8 @@
         <w:trPr/>
         <w:tc>
           <w:tcPr>
-            <w:tcW w:w="3892" w:type="dxa"/>
-            <w:gridSpan w:val="2"/>
+            <w:tcW w:w="8902" w:type="dxa"/>
+            <w:gridSpan w:val="4"/>
             <w:tcBorders>
               <w:top w:val="single" w:sz="4" w:space="0" w:color="00000A"/>
             </w:tcBorders>
@@ -2488,102 +2662,103 @@
                 <w:b/>
                 <w:b/>
                 <w:bCs/>
-                <w:i/>
-                <w:i/>
-                <w:iCs/>
-              </w:rPr>
-            </w:pPr>
-            <w:r>
-              <w:rPr>
-                <w:rFonts w:ascii="Arial" w:hAnsi="Arial"/>
-                <w:b/>
-                <w:bCs/>
-                <w:i/>
-                <w:iCs/>
-              </w:rPr>
-              <w:t>Informatique</w:t>
-            </w:r>
-          </w:p>
-          <w:p>
-            <w:pPr>
-              <w:pStyle w:val="TableContents"/>
-              <w:spacing w:before="114" w:after="114"/>
-              <w:rPr>
-                <w:rFonts w:ascii="Arial" w:hAnsi="Arial"/>
-                <w:b/>
-                <w:b/>
-                <w:bCs/>
-              </w:rPr>
-            </w:pPr>
-            <w:r>
-              <w:rPr>
-                <w:rFonts w:ascii="Arial" w:hAnsi="Arial"/>
-                <w:b/>
-                <w:bCs/>
-              </w:rPr>
-              <w:t>Systèmes d’exploitation :</w:t>
-            </w:r>
-          </w:p>
-          <w:p>
-            <w:pPr>
-              <w:pStyle w:val="TableContents"/>
-              <w:rPr>
-                <w:rFonts w:ascii="Arial" w:hAnsi="Arial"/>
-                <w:b/>
-                <w:b/>
-                <w:bCs/>
-              </w:rPr>
-            </w:pPr>
-            <w:r>
-              <w:rPr>
-                <w:rFonts w:ascii="Arial" w:hAnsi="Arial"/>
-                <w:b/>
-                <w:bCs/>
-              </w:rPr>
-              <w:t xml:space="preserve">Langages de programmation :      </w:t>
-            </w:r>
-          </w:p>
-          <w:p>
-            <w:pPr>
-              <w:pStyle w:val="TableContents"/>
-              <w:spacing w:before="57" w:after="57"/>
-              <w:rPr>
-                <w:rFonts w:ascii="Arial" w:hAnsi="Arial"/>
-                <w:b/>
-                <w:b/>
-                <w:bCs/>
-              </w:rPr>
-            </w:pPr>
-            <w:r>
-              <w:rPr>
-                <w:rFonts w:ascii="Arial" w:hAnsi="Arial"/>
-                <w:b/>
-                <w:bCs/>
-              </w:rPr>
-            </w:r>
-          </w:p>
-          <w:p>
-            <w:pPr>
-              <w:pStyle w:val="TableContents"/>
-              <w:rPr>
-                <w:rFonts w:ascii="Arial" w:hAnsi="Arial"/>
-                <w:b/>
-                <w:b/>
-                <w:bCs/>
-              </w:rPr>
-            </w:pPr>
-            <w:r>
-              <w:rPr>
-                <w:rFonts w:ascii="Arial" w:hAnsi="Arial"/>
-                <w:b/>
-                <w:bCs/>
-              </w:rPr>
-              <w:t>Logiciels maîtrisés:</w:t>
-            </w:r>
-          </w:p>
-          <w:p>
-            <w:pPr>
-              <w:pStyle w:val="TableContents"/>
+              </w:rPr>
+            </w:pPr>
+            <w:r>
+              <w:rPr>
+                <w:rFonts w:ascii="Arial" w:hAnsi="Arial"/>
+                <w:b/>
+                <w:bCs/>
+              </w:rPr>
+              <w:t>Assistant de procédé</w:t>
+            </w:r>
+          </w:p>
+          <w:p>
+            <w:pPr>
+              <w:pStyle w:val="TableContents"/>
+              <w:rPr>
+                <w:rFonts w:ascii="Arial" w:hAnsi="Arial"/>
+              </w:rPr>
+            </w:pPr>
+            <w:r>
+              <w:rPr>
+                <w:rFonts w:ascii="Arial" w:hAnsi="Arial"/>
+              </w:rPr>
+              <w:t>Rio Tinto Fer et Titane, Sorel-Tracy</w:t>
+            </w:r>
+          </w:p>
+          <w:p>
+            <w:pPr>
+              <w:pStyle w:val="TableContents"/>
+              <w:numPr>
+                <w:ilvl w:val="0"/>
+                <w:numId w:val="3"/>
+              </w:numPr>
+              <w:rPr>
+                <w:rFonts w:ascii="Arial" w:hAnsi="Arial"/>
+              </w:rPr>
+            </w:pPr>
+            <w:r>
+              <w:rPr>
+                <w:rFonts w:ascii="Arial" w:hAnsi="Arial"/>
+              </w:rPr>
+              <w:t>Manutentionner la marchandise à l'aide de chariots élévateurs.</w:t>
+            </w:r>
+          </w:p>
+          <w:p>
+            <w:pPr>
+              <w:pStyle w:val="TableContents"/>
+              <w:numPr>
+                <w:ilvl w:val="0"/>
+                <w:numId w:val="3"/>
+              </w:numPr>
+              <w:rPr>
+                <w:rFonts w:ascii="Arial" w:hAnsi="Arial"/>
+              </w:rPr>
+            </w:pPr>
+            <w:r>
+              <w:rPr>
+                <w:rFonts w:ascii="Arial" w:hAnsi="Arial"/>
+              </w:rPr>
+              <w:t>Exécuter les ordres de recyclage de marchandise.</w:t>
+            </w:r>
+          </w:p>
+          <w:p>
+            <w:pPr>
+              <w:pStyle w:val="TableContents"/>
+              <w:numPr>
+                <w:ilvl w:val="0"/>
+                <w:numId w:val="3"/>
+              </w:numPr>
+              <w:rPr>
+                <w:rFonts w:ascii="Arial" w:hAnsi="Arial"/>
+              </w:rPr>
+            </w:pPr>
+            <w:r>
+              <w:rPr>
+                <w:rFonts w:ascii="Arial" w:hAnsi="Arial"/>
+              </w:rPr>
+              <w:t>Compléter le mélange d'additifs de certains contenants.</w:t>
+            </w:r>
+          </w:p>
+          <w:p>
+            <w:pPr>
+              <w:pStyle w:val="TableContents"/>
+              <w:ind w:left="720" w:hanging="0"/>
+              <w:rPr>
+                <w:rFonts w:ascii="Arial" w:hAnsi="Arial"/>
+              </w:rPr>
+            </w:pPr>
+            <w:r>
+              <w:rPr>
+                <w:rFonts w:ascii="Arial" w:hAnsi="Arial"/>
+              </w:rPr>
+            </w:r>
+          </w:p>
+          <w:p>
+            <w:pPr>
+              <w:pStyle w:val="TableContents"/>
+              <w:ind w:left="720" w:hanging="0"/>
               <w:rPr>
                 <w:rFonts w:ascii="Arial" w:hAnsi="Arial"/>
               </w:rPr>
@@ -2597,8 +2772,7 @@
         </w:tc>
         <w:tc>
           <w:tcPr>
-            <w:tcW w:w="6033" w:type="dxa"/>
-            <w:gridSpan w:val="3"/>
+            <w:tcW w:w="1023" w:type="dxa"/>
             <w:tcBorders>
               <w:top w:val="single" w:sz="4" w:space="0" w:color="00000A"/>
             </w:tcBorders>
@@ -2607,170 +2781,21 @@
           <w:p>
             <w:pPr>
               <w:pStyle w:val="TableContents"/>
-              <w:rPr>
-                <w:rFonts w:ascii="Arial" w:hAnsi="Arial"/>
-              </w:rPr>
-            </w:pPr>
-            <w:r>
-              <w:rPr>
-                <w:rFonts w:ascii="Arial" w:hAnsi="Arial"/>
-              </w:rPr>
-            </w:r>
-          </w:p>
-          <w:p>
-            <w:pPr>
-              <w:pStyle w:val="TableContents"/>
-              <w:spacing w:before="114" w:after="114"/>
-              <w:rPr>
-                <w:rFonts w:ascii="Arial" w:hAnsi="Arial"/>
-              </w:rPr>
-            </w:pPr>
-            <w:r>
-              <w:rPr>
-                <w:rFonts w:ascii="Arial" w:hAnsi="Arial"/>
-              </w:rPr>
-              <w:t>Linux, ROS, Windows</w:t>
-            </w:r>
-          </w:p>
-          <w:p>
-            <w:pPr>
-              <w:pStyle w:val="TableContents"/>
-              <w:spacing w:before="114" w:after="114"/>
-              <w:rPr>
-                <w:rFonts w:ascii="Arial" w:hAnsi="Arial"/>
-              </w:rPr>
-            </w:pPr>
-            <w:r>
-              <w:rPr>
-                <w:rFonts w:ascii="Arial" w:hAnsi="Arial"/>
-              </w:rPr>
-              <w:t>RAPID, C, C++, C#, assembleur, bash, Python, LUA, Ladder, Grafcet, FBD</w:t>
-            </w:r>
-          </w:p>
-          <w:p>
-            <w:pPr>
-              <w:pStyle w:val="TableContents"/>
-              <w:rPr/>
-            </w:pPr>
-            <w:r>
-              <w:rPr>
-                <w:rFonts w:ascii="Arial" w:hAnsi="Arial"/>
-              </w:rPr>
-              <w:t xml:space="preserve">Arduino IDE, </w:t>
-            </w:r>
-            <w:r>
-              <w:rPr>
-                <w:rFonts w:ascii="Arial" w:hAnsi="Arial"/>
-              </w:rPr>
-              <w:t>Robotsudio, Matlab, Ti-Inspire, Rslogix 5x, Factory Talk, Concept, Wonderware, TweedoSoft, LogoSoft, Zeliosoft, Office, Draftsight, Adobe Photoshop, Multisim</w:t>
-            </w:r>
-          </w:p>
-          <w:p>
-            <w:pPr>
-              <w:pStyle w:val="TableContents"/>
-              <w:rPr>
-                <w:rFonts w:ascii="Arial" w:hAnsi="Arial"/>
-              </w:rPr>
-            </w:pPr>
-            <w:r>
-              <w:rPr>
-                <w:rFonts w:ascii="Arial" w:hAnsi="Arial"/>
-              </w:rPr>
-            </w:r>
-          </w:p>
-        </w:tc>
-      </w:tr>
-      <w:tr>
-        <w:trPr/>
-        <w:tc>
-          <w:tcPr>
-            <w:tcW w:w="9925" w:type="dxa"/>
-            <w:gridSpan w:val="5"/>
-            <w:tcBorders/>
-            <w:shd w:color="auto" w:fill="auto" w:val="clear"/>
-            <w:tcMar>
-              <w:left w:w="27" w:type="dxa"/>
-            </w:tcMar>
-          </w:tcPr>
-          <w:p>
-            <w:pPr>
-              <w:pStyle w:val="TableContents"/>
-              <w:rPr>
-                <w:rFonts w:ascii="Arial" w:hAnsi="Arial"/>
-                <w:b/>
-                <w:b/>
-                <w:bCs/>
-                <w:i/>
-                <w:i/>
-                <w:iCs/>
-              </w:rPr>
-            </w:pPr>
-            <w:r>
-              <w:rPr>
-                <w:rFonts w:ascii="Arial" w:hAnsi="Arial"/>
-                <w:b/>
-                <w:bCs/>
-                <w:i/>
-                <w:iCs/>
-              </w:rPr>
-            </w:r>
-          </w:p>
-          <w:p>
-            <w:pPr>
-              <w:pStyle w:val="TableContents"/>
-              <w:rPr>
-                <w:rFonts w:ascii="Arial" w:hAnsi="Arial"/>
-                <w:b/>
-                <w:b/>
-                <w:bCs/>
-                <w:i/>
-                <w:i/>
-                <w:iCs/>
-              </w:rPr>
-            </w:pPr>
-            <w:r>
-              <w:rPr>
-                <w:rFonts w:ascii="Arial" w:hAnsi="Arial"/>
-                <w:b/>
-                <w:bCs/>
-                <w:i/>
-                <w:iCs/>
-              </w:rPr>
-              <w:t>Connaissances électrotechniques :</w:t>
-            </w:r>
-          </w:p>
-          <w:p>
-            <w:pPr>
-              <w:pStyle w:val="TableContents"/>
-              <w:rPr>
-                <w:rFonts w:ascii="Arial" w:hAnsi="Arial"/>
-                <w:iCs/>
-              </w:rPr>
-            </w:pPr>
-            <w:r>
-              <w:rPr>
-                <w:rFonts w:ascii="Arial" w:hAnsi="Arial"/>
-                <w:iCs/>
-              </w:rPr>
-              <w:t>Diagnostic de problèmes, utilisation d’équipements de mesure, programmation d'automates, branchement de moteurs et autres appareils électriques, installation de câbles.</w:t>
-            </w:r>
-          </w:p>
-          <w:p>
-            <w:pPr>
-              <w:pStyle w:val="TableContents"/>
-              <w:rPr>
-                <w:rFonts w:ascii="Arial" w:hAnsi="Arial"/>
-                <w:i/>
-                <w:i/>
-                <w:iCs/>
-              </w:rPr>
-            </w:pPr>
-            <w:r>
-              <w:rPr>
-                <w:rFonts w:ascii="Arial" w:hAnsi="Arial"/>
-                <w:i/>
-                <w:iCs/>
-              </w:rPr>
+              <w:jc w:val="right"/>
+              <w:rPr>
+                <w:rFonts w:ascii="Arial" w:hAnsi="Arial"/>
+                <w:b/>
+                <w:b/>
+                <w:bCs/>
+              </w:rPr>
+            </w:pPr>
+            <w:r>
+              <w:rPr>
+                <w:rFonts w:ascii="Arial" w:hAnsi="Arial"/>
+                <w:b/>
+                <w:bCs/>
+              </w:rPr>
+              <w:t>Été 2015</w:t>
             </w:r>
           </w:p>
         </w:tc>
@@ -2811,193 +2836,6 @@
                 <w:bCs/>
                 <w:szCs w:val="28"/>
               </w:rPr>
-              <w:t>AUTRES EXPÉRIENCES</w:t>
-            </w:r>
-          </w:p>
-        </w:tc>
-      </w:tr>
-      <w:tr>
-        <w:trPr/>
-        <w:tc>
-          <w:tcPr>
-            <w:tcW w:w="8902" w:type="dxa"/>
-            <w:gridSpan w:val="4"/>
-            <w:tcBorders>
-              <w:top w:val="single" w:sz="4" w:space="0" w:color="00000A"/>
-            </w:tcBorders>
-            <w:shd w:color="auto" w:fill="auto" w:val="clear"/>
-            <w:tcMar>
-              <w:left w:w="27" w:type="dxa"/>
-            </w:tcMar>
-          </w:tcPr>
-          <w:p>
-            <w:pPr>
-              <w:pStyle w:val="TableContents"/>
-              <w:rPr>
-                <w:rFonts w:ascii="Arial" w:hAnsi="Arial"/>
-                <w:b/>
-                <w:b/>
-                <w:bCs/>
-              </w:rPr>
-            </w:pPr>
-            <w:r>
-              <w:rPr>
-                <w:rFonts w:ascii="Arial" w:hAnsi="Arial"/>
-                <w:b/>
-                <w:bCs/>
-              </w:rPr>
-              <w:t>Assistant de procédé</w:t>
-            </w:r>
-          </w:p>
-          <w:p>
-            <w:pPr>
-              <w:pStyle w:val="TableContents"/>
-              <w:rPr>
-                <w:rFonts w:ascii="Arial" w:hAnsi="Arial"/>
-              </w:rPr>
-            </w:pPr>
-            <w:r>
-              <w:rPr>
-                <w:rFonts w:ascii="Arial" w:hAnsi="Arial"/>
-              </w:rPr>
-              <w:t>Rio Tinto Fer et Titane, Sorel-Tracy</w:t>
-            </w:r>
-          </w:p>
-          <w:p>
-            <w:pPr>
-              <w:pStyle w:val="TableContents"/>
-              <w:numPr>
-                <w:ilvl w:val="0"/>
-                <w:numId w:val="3"/>
-              </w:numPr>
-              <w:rPr>
-                <w:rFonts w:ascii="Arial" w:hAnsi="Arial"/>
-              </w:rPr>
-            </w:pPr>
-            <w:r>
-              <w:rPr>
-                <w:rFonts w:ascii="Arial" w:hAnsi="Arial"/>
-              </w:rPr>
-              <w:t>Manutentionner la marchandise à l'aide de chariots élévateurs.</w:t>
-            </w:r>
-          </w:p>
-          <w:p>
-            <w:pPr>
-              <w:pStyle w:val="TableContents"/>
-              <w:numPr>
-                <w:ilvl w:val="0"/>
-                <w:numId w:val="3"/>
-              </w:numPr>
-              <w:rPr>
-                <w:rFonts w:ascii="Arial" w:hAnsi="Arial"/>
-              </w:rPr>
-            </w:pPr>
-            <w:r>
-              <w:rPr>
-                <w:rFonts w:ascii="Arial" w:hAnsi="Arial"/>
-              </w:rPr>
-              <w:t>Exécuter les ordres de recyclage de marchandise.</w:t>
-            </w:r>
-          </w:p>
-          <w:p>
-            <w:pPr>
-              <w:pStyle w:val="TableContents"/>
-              <w:numPr>
-                <w:ilvl w:val="0"/>
-                <w:numId w:val="3"/>
-              </w:numPr>
-              <w:rPr>
-                <w:rFonts w:ascii="Arial" w:hAnsi="Arial"/>
-              </w:rPr>
-            </w:pPr>
-            <w:r>
-              <w:rPr>
-                <w:rFonts w:ascii="Arial" w:hAnsi="Arial"/>
-              </w:rPr>
-              <w:t>Compléter le mélange d'additifs de certains contenants.</w:t>
-            </w:r>
-          </w:p>
-          <w:p>
-            <w:pPr>
-              <w:pStyle w:val="TableContents"/>
-              <w:ind w:left="720" w:hanging="0"/>
-              <w:rPr>
-                <w:rFonts w:ascii="Arial" w:hAnsi="Arial"/>
-              </w:rPr>
-            </w:pPr>
-            <w:r>
-              <w:rPr>
-                <w:rFonts w:ascii="Arial" w:hAnsi="Arial"/>
-              </w:rPr>
-            </w:r>
-          </w:p>
-        </w:tc>
-        <w:tc>
-          <w:tcPr>
-            <w:tcW w:w="1023" w:type="dxa"/>
-            <w:tcBorders>
-              <w:top w:val="single" w:sz="4" w:space="0" w:color="00000A"/>
-            </w:tcBorders>
-            <w:shd w:color="auto" w:fill="auto" w:val="clear"/>
-          </w:tcPr>
-          <w:p>
-            <w:pPr>
-              <w:pStyle w:val="TableContents"/>
-              <w:jc w:val="right"/>
-              <w:rPr>
-                <w:rFonts w:ascii="Arial" w:hAnsi="Arial"/>
-                <w:b/>
-                <w:b/>
-                <w:bCs/>
-              </w:rPr>
-            </w:pPr>
-            <w:r>
-              <w:rPr>
-                <w:rFonts w:ascii="Arial" w:hAnsi="Arial"/>
-                <w:b/>
-                <w:bCs/>
-              </w:rPr>
-              <w:t>Été 2015</w:t>
-            </w:r>
-          </w:p>
-        </w:tc>
-      </w:tr>
-      <w:tr>
-        <w:trPr/>
-        <w:tc>
-          <w:tcPr>
-            <w:tcW w:w="9925" w:type="dxa"/>
-            <w:gridSpan w:val="5"/>
-            <w:tcBorders>
-              <w:top w:val="single" w:sz="4" w:space="0" w:color="00000A"/>
-              <w:bottom w:val="single" w:sz="4" w:space="0" w:color="00000A"/>
-              <w:insideH w:val="single" w:sz="4" w:space="0" w:color="00000A"/>
-            </w:tcBorders>
-            <w:shd w:color="auto" w:fill="auto" w:val="clear"/>
-            <w:tcMar>
-              <w:left w:w="27" w:type="dxa"/>
-            </w:tcMar>
-          </w:tcPr>
-          <w:p>
-            <w:pPr>
-              <w:pStyle w:val="TableContents"/>
-              <w:jc w:val="center"/>
-              <w:rPr>
-                <w:rFonts w:ascii="Arial" w:hAnsi="Arial"/>
-                <w:b/>
-                <w:b/>
-                <w:bCs/>
-                <w:sz w:val="28"/>
-                <w:szCs w:val="28"/>
-              </w:rPr>
-            </w:pPr>
-            <w:r>
-              <w:rPr>
-                <w:rFonts w:ascii="Arial" w:hAnsi="Arial"/>
-                <w:b/>
-                <w:bCs/>
-                <w:szCs w:val="28"/>
-              </w:rPr>
               <w:t>LOISIRS ET INTÉRÊTS</w:t>
             </w:r>
           </w:p>
@@ -3064,17 +2902,26 @@
                 <w:ilvl w:val="0"/>
                 <w:numId w:val="5"/>
               </w:numPr>
+              <w:rPr/>
+            </w:pPr>
+            <w:r>
               <w:rPr>
                 <w:rFonts w:ascii="Arial" w:hAnsi="Arial"/>
                 <w:szCs w:val="22"/>
               </w:rPr>
-            </w:pPr>
-            <w:r>
+              <w:t>Robots industriels et robotique en général.</w:t>
+            </w:r>
+          </w:p>
+          <w:p>
+            <w:pPr>
+              <w:pStyle w:val="TableContents"/>
               <w:rPr>
                 <w:rFonts w:ascii="Arial" w:hAnsi="Arial"/>
                 <w:szCs w:val="22"/>
               </w:rPr>
-              <w:t>Robots industriels et robotique en général.</w:t>
+            </w:pPr>
+            <w:r>
+              <w:rPr/>
             </w:r>
           </w:p>
           <w:p>
@@ -5588,6 +5435,262 @@
       <w:rFonts w:cs="Wingdings"/>
     </w:rPr>
   </w:style>
+  <w:style w:type="character" w:styleId="ListLabel175">
+    <w:name w:val="ListLabel 175"/>
+    <w:qFormat/>
+    <w:rPr>
+      <w:rFonts w:ascii="Arial" w:hAnsi="Arial" w:cs="OpenSymbol"/>
+      <w:sz w:val="21"/>
+    </w:rPr>
+  </w:style>
+  <w:style w:type="character" w:styleId="ListLabel176">
+    <w:name w:val="ListLabel 176"/>
+    <w:qFormat/>
+    <w:rPr>
+      <w:rFonts w:cs="OpenSymbol"/>
+    </w:rPr>
+  </w:style>
+  <w:style w:type="character" w:styleId="ListLabel177">
+    <w:name w:val="ListLabel 177"/>
+    <w:qFormat/>
+    <w:rPr>
+      <w:rFonts w:cs="OpenSymbol"/>
+    </w:rPr>
+  </w:style>
+  <w:style w:type="character" w:styleId="ListLabel178">
+    <w:name w:val="ListLabel 178"/>
+    <w:qFormat/>
+    <w:rPr>
+      <w:rFonts w:cs="OpenSymbol"/>
+    </w:rPr>
+  </w:style>
+  <w:style w:type="character" w:styleId="ListLabel179">
+    <w:name w:val="ListLabel 179"/>
+    <w:qFormat/>
+    <w:rPr>
+      <w:rFonts w:cs="OpenSymbol"/>
+    </w:rPr>
+  </w:style>
+  <w:style w:type="character" w:styleId="ListLabel180">
+    <w:name w:val="ListLabel 180"/>
+    <w:qFormat/>
+    <w:rPr>
+      <w:rFonts w:cs="OpenSymbol"/>
+    </w:rPr>
+  </w:style>
+  <w:style w:type="character" w:styleId="ListLabel181">
+    <w:name w:val="ListLabel 181"/>
+    <w:qFormat/>
+    <w:rPr>
+      <w:rFonts w:cs="OpenSymbol"/>
+    </w:rPr>
+  </w:style>
+  <w:style w:type="character" w:styleId="ListLabel182">
+    <w:name w:val="ListLabel 182"/>
+    <w:qFormat/>
+    <w:rPr>
+      <w:rFonts w:cs="OpenSymbol"/>
+    </w:rPr>
+  </w:style>
+  <w:style w:type="character" w:styleId="ListLabel183">
+    <w:name w:val="ListLabel 183"/>
+    <w:qFormat/>
+    <w:rPr>
+      <w:rFonts w:cs="OpenSymbol"/>
+    </w:rPr>
+  </w:style>
+  <w:style w:type="character" w:styleId="ListLabel184">
+    <w:name w:val="ListLabel 184"/>
+    <w:qFormat/>
+    <w:rPr>
+      <w:rFonts w:ascii="Arial" w:hAnsi="Arial" w:cs="OpenSymbol"/>
+      <w:b/>
+      <w:sz w:val="21"/>
+    </w:rPr>
+  </w:style>
+  <w:style w:type="character" w:styleId="ListLabel185">
+    <w:name w:val="ListLabel 185"/>
+    <w:qFormat/>
+    <w:rPr>
+      <w:rFonts w:cs="OpenSymbol"/>
+    </w:rPr>
+  </w:style>
+  <w:style w:type="character" w:styleId="ListLabel186">
+    <w:name w:val="ListLabel 186"/>
+    <w:qFormat/>
+    <w:rPr>
+      <w:rFonts w:cs="OpenSymbol"/>
+    </w:rPr>
+  </w:style>
+  <w:style w:type="character" w:styleId="ListLabel187">
+    <w:name w:val="ListLabel 187"/>
+    <w:qFormat/>
+    <w:rPr>
+      <w:rFonts w:cs="OpenSymbol"/>
+    </w:rPr>
+  </w:style>
+  <w:style w:type="character" w:styleId="ListLabel188">
+    <w:name w:val="ListLabel 188"/>
+    <w:qFormat/>
+    <w:rPr>
+      <w:rFonts w:cs="OpenSymbol"/>
+    </w:rPr>
+  </w:style>
+  <w:style w:type="character" w:styleId="ListLabel189">
+    <w:name w:val="ListLabel 189"/>
+    <w:qFormat/>
+    <w:rPr>
+      <w:rFonts w:cs="OpenSymbol"/>
+    </w:rPr>
+  </w:style>
+  <w:style w:type="character" w:styleId="ListLabel190">
+    <w:name w:val="ListLabel 190"/>
+    <w:qFormat/>
+    <w:rPr>
+      <w:rFonts w:cs="OpenSymbol"/>
+    </w:rPr>
+  </w:style>
+  <w:style w:type="character" w:styleId="ListLabel191">
+    <w:name w:val="ListLabel 191"/>
+    <w:qFormat/>
+    <w:rPr>
+      <w:rFonts w:cs="OpenSymbol"/>
+    </w:rPr>
+  </w:style>
+  <w:style w:type="character" w:styleId="ListLabel192">
+    <w:name w:val="ListLabel 192"/>
+    <w:qFormat/>
+    <w:rPr>
+      <w:rFonts w:cs="OpenSymbol"/>
+    </w:rPr>
+  </w:style>
+  <w:style w:type="character" w:styleId="ListLabel193">
+    <w:name w:val="ListLabel 193"/>
+    <w:qFormat/>
+    <w:rPr>
+      <w:rFonts w:ascii="Arial" w:hAnsi="Arial" w:cs="OpenSymbol"/>
+      <w:sz w:val="21"/>
+    </w:rPr>
+  </w:style>
+  <w:style w:type="character" w:styleId="ListLabel194">
+    <w:name w:val="ListLabel 194"/>
+    <w:qFormat/>
+    <w:rPr>
+      <w:rFonts w:cs="OpenSymbol"/>
+    </w:rPr>
+  </w:style>
+  <w:style w:type="character" w:styleId="ListLabel195">
+    <w:name w:val="ListLabel 195"/>
+    <w:qFormat/>
+    <w:rPr>
+      <w:rFonts w:cs="OpenSymbol"/>
+    </w:rPr>
+  </w:style>
+  <w:style w:type="character" w:styleId="ListLabel196">
+    <w:name w:val="ListLabel 196"/>
+    <w:qFormat/>
+    <w:rPr>
+      <w:rFonts w:cs="OpenSymbol"/>
+    </w:rPr>
+  </w:style>
+  <w:style w:type="character" w:styleId="ListLabel197">
+    <w:name w:val="ListLabel 197"/>
+    <w:qFormat/>
+    <w:rPr>
+      <w:rFonts w:cs="OpenSymbol"/>
+    </w:rPr>
+  </w:style>
+  <w:style w:type="character" w:styleId="ListLabel198">
+    <w:name w:val="ListLabel 198"/>
+    <w:qFormat/>
+    <w:rPr>
+      <w:rFonts w:cs="OpenSymbol"/>
+    </w:rPr>
+  </w:style>
+  <w:style w:type="character" w:styleId="ListLabel199">
+    <w:name w:val="ListLabel 199"/>
+    <w:qFormat/>
+    <w:rPr>
+      <w:rFonts w:cs="OpenSymbol"/>
+    </w:rPr>
+  </w:style>
+  <w:style w:type="character" w:styleId="ListLabel200">
+    <w:name w:val="ListLabel 200"/>
+    <w:qFormat/>
+    <w:rPr>
+      <w:rFonts w:cs="OpenSymbol"/>
+    </w:rPr>
+  </w:style>
+  <w:style w:type="character" w:styleId="ListLabel201">
+    <w:name w:val="ListLabel 201"/>
+    <w:qFormat/>
+    <w:rPr>
+      <w:rFonts w:cs="OpenSymbol"/>
+    </w:rPr>
+  </w:style>
+  <w:style w:type="character" w:styleId="ListLabel202">
+    <w:name w:val="ListLabel 202"/>
+    <w:qFormat/>
+    <w:rPr>
+      <w:rFonts w:ascii="Arial" w:hAnsi="Arial" w:cs="Symbol"/>
+    </w:rPr>
+  </w:style>
+  <w:style w:type="character" w:styleId="ListLabel203">
+    <w:name w:val="ListLabel 203"/>
+    <w:qFormat/>
+    <w:rPr>
+      <w:rFonts w:cs="Courier New"/>
+    </w:rPr>
+  </w:style>
+  <w:style w:type="character" w:styleId="ListLabel204">
+    <w:name w:val="ListLabel 204"/>
+    <w:qFormat/>
+    <w:rPr>
+      <w:rFonts w:cs="Wingdings"/>
+    </w:rPr>
+  </w:style>
+  <w:style w:type="character" w:styleId="ListLabel205">
+    <w:name w:val="ListLabel 205"/>
+    <w:qFormat/>
+    <w:rPr>
+      <w:rFonts w:cs="Symbol"/>
+    </w:rPr>
+  </w:style>
+  <w:style w:type="character" w:styleId="ListLabel206">
+    <w:name w:val="ListLabel 206"/>
+    <w:qFormat/>
+    <w:rPr>
+      <w:rFonts w:cs="Courier New"/>
+    </w:rPr>
+  </w:style>
+  <w:style w:type="character" w:styleId="ListLabel207">
+    <w:name w:val="ListLabel 207"/>
+    <w:qFormat/>
+    <w:rPr>
+      <w:rFonts w:cs="Wingdings"/>
+    </w:rPr>
+  </w:style>
+  <w:style w:type="character" w:styleId="ListLabel208">
+    <w:name w:val="ListLabel 208"/>
+    <w:qFormat/>
+    <w:rPr>
+      <w:rFonts w:cs="Symbol"/>
+    </w:rPr>
+  </w:style>
+  <w:style w:type="character" w:styleId="ListLabel209">
+    <w:name w:val="ListLabel 209"/>
+    <w:qFormat/>
+    <w:rPr>
+      <w:rFonts w:cs="Courier New"/>
+    </w:rPr>
+  </w:style>
+  <w:style w:type="character" w:styleId="ListLabel210">
+    <w:name w:val="ListLabel 210"/>
+    <w:qFormat/>
+    <w:rPr>
+      <w:rFonts w:cs="Wingdings"/>
+    </w:rPr>
+  </w:style>
   <w:style w:type="paragraph" w:styleId="Heading" w:customStyle="1">
     <w:name w:val="Heading"/>
     <w:basedOn w:val="Normal"/>

</xml_diff>